<commit_message>
Added updated functionality in design doc
</commit_message>
<xml_diff>
--- a/Doc/Design Document.docx
+++ b/Doc/Design Document.docx
@@ -66,9 +66,7 @@
           <w:szCs w:val="40"/>
         </w:rPr>
       </w:pPr>
-      <w:bookmarkStart w:id="0" w:name="_GoBack"/>
-    </w:p>
-    <w:bookmarkEnd w:id="0"/>
+    </w:p>
     <w:p>
       <w:pPr>
         <w:pStyle w:val="Body"/>
@@ -208,15 +206,7 @@
           <w:sz w:val="36"/>
           <w:szCs w:val="36"/>
         </w:rPr>
-        <w:t>.</w:t>
-      </w:r>
-      <w:r>
-        <w:rPr>
-          <w:rFonts w:ascii="Times New Roman" w:hAnsi="Times New Roman"/>
-          <w:sz w:val="36"/>
-          <w:szCs w:val="36"/>
-        </w:rPr>
-        <w:t xml:space="preserve"> The primary reasons for selecting his code as the base for the updated project are listed as </w:t>
+        <w:t xml:space="preserve">. The primary reasons for selecting his code as the base for the updated project are listed as </w:t>
       </w:r>
       <w:proofErr w:type="gramStart"/>
       <w:r>
@@ -346,15 +336,7 @@
           <w:sz w:val="36"/>
           <w:szCs w:val="36"/>
         </w:rPr>
-        <w:t>Easy</w:t>
-      </w:r>
-      <w:r>
-        <w:rPr>
-          <w:rFonts w:ascii="Times New Roman" w:hAnsi="Times New Roman"/>
-          <w:sz w:val="36"/>
-          <w:szCs w:val="36"/>
-        </w:rPr>
-        <w:t xml:space="preserve"> recognition of classes and respective functionalities.</w:t>
+        <w:t>Easy recognition of classes and respective functionalities.</w:t>
       </w:r>
     </w:p>
     <w:p>
@@ -442,15 +424,7 @@
           <w:sz w:val="36"/>
           <w:szCs w:val="36"/>
         </w:rPr>
-        <w:t xml:space="preserve">Significant overall improvement of class structure as compared to the rest of the codes generated </w:t>
-      </w:r>
-      <w:r>
-        <w:rPr>
-          <w:rFonts w:ascii="Times New Roman" w:hAnsi="Times New Roman"/>
-          <w:sz w:val="36"/>
-          <w:szCs w:val="36"/>
-        </w:rPr>
-        <w:t>by other remaining team members.</w:t>
+        <w:t>Significant overall improvement of class structure as compared to the rest of the codes generated by other remaining team members.</w:t>
       </w:r>
     </w:p>
     <w:p>
@@ -485,7 +459,43 @@
           <w:szCs w:val="36"/>
         </w:rPr>
         <w:lastRenderedPageBreak/>
-        <w:t xml:space="preserve">The following mentioned entity classes have been incorporated as part of the Entity Classes in the </w:t>
+        <w:t xml:space="preserve">The following mentioned </w:t>
+      </w:r>
+      <w:r>
+        <w:rPr>
+          <w:rFonts w:ascii="Times New Roman" w:hAnsi="Times New Roman"/>
+          <w:sz w:val="36"/>
+          <w:szCs w:val="36"/>
+        </w:rPr>
+        <w:t xml:space="preserve">are the </w:t>
+      </w:r>
+      <w:r>
+        <w:rPr>
+          <w:rFonts w:ascii="Times New Roman" w:hAnsi="Times New Roman"/>
+          <w:i/>
+          <w:iCs/>
+          <w:sz w:val="36"/>
+          <w:szCs w:val="36"/>
+        </w:rPr>
+        <w:t xml:space="preserve">new </w:t>
+      </w:r>
+      <w:r>
+        <w:rPr>
+          <w:rFonts w:ascii="Times New Roman" w:hAnsi="Times New Roman"/>
+          <w:i/>
+          <w:iCs/>
+          <w:sz w:val="36"/>
+          <w:szCs w:val="36"/>
+        </w:rPr>
+        <w:t>classes</w:t>
+      </w:r>
+      <w:r>
+        <w:rPr>
+          <w:rFonts w:ascii="Times New Roman" w:hAnsi="Times New Roman"/>
+          <w:sz w:val="36"/>
+          <w:szCs w:val="36"/>
+        </w:rPr>
+        <w:t xml:space="preserve"> have been incorporated as part of the Entity Classes in the </w:t>
       </w:r>
       <w:proofErr w:type="gramStart"/>
       <w:r>
@@ -591,15 +601,7 @@
           <w:sz w:val="36"/>
           <w:szCs w:val="36"/>
         </w:rPr>
-        <w:t>na</w:t>
-      </w:r>
-      <w:r>
-        <w:rPr>
-          <w:rFonts w:ascii="Times New Roman" w:hAnsi="Times New Roman"/>
-          <w:sz w:val="36"/>
-          <w:szCs w:val="36"/>
-        </w:rPr>
-        <w:t xml:space="preserve">me of the company whose share it is, </w:t>
+        <w:t xml:space="preserve">name of the company whose share it is, </w:t>
       </w:r>
     </w:p>
     <w:p>
@@ -735,15 +737,7 @@
           <w:sz w:val="36"/>
           <w:szCs w:val="36"/>
         </w:rPr>
-        <w:t xml:space="preserve">The purpose of this class is to get the </w:t>
-      </w:r>
-      <w:r>
-        <w:rPr>
-          <w:rFonts w:ascii="Times New Roman" w:hAnsi="Times New Roman"/>
-          <w:sz w:val="36"/>
-          <w:szCs w:val="36"/>
-        </w:rPr>
-        <w:t>details of the shares bought by a particular user.</w:t>
+        <w:t>The purpose of this class is to get the details of the shares bought by a particular user.</w:t>
       </w:r>
     </w:p>
     <w:p>
@@ -849,17 +843,7 @@
           <w:sz w:val="36"/>
           <w:szCs w:val="36"/>
         </w:rPr>
-        <w:t>SECURITYACCO</w:t>
-      </w:r>
-      <w:r>
-        <w:rPr>
-          <w:rFonts w:ascii="Times New Roman" w:hAnsi="Times New Roman"/>
-          <w:b/>
-          <w:bCs/>
-          <w:sz w:val="36"/>
-          <w:szCs w:val="36"/>
-        </w:rPr>
-        <w:t>UNT CLASS</w:t>
+        <w:t>SECURITYACCOUNT CLASS</w:t>
       </w:r>
     </w:p>
     <w:p>
@@ -949,15 +933,7 @@
           <w:sz w:val="36"/>
           <w:szCs w:val="36"/>
         </w:rPr>
-        <w:t>Here, a condition is programmed accordingly</w:t>
-      </w:r>
-      <w:r>
-        <w:rPr>
-          <w:rFonts w:ascii="Times New Roman" w:hAnsi="Times New Roman"/>
-          <w:sz w:val="36"/>
-          <w:szCs w:val="36"/>
-        </w:rPr>
-        <w:t xml:space="preserve"> to verify whether the user has enough balance or not to purchase a share.</w:t>
+        <w:t>Here, a condition is programmed accordingly to verify whether the user has enough balance or not to purchase a share.</w:t>
       </w:r>
     </w:p>
     <w:p>
@@ -1021,17 +997,7 @@
           <w:sz w:val="36"/>
           <w:szCs w:val="36"/>
         </w:rPr>
-        <w:t xml:space="preserve"> STOCKMARKET CL</w:t>
-      </w:r>
-      <w:r>
-        <w:rPr>
-          <w:rFonts w:ascii="Times New Roman" w:hAnsi="Times New Roman"/>
-          <w:b/>
-          <w:bCs/>
-          <w:sz w:val="36"/>
-          <w:szCs w:val="36"/>
-        </w:rPr>
-        <w:t>ASS</w:t>
+        <w:t xml:space="preserve"> STOCKMARKET CLASS</w:t>
       </w:r>
     </w:p>
     <w:p>
@@ -1121,15 +1087,7 @@
           <w:sz w:val="36"/>
           <w:szCs w:val="36"/>
         </w:rPr>
-        <w:t>The requisite setter and getter methods have be</w:t>
-      </w:r>
-      <w:r>
-        <w:rPr>
-          <w:rFonts w:ascii="Times New Roman" w:hAnsi="Times New Roman"/>
-          <w:sz w:val="36"/>
-          <w:szCs w:val="36"/>
-        </w:rPr>
-        <w:t>en programmed to get the information about the shares available.</w:t>
+        <w:t>The requisite setter and getter methods have been programmed to get the information about the shares available.</w:t>
       </w:r>
     </w:p>
     <w:p>
@@ -1158,6 +1116,1578 @@
     </w:p>
     <w:p>
       <w:pPr>
+        <w:spacing w:line="360" w:lineRule="auto"/>
+        <w:jc w:val="both"/>
+        <w:rPr>
+          <w:rFonts w:eastAsia="Times New Roman"/>
+          <w:sz w:val="36"/>
+          <w:szCs w:val="36"/>
+          <w:bdr w:val="none" w:sz="0" w:space="0" w:color="auto"/>
+          <w:lang w:val="en-IN" w:eastAsia="en-GB"/>
+        </w:rPr>
+      </w:pPr>
+      <w:r>
+        <w:rPr>
+          <w:rFonts w:eastAsia="Times New Roman"/>
+          <w:sz w:val="36"/>
+          <w:szCs w:val="36"/>
+        </w:rPr>
+        <w:lastRenderedPageBreak/>
+        <w:t xml:space="preserve">The following mentioned are </w:t>
+      </w:r>
+      <w:r>
+        <w:rPr>
+          <w:rFonts w:eastAsia="Times New Roman"/>
+          <w:i/>
+          <w:iCs/>
+          <w:sz w:val="36"/>
+          <w:szCs w:val="36"/>
+        </w:rPr>
+        <w:t>existing classes</w:t>
+      </w:r>
+      <w:r>
+        <w:rPr>
+          <w:rFonts w:eastAsia="Times New Roman"/>
+          <w:sz w:val="36"/>
+          <w:szCs w:val="36"/>
+        </w:rPr>
+        <w:t xml:space="preserve"> that were incorporated in </w:t>
+      </w:r>
+      <w:proofErr w:type="spellStart"/>
+      <w:r>
+        <w:rPr>
+          <w:rFonts w:eastAsia="Times New Roman"/>
+          <w:sz w:val="36"/>
+          <w:szCs w:val="36"/>
+        </w:rPr>
+        <w:t>Yernur</w:t>
+      </w:r>
+      <w:proofErr w:type="spellEnd"/>
+      <w:r>
+        <w:rPr>
+          <w:rFonts w:eastAsia="Times New Roman"/>
+          <w:sz w:val="36"/>
+          <w:szCs w:val="36"/>
+        </w:rPr>
+        <w:t xml:space="preserve"> </w:t>
+      </w:r>
+      <w:proofErr w:type="spellStart"/>
+      <w:r>
+        <w:rPr>
+          <w:rFonts w:eastAsia="Times New Roman"/>
+          <w:sz w:val="36"/>
+          <w:szCs w:val="36"/>
+        </w:rPr>
+        <w:t>Alimkhanov’s</w:t>
+      </w:r>
+      <w:proofErr w:type="spellEnd"/>
+      <w:r>
+        <w:rPr>
+          <w:rFonts w:eastAsia="Times New Roman"/>
+          <w:sz w:val="36"/>
+          <w:szCs w:val="36"/>
+        </w:rPr>
+        <w:t xml:space="preserve"> base code. </w:t>
+      </w:r>
+      <w:r>
+        <w:rPr>
+          <w:rFonts w:eastAsia="Times New Roman"/>
+          <w:sz w:val="36"/>
+          <w:szCs w:val="36"/>
+          <w:bdr w:val="none" w:sz="0" w:space="0" w:color="auto"/>
+          <w:lang w:val="en-IN" w:eastAsia="en-GB"/>
+        </w:rPr>
+        <w:t>This classes</w:t>
+      </w:r>
+      <w:r>
+        <w:rPr>
+          <w:rFonts w:eastAsia="Times New Roman"/>
+          <w:sz w:val="36"/>
+          <w:szCs w:val="36"/>
+          <w:bdr w:val="none" w:sz="0" w:space="0" w:color="auto"/>
+          <w:lang w:val="en-IN" w:eastAsia="en-GB"/>
+        </w:rPr>
+        <w:t xml:space="preserve"> </w:t>
+      </w:r>
+      <w:r>
+        <w:rPr>
+          <w:rFonts w:eastAsia="Times New Roman"/>
+          <w:sz w:val="36"/>
+          <w:szCs w:val="36"/>
+          <w:bdr w:val="none" w:sz="0" w:space="0" w:color="auto"/>
+          <w:lang w:val="en-IN" w:eastAsia="en-GB"/>
+        </w:rPr>
+        <w:t xml:space="preserve"> was created to save all required attributes of the bank. The main class of this group of classes is Bank. It consist of </w:t>
+      </w:r>
+      <w:r>
+        <w:rPr>
+          <w:rFonts w:eastAsia="Times New Roman"/>
+          <w:sz w:val="36"/>
+          <w:szCs w:val="36"/>
+          <w:bdr w:val="none" w:sz="0" w:space="0" w:color="auto"/>
+          <w:lang w:val="en-IN" w:eastAsia="en-GB"/>
+        </w:rPr>
+        <w:t xml:space="preserve"> </w:t>
+      </w:r>
+      <w:r>
+        <w:rPr>
+          <w:rFonts w:eastAsia="Times New Roman"/>
+          <w:sz w:val="36"/>
+          <w:szCs w:val="36"/>
+          <w:bdr w:val="none" w:sz="0" w:space="0" w:color="auto"/>
+          <w:lang w:val="en-IN" w:eastAsia="en-GB"/>
+        </w:rPr>
+        <w:t xml:space="preserve">main attributes of bank. I made this class because during different operation in different pages, I need a place, where I will get all </w:t>
+      </w:r>
+      <w:r>
+        <w:rPr>
+          <w:rFonts w:eastAsia="Times New Roman"/>
+          <w:sz w:val="36"/>
+          <w:szCs w:val="36"/>
+          <w:bdr w:val="none" w:sz="0" w:space="0" w:color="auto"/>
+          <w:lang w:val="en-IN" w:eastAsia="en-GB"/>
+        </w:rPr>
+        <w:t xml:space="preserve"> </w:t>
+      </w:r>
+      <w:r>
+        <w:rPr>
+          <w:rFonts w:eastAsia="Times New Roman"/>
+          <w:sz w:val="36"/>
+          <w:szCs w:val="36"/>
+          <w:bdr w:val="none" w:sz="0" w:space="0" w:color="auto"/>
+          <w:lang w:val="en-IN" w:eastAsia="en-GB"/>
+        </w:rPr>
+        <w:t>information about the bank. Classes from Entity group are all generic classes</w:t>
+      </w:r>
+    </w:p>
+    <w:p>
+      <w:pPr>
+        <w:spacing w:line="360" w:lineRule="auto"/>
+        <w:jc w:val="both"/>
+        <w:rPr>
+          <w:rFonts w:eastAsia="Times New Roman"/>
+          <w:sz w:val="36"/>
+          <w:szCs w:val="36"/>
+          <w:bdr w:val="none" w:sz="0" w:space="0" w:color="auto"/>
+          <w:lang w:val="en-IN" w:eastAsia="en-GB"/>
+        </w:rPr>
+      </w:pPr>
+    </w:p>
+    <w:p>
+      <w:pPr>
+        <w:pBdr>
+          <w:top w:val="none" w:sz="0" w:space="0" w:color="auto"/>
+          <w:left w:val="none" w:sz="0" w:space="0" w:color="auto"/>
+          <w:bottom w:val="none" w:sz="0" w:space="0" w:color="auto"/>
+          <w:right w:val="none" w:sz="0" w:space="0" w:color="auto"/>
+          <w:between w:val="none" w:sz="0" w:space="0" w:color="auto"/>
+          <w:bar w:val="none" w:sz="0" w:color="auto"/>
+        </w:pBdr>
+        <w:jc w:val="both"/>
+        <w:rPr>
+          <w:rFonts w:eastAsia="Times New Roman"/>
+          <w:sz w:val="36"/>
+          <w:szCs w:val="36"/>
+          <w:bdr w:val="none" w:sz="0" w:space="0" w:color="auto"/>
+          <w:lang w:val="en-IN" w:eastAsia="en-GB"/>
+        </w:rPr>
+      </w:pPr>
+      <w:r>
+        <w:rPr>
+          <w:rFonts w:eastAsia="Times New Roman"/>
+          <w:b/>
+          <w:bCs/>
+          <w:sz w:val="36"/>
+          <w:szCs w:val="36"/>
+          <w:bdr w:val="none" w:sz="0" w:space="0" w:color="auto"/>
+          <w:lang w:val="en-IN" w:eastAsia="en-GB"/>
+        </w:rPr>
+        <w:t>E</w:t>
+      </w:r>
+      <w:r>
+        <w:rPr>
+          <w:rFonts w:eastAsia="Times New Roman"/>
+          <w:b/>
+          <w:bCs/>
+          <w:sz w:val="36"/>
+          <w:szCs w:val="36"/>
+          <w:bdr w:val="none" w:sz="0" w:space="0" w:color="auto"/>
+          <w:lang w:val="en-IN" w:eastAsia="en-GB"/>
+        </w:rPr>
+        <w:t>NTITY</w:t>
+      </w:r>
+      <w:r>
+        <w:rPr>
+          <w:rFonts w:eastAsia="Times New Roman"/>
+          <w:b/>
+          <w:bCs/>
+          <w:sz w:val="36"/>
+          <w:szCs w:val="36"/>
+          <w:bdr w:val="none" w:sz="0" w:space="0" w:color="auto"/>
+          <w:lang w:val="en-IN" w:eastAsia="en-GB"/>
+        </w:rPr>
+        <w:t xml:space="preserve"> C</w:t>
+      </w:r>
+      <w:r>
+        <w:rPr>
+          <w:rFonts w:eastAsia="Times New Roman"/>
+          <w:b/>
+          <w:bCs/>
+          <w:sz w:val="36"/>
+          <w:szCs w:val="36"/>
+          <w:bdr w:val="none" w:sz="0" w:space="0" w:color="auto"/>
+          <w:lang w:val="en-IN" w:eastAsia="en-GB"/>
+        </w:rPr>
+        <w:t>LASSES</w:t>
+      </w:r>
+      <w:r>
+        <w:rPr>
+          <w:rFonts w:eastAsia="Times New Roman"/>
+          <w:sz w:val="36"/>
+          <w:szCs w:val="36"/>
+          <w:bdr w:val="none" w:sz="0" w:space="0" w:color="auto"/>
+          <w:lang w:val="en-IN" w:eastAsia="en-GB"/>
+        </w:rPr>
+        <w:t xml:space="preserve">: </w:t>
+      </w:r>
+    </w:p>
+    <w:p>
+      <w:pPr>
+        <w:pStyle w:val="ListParagraph"/>
+        <w:numPr>
+          <w:ilvl w:val="0"/>
+          <w:numId w:val="9"/>
+        </w:numPr>
+        <w:pBdr>
+          <w:top w:val="none" w:sz="0" w:space="0" w:color="auto"/>
+          <w:left w:val="none" w:sz="0" w:space="0" w:color="auto"/>
+          <w:bottom w:val="none" w:sz="0" w:space="0" w:color="auto"/>
+          <w:right w:val="none" w:sz="0" w:space="0" w:color="auto"/>
+          <w:between w:val="none" w:sz="0" w:space="0" w:color="auto"/>
+          <w:bar w:val="none" w:sz="0" w:color="auto"/>
+        </w:pBdr>
+        <w:jc w:val="both"/>
+        <w:rPr>
+          <w:rFonts w:eastAsia="Times New Roman"/>
+          <w:sz w:val="36"/>
+          <w:szCs w:val="36"/>
+          <w:bdr w:val="none" w:sz="0" w:space="0" w:color="auto"/>
+          <w:lang w:val="en-IN" w:eastAsia="en-GB"/>
+        </w:rPr>
+      </w:pPr>
+      <w:r>
+        <w:rPr>
+          <w:rFonts w:eastAsia="Times New Roman"/>
+          <w:sz w:val="36"/>
+          <w:szCs w:val="36"/>
+          <w:bdr w:val="none" w:sz="0" w:space="0" w:color="auto"/>
+          <w:lang w:val="en-IN" w:eastAsia="en-GB"/>
+        </w:rPr>
+        <w:t>Account</w:t>
+      </w:r>
+    </w:p>
+    <w:p>
+      <w:pPr>
+        <w:pStyle w:val="ListParagraph"/>
+        <w:numPr>
+          <w:ilvl w:val="0"/>
+          <w:numId w:val="9"/>
+        </w:numPr>
+        <w:pBdr>
+          <w:top w:val="none" w:sz="0" w:space="0" w:color="auto"/>
+          <w:left w:val="none" w:sz="0" w:space="0" w:color="auto"/>
+          <w:bottom w:val="none" w:sz="0" w:space="0" w:color="auto"/>
+          <w:right w:val="none" w:sz="0" w:space="0" w:color="auto"/>
+          <w:between w:val="none" w:sz="0" w:space="0" w:color="auto"/>
+          <w:bar w:val="none" w:sz="0" w:color="auto"/>
+        </w:pBdr>
+        <w:jc w:val="both"/>
+        <w:rPr>
+          <w:rFonts w:eastAsia="Times New Roman"/>
+          <w:sz w:val="36"/>
+          <w:szCs w:val="36"/>
+          <w:bdr w:val="none" w:sz="0" w:space="0" w:color="auto"/>
+          <w:lang w:val="en-IN" w:eastAsia="en-GB"/>
+        </w:rPr>
+      </w:pPr>
+      <w:r>
+        <w:rPr>
+          <w:rFonts w:eastAsia="Times New Roman"/>
+          <w:sz w:val="36"/>
+          <w:szCs w:val="36"/>
+          <w:bdr w:val="none" w:sz="0" w:space="0" w:color="auto"/>
+          <w:lang w:val="en-IN" w:eastAsia="en-GB"/>
+        </w:rPr>
+        <w:t>Bank</w:t>
+      </w:r>
+      <w:r>
+        <w:rPr>
+          <w:rFonts w:eastAsia="Times New Roman"/>
+          <w:sz w:val="36"/>
+          <w:szCs w:val="36"/>
+          <w:bdr w:val="none" w:sz="0" w:space="0" w:color="auto"/>
+          <w:lang w:val="en-IN" w:eastAsia="en-GB"/>
+        </w:rPr>
+        <w:t xml:space="preserve"> </w:t>
+      </w:r>
+    </w:p>
+    <w:p>
+      <w:pPr>
+        <w:pStyle w:val="ListParagraph"/>
+        <w:numPr>
+          <w:ilvl w:val="0"/>
+          <w:numId w:val="9"/>
+        </w:numPr>
+        <w:pBdr>
+          <w:top w:val="none" w:sz="0" w:space="0" w:color="auto"/>
+          <w:left w:val="none" w:sz="0" w:space="0" w:color="auto"/>
+          <w:bottom w:val="none" w:sz="0" w:space="0" w:color="auto"/>
+          <w:right w:val="none" w:sz="0" w:space="0" w:color="auto"/>
+          <w:between w:val="none" w:sz="0" w:space="0" w:color="auto"/>
+          <w:bar w:val="none" w:sz="0" w:color="auto"/>
+        </w:pBdr>
+        <w:jc w:val="both"/>
+        <w:rPr>
+          <w:rFonts w:eastAsia="Times New Roman"/>
+          <w:sz w:val="36"/>
+          <w:szCs w:val="36"/>
+          <w:bdr w:val="none" w:sz="0" w:space="0" w:color="auto"/>
+          <w:lang w:val="en-IN" w:eastAsia="en-GB"/>
+        </w:rPr>
+      </w:pPr>
+      <w:proofErr w:type="spellStart"/>
+      <w:r>
+        <w:rPr>
+          <w:rFonts w:eastAsia="Times New Roman"/>
+          <w:sz w:val="36"/>
+          <w:szCs w:val="36"/>
+          <w:bdr w:val="none" w:sz="0" w:space="0" w:color="auto"/>
+          <w:lang w:val="en-IN" w:eastAsia="en-GB"/>
+        </w:rPr>
+        <w:t>BankUser</w:t>
+      </w:r>
+      <w:proofErr w:type="spellEnd"/>
+    </w:p>
+    <w:p>
+      <w:pPr>
+        <w:pStyle w:val="ListParagraph"/>
+        <w:numPr>
+          <w:ilvl w:val="0"/>
+          <w:numId w:val="9"/>
+        </w:numPr>
+        <w:pBdr>
+          <w:top w:val="none" w:sz="0" w:space="0" w:color="auto"/>
+          <w:left w:val="none" w:sz="0" w:space="0" w:color="auto"/>
+          <w:bottom w:val="none" w:sz="0" w:space="0" w:color="auto"/>
+          <w:right w:val="none" w:sz="0" w:space="0" w:color="auto"/>
+          <w:between w:val="none" w:sz="0" w:space="0" w:color="auto"/>
+          <w:bar w:val="none" w:sz="0" w:color="auto"/>
+        </w:pBdr>
+        <w:jc w:val="both"/>
+        <w:rPr>
+          <w:rFonts w:eastAsia="Times New Roman"/>
+          <w:sz w:val="36"/>
+          <w:szCs w:val="36"/>
+          <w:bdr w:val="none" w:sz="0" w:space="0" w:color="auto"/>
+          <w:lang w:val="en-IN" w:eastAsia="en-GB"/>
+        </w:rPr>
+      </w:pPr>
+      <w:proofErr w:type="spellStart"/>
+      <w:r>
+        <w:rPr>
+          <w:rFonts w:eastAsia="Times New Roman"/>
+          <w:sz w:val="36"/>
+          <w:szCs w:val="36"/>
+          <w:bdr w:val="none" w:sz="0" w:space="0" w:color="auto"/>
+          <w:lang w:val="en-IN" w:eastAsia="en-GB"/>
+        </w:rPr>
+        <w:t>CheckingAccount</w:t>
+      </w:r>
+      <w:proofErr w:type="spellEnd"/>
+    </w:p>
+    <w:p>
+      <w:pPr>
+        <w:pStyle w:val="ListParagraph"/>
+        <w:numPr>
+          <w:ilvl w:val="0"/>
+          <w:numId w:val="9"/>
+        </w:numPr>
+        <w:pBdr>
+          <w:top w:val="none" w:sz="0" w:space="0" w:color="auto"/>
+          <w:left w:val="none" w:sz="0" w:space="0" w:color="auto"/>
+          <w:bottom w:val="none" w:sz="0" w:space="0" w:color="auto"/>
+          <w:right w:val="none" w:sz="0" w:space="0" w:color="auto"/>
+          <w:between w:val="none" w:sz="0" w:space="0" w:color="auto"/>
+          <w:bar w:val="none" w:sz="0" w:color="auto"/>
+        </w:pBdr>
+        <w:jc w:val="both"/>
+        <w:rPr>
+          <w:rFonts w:eastAsia="Times New Roman"/>
+          <w:sz w:val="36"/>
+          <w:szCs w:val="36"/>
+          <w:bdr w:val="none" w:sz="0" w:space="0" w:color="auto"/>
+          <w:lang w:val="en-IN" w:eastAsia="en-GB"/>
+        </w:rPr>
+      </w:pPr>
+      <w:r>
+        <w:rPr>
+          <w:rFonts w:eastAsia="Times New Roman"/>
+          <w:sz w:val="36"/>
+          <w:szCs w:val="36"/>
+          <w:bdr w:val="none" w:sz="0" w:space="0" w:color="auto"/>
+          <w:lang w:val="en-IN" w:eastAsia="en-GB"/>
+        </w:rPr>
+        <w:t>Client</w:t>
+      </w:r>
+    </w:p>
+    <w:p>
+      <w:pPr>
+        <w:pStyle w:val="ListParagraph"/>
+        <w:numPr>
+          <w:ilvl w:val="0"/>
+          <w:numId w:val="9"/>
+        </w:numPr>
+        <w:pBdr>
+          <w:top w:val="none" w:sz="0" w:space="0" w:color="auto"/>
+          <w:left w:val="none" w:sz="0" w:space="0" w:color="auto"/>
+          <w:bottom w:val="none" w:sz="0" w:space="0" w:color="auto"/>
+          <w:right w:val="none" w:sz="0" w:space="0" w:color="auto"/>
+          <w:between w:val="none" w:sz="0" w:space="0" w:color="auto"/>
+          <w:bar w:val="none" w:sz="0" w:color="auto"/>
+        </w:pBdr>
+        <w:jc w:val="both"/>
+        <w:rPr>
+          <w:rFonts w:eastAsia="Times New Roman"/>
+          <w:sz w:val="36"/>
+          <w:szCs w:val="36"/>
+          <w:bdr w:val="none" w:sz="0" w:space="0" w:color="auto"/>
+          <w:lang w:val="en-IN" w:eastAsia="en-GB"/>
+        </w:rPr>
+      </w:pPr>
+      <w:r>
+        <w:rPr>
+          <w:rFonts w:eastAsia="Times New Roman"/>
+          <w:sz w:val="36"/>
+          <w:szCs w:val="36"/>
+          <w:bdr w:val="none" w:sz="0" w:space="0" w:color="auto"/>
+          <w:lang w:val="en-IN" w:eastAsia="en-GB"/>
+        </w:rPr>
+        <w:t>Loan</w:t>
+      </w:r>
+    </w:p>
+    <w:p>
+      <w:pPr>
+        <w:pStyle w:val="ListParagraph"/>
+        <w:numPr>
+          <w:ilvl w:val="0"/>
+          <w:numId w:val="9"/>
+        </w:numPr>
+        <w:pBdr>
+          <w:top w:val="none" w:sz="0" w:space="0" w:color="auto"/>
+          <w:left w:val="none" w:sz="0" w:space="0" w:color="auto"/>
+          <w:bottom w:val="none" w:sz="0" w:space="0" w:color="auto"/>
+          <w:right w:val="none" w:sz="0" w:space="0" w:color="auto"/>
+          <w:between w:val="none" w:sz="0" w:space="0" w:color="auto"/>
+          <w:bar w:val="none" w:sz="0" w:color="auto"/>
+        </w:pBdr>
+        <w:jc w:val="both"/>
+        <w:rPr>
+          <w:rFonts w:eastAsia="Times New Roman"/>
+          <w:sz w:val="36"/>
+          <w:szCs w:val="36"/>
+          <w:bdr w:val="none" w:sz="0" w:space="0" w:color="auto"/>
+          <w:lang w:val="en-IN" w:eastAsia="en-GB"/>
+        </w:rPr>
+      </w:pPr>
+      <w:r>
+        <w:rPr>
+          <w:rFonts w:eastAsia="Times New Roman"/>
+          <w:sz w:val="36"/>
+          <w:szCs w:val="36"/>
+          <w:bdr w:val="none" w:sz="0" w:space="0" w:color="auto"/>
+          <w:lang w:val="en-IN" w:eastAsia="en-GB"/>
+        </w:rPr>
+        <w:t>Manager</w:t>
+      </w:r>
+    </w:p>
+    <w:p>
+      <w:pPr>
+        <w:pStyle w:val="ListParagraph"/>
+        <w:numPr>
+          <w:ilvl w:val="0"/>
+          <w:numId w:val="9"/>
+        </w:numPr>
+        <w:pBdr>
+          <w:top w:val="none" w:sz="0" w:space="0" w:color="auto"/>
+          <w:left w:val="none" w:sz="0" w:space="0" w:color="auto"/>
+          <w:bottom w:val="none" w:sz="0" w:space="0" w:color="auto"/>
+          <w:right w:val="none" w:sz="0" w:space="0" w:color="auto"/>
+          <w:between w:val="none" w:sz="0" w:space="0" w:color="auto"/>
+          <w:bar w:val="none" w:sz="0" w:color="auto"/>
+        </w:pBdr>
+        <w:jc w:val="both"/>
+        <w:rPr>
+          <w:rFonts w:eastAsia="Times New Roman"/>
+          <w:sz w:val="36"/>
+          <w:szCs w:val="36"/>
+          <w:bdr w:val="none" w:sz="0" w:space="0" w:color="auto"/>
+          <w:lang w:val="en-IN" w:eastAsia="en-GB"/>
+        </w:rPr>
+      </w:pPr>
+      <w:proofErr w:type="spellStart"/>
+      <w:r>
+        <w:rPr>
+          <w:rFonts w:eastAsia="Times New Roman"/>
+          <w:sz w:val="36"/>
+          <w:szCs w:val="36"/>
+          <w:bdr w:val="none" w:sz="0" w:space="0" w:color="auto"/>
+          <w:lang w:val="en-IN" w:eastAsia="en-GB"/>
+        </w:rPr>
+        <w:t>SavingAccount</w:t>
+      </w:r>
+      <w:proofErr w:type="spellEnd"/>
+    </w:p>
+    <w:p>
+      <w:pPr>
+        <w:pStyle w:val="ListParagraph"/>
+        <w:numPr>
+          <w:ilvl w:val="0"/>
+          <w:numId w:val="9"/>
+        </w:numPr>
+        <w:pBdr>
+          <w:top w:val="none" w:sz="0" w:space="0" w:color="auto"/>
+          <w:left w:val="none" w:sz="0" w:space="0" w:color="auto"/>
+          <w:bottom w:val="none" w:sz="0" w:space="0" w:color="auto"/>
+          <w:right w:val="none" w:sz="0" w:space="0" w:color="auto"/>
+          <w:between w:val="none" w:sz="0" w:space="0" w:color="auto"/>
+          <w:bar w:val="none" w:sz="0" w:color="auto"/>
+        </w:pBdr>
+        <w:jc w:val="both"/>
+        <w:rPr>
+          <w:rFonts w:eastAsia="Times New Roman"/>
+          <w:sz w:val="36"/>
+          <w:szCs w:val="36"/>
+          <w:bdr w:val="none" w:sz="0" w:space="0" w:color="auto"/>
+          <w:lang w:val="en-IN" w:eastAsia="en-GB"/>
+        </w:rPr>
+      </w:pPr>
+      <w:r>
+        <w:rPr>
+          <w:rFonts w:eastAsia="Times New Roman"/>
+          <w:sz w:val="36"/>
+          <w:szCs w:val="36"/>
+          <w:bdr w:val="none" w:sz="0" w:space="0" w:color="auto"/>
+          <w:lang w:val="en-IN" w:eastAsia="en-GB"/>
+        </w:rPr>
+        <w:t>Transaction</w:t>
+      </w:r>
+    </w:p>
+    <w:p>
+      <w:pPr>
+        <w:pBdr>
+          <w:top w:val="none" w:sz="0" w:space="0" w:color="auto"/>
+          <w:left w:val="none" w:sz="0" w:space="0" w:color="auto"/>
+          <w:bottom w:val="none" w:sz="0" w:space="0" w:color="auto"/>
+          <w:right w:val="none" w:sz="0" w:space="0" w:color="auto"/>
+          <w:between w:val="none" w:sz="0" w:space="0" w:color="auto"/>
+          <w:bar w:val="none" w:sz="0" w:color="auto"/>
+        </w:pBdr>
+        <w:jc w:val="both"/>
+        <w:rPr>
+          <w:rFonts w:eastAsia="Times New Roman"/>
+          <w:sz w:val="36"/>
+          <w:szCs w:val="36"/>
+          <w:bdr w:val="none" w:sz="0" w:space="0" w:color="auto"/>
+          <w:lang w:val="en-IN" w:eastAsia="en-GB"/>
+        </w:rPr>
+      </w:pPr>
+    </w:p>
+    <w:p>
+      <w:pPr>
+        <w:pBdr>
+          <w:top w:val="none" w:sz="0" w:space="0" w:color="auto"/>
+          <w:left w:val="none" w:sz="0" w:space="0" w:color="auto"/>
+          <w:bottom w:val="none" w:sz="0" w:space="0" w:color="auto"/>
+          <w:right w:val="none" w:sz="0" w:space="0" w:color="auto"/>
+          <w:between w:val="none" w:sz="0" w:space="0" w:color="auto"/>
+          <w:bar w:val="none" w:sz="0" w:color="auto"/>
+        </w:pBdr>
+        <w:spacing w:line="360" w:lineRule="auto"/>
+        <w:jc w:val="both"/>
+        <w:rPr>
+          <w:rFonts w:eastAsia="Times New Roman"/>
+          <w:sz w:val="36"/>
+          <w:szCs w:val="36"/>
+          <w:bdr w:val="none" w:sz="0" w:space="0" w:color="auto"/>
+          <w:lang w:val="en-IN" w:eastAsia="en-GB"/>
+        </w:rPr>
+      </w:pPr>
+      <w:r>
+        <w:rPr>
+          <w:rFonts w:eastAsia="Times New Roman"/>
+          <w:sz w:val="36"/>
+          <w:szCs w:val="36"/>
+          <w:bdr w:val="none" w:sz="0" w:space="0" w:color="auto"/>
+          <w:lang w:val="en-IN" w:eastAsia="en-GB"/>
+        </w:rPr>
+        <w:t xml:space="preserve">This classes is used to create </w:t>
+      </w:r>
+      <w:proofErr w:type="spellStart"/>
+      <w:r>
+        <w:rPr>
+          <w:rFonts w:eastAsia="Times New Roman"/>
+          <w:sz w:val="36"/>
+          <w:szCs w:val="36"/>
+          <w:bdr w:val="none" w:sz="0" w:space="0" w:color="auto"/>
+          <w:lang w:val="en-IN" w:eastAsia="en-GB"/>
+        </w:rPr>
+        <w:t>JTables</w:t>
+      </w:r>
+      <w:proofErr w:type="spellEnd"/>
+      <w:r>
+        <w:rPr>
+          <w:rFonts w:eastAsia="Times New Roman"/>
+          <w:sz w:val="36"/>
+          <w:szCs w:val="36"/>
+          <w:bdr w:val="none" w:sz="0" w:space="0" w:color="auto"/>
+          <w:lang w:val="en-IN" w:eastAsia="en-GB"/>
+        </w:rPr>
+        <w:t xml:space="preserve"> in GUI. We don’t have built</w:t>
+      </w:r>
+      <w:r>
+        <w:rPr>
+          <w:rFonts w:eastAsia="Times New Roman"/>
+          <w:sz w:val="36"/>
+          <w:szCs w:val="36"/>
+          <w:bdr w:val="none" w:sz="0" w:space="0" w:color="auto"/>
+          <w:lang w:val="en-IN" w:eastAsia="en-GB"/>
+        </w:rPr>
+        <w:t xml:space="preserve"> </w:t>
+      </w:r>
+      <w:r>
+        <w:rPr>
+          <w:rFonts w:eastAsia="Times New Roman"/>
+          <w:sz w:val="36"/>
+          <w:szCs w:val="36"/>
+          <w:bdr w:val="none" w:sz="0" w:space="0" w:color="auto"/>
+          <w:lang w:val="en-IN" w:eastAsia="en-GB"/>
+        </w:rPr>
+        <w:t xml:space="preserve">-in </w:t>
+      </w:r>
+      <w:r>
+        <w:rPr>
+          <w:rFonts w:eastAsia="Times New Roman"/>
+          <w:sz w:val="36"/>
+          <w:szCs w:val="36"/>
+          <w:bdr w:val="none" w:sz="0" w:space="0" w:color="auto"/>
+          <w:lang w:val="en-IN" w:eastAsia="en-GB"/>
+        </w:rPr>
+        <w:t xml:space="preserve"> </w:t>
+      </w:r>
+      <w:r>
+        <w:rPr>
+          <w:rFonts w:eastAsia="Times New Roman"/>
+          <w:sz w:val="36"/>
+          <w:szCs w:val="36"/>
+          <w:bdr w:val="none" w:sz="0" w:space="0" w:color="auto"/>
+          <w:lang w:val="en-IN" w:eastAsia="en-GB"/>
+        </w:rPr>
+        <w:t xml:space="preserve">support of </w:t>
+      </w:r>
+      <w:r>
+        <w:rPr>
+          <w:rFonts w:eastAsia="Times New Roman"/>
+          <w:sz w:val="36"/>
+          <w:szCs w:val="36"/>
+          <w:bdr w:val="none" w:sz="0" w:space="0" w:color="auto"/>
+          <w:lang w:val="en-IN" w:eastAsia="en-GB"/>
+        </w:rPr>
+        <w:t xml:space="preserve"> </w:t>
+      </w:r>
+      <w:r>
+        <w:rPr>
+          <w:rFonts w:eastAsia="Times New Roman"/>
+          <w:sz w:val="36"/>
+          <w:szCs w:val="36"/>
+          <w:bdr w:val="none" w:sz="0" w:space="0" w:color="auto"/>
+          <w:lang w:val="en-IN" w:eastAsia="en-GB"/>
+        </w:rPr>
+        <w:t xml:space="preserve">classes in </w:t>
+      </w:r>
+      <w:proofErr w:type="spellStart"/>
+      <w:r>
+        <w:rPr>
+          <w:rFonts w:eastAsia="Times New Roman"/>
+          <w:sz w:val="36"/>
+          <w:szCs w:val="36"/>
+          <w:bdr w:val="none" w:sz="0" w:space="0" w:color="auto"/>
+          <w:lang w:val="en-IN" w:eastAsia="en-GB"/>
+        </w:rPr>
+        <w:t>JTable</w:t>
+      </w:r>
+      <w:proofErr w:type="spellEnd"/>
+      <w:r>
+        <w:rPr>
+          <w:rFonts w:eastAsia="Times New Roman"/>
+          <w:sz w:val="36"/>
+          <w:szCs w:val="36"/>
+          <w:bdr w:val="none" w:sz="0" w:space="0" w:color="auto"/>
+          <w:lang w:val="en-IN" w:eastAsia="en-GB"/>
+        </w:rPr>
+        <w:t>. We</w:t>
+      </w:r>
+      <w:r>
+        <w:rPr>
+          <w:rFonts w:eastAsia="Times New Roman"/>
+          <w:sz w:val="36"/>
+          <w:szCs w:val="36"/>
+          <w:bdr w:val="none" w:sz="0" w:space="0" w:color="auto"/>
+          <w:lang w:val="en-IN" w:eastAsia="en-GB"/>
+        </w:rPr>
+        <w:t xml:space="preserve"> </w:t>
+      </w:r>
+      <w:r>
+        <w:rPr>
+          <w:rFonts w:eastAsia="Times New Roman"/>
+          <w:sz w:val="36"/>
+          <w:szCs w:val="36"/>
+          <w:bdr w:val="none" w:sz="0" w:space="0" w:color="auto"/>
+          <w:lang w:val="en-IN" w:eastAsia="en-GB"/>
+        </w:rPr>
+        <w:t xml:space="preserve">need to create additional </w:t>
+      </w:r>
+      <w:r>
+        <w:rPr>
+          <w:rFonts w:eastAsia="Times New Roman"/>
+          <w:sz w:val="36"/>
+          <w:szCs w:val="36"/>
+          <w:bdr w:val="none" w:sz="0" w:space="0" w:color="auto"/>
+          <w:lang w:val="en-IN" w:eastAsia="en-GB"/>
+        </w:rPr>
+        <w:t xml:space="preserve"> </w:t>
+      </w:r>
+      <w:r>
+        <w:rPr>
+          <w:rFonts w:eastAsia="Times New Roman"/>
+          <w:sz w:val="36"/>
+          <w:szCs w:val="36"/>
+          <w:bdr w:val="none" w:sz="0" w:space="0" w:color="auto"/>
+          <w:lang w:val="en-IN" w:eastAsia="en-GB"/>
+        </w:rPr>
+        <w:t xml:space="preserve">classes which will represent </w:t>
+      </w:r>
+      <w:r>
+        <w:rPr>
+          <w:rFonts w:eastAsia="Times New Roman"/>
+          <w:sz w:val="36"/>
+          <w:szCs w:val="36"/>
+          <w:bdr w:val="none" w:sz="0" w:space="0" w:color="auto"/>
+          <w:lang w:val="en-IN" w:eastAsia="en-GB"/>
+        </w:rPr>
+        <w:t xml:space="preserve"> </w:t>
+      </w:r>
+      <w:r>
+        <w:rPr>
+          <w:rFonts w:eastAsia="Times New Roman"/>
+          <w:sz w:val="36"/>
+          <w:szCs w:val="36"/>
+          <w:bdr w:val="none" w:sz="0" w:space="0" w:color="auto"/>
+          <w:lang w:val="en-IN" w:eastAsia="en-GB"/>
+        </w:rPr>
+        <w:t xml:space="preserve">a list of object of class in table mode. Several GUI pages uses </w:t>
+      </w:r>
+      <w:proofErr w:type="spellStart"/>
+      <w:r>
+        <w:rPr>
+          <w:rFonts w:eastAsia="Times New Roman"/>
+          <w:sz w:val="36"/>
+          <w:szCs w:val="36"/>
+          <w:bdr w:val="none" w:sz="0" w:space="0" w:color="auto"/>
+          <w:lang w:val="en-IN" w:eastAsia="en-GB"/>
+        </w:rPr>
+        <w:t>JTable</w:t>
+      </w:r>
+      <w:proofErr w:type="spellEnd"/>
+      <w:r>
+        <w:rPr>
+          <w:rFonts w:eastAsia="Times New Roman"/>
+          <w:sz w:val="36"/>
+          <w:szCs w:val="36"/>
+          <w:bdr w:val="none" w:sz="0" w:space="0" w:color="auto"/>
+          <w:lang w:val="en-IN" w:eastAsia="en-GB"/>
+        </w:rPr>
+        <w:t xml:space="preserve"> to represent information to the </w:t>
+      </w:r>
+      <w:r>
+        <w:rPr>
+          <w:rFonts w:eastAsia="Times New Roman"/>
+          <w:sz w:val="36"/>
+          <w:szCs w:val="36"/>
+          <w:bdr w:val="none" w:sz="0" w:space="0" w:color="auto"/>
+          <w:lang w:val="en-IN" w:eastAsia="en-GB"/>
+        </w:rPr>
+        <w:t xml:space="preserve"> </w:t>
+      </w:r>
+      <w:r>
+        <w:rPr>
+          <w:rFonts w:eastAsia="Times New Roman"/>
+          <w:sz w:val="36"/>
+          <w:szCs w:val="36"/>
+          <w:bdr w:val="none" w:sz="0" w:space="0" w:color="auto"/>
+          <w:lang w:val="en-IN" w:eastAsia="en-GB"/>
+        </w:rPr>
+        <w:t>user. 5 main classes(</w:t>
+      </w:r>
+      <w:proofErr w:type="spellStart"/>
+      <w:r>
+        <w:rPr>
+          <w:rFonts w:eastAsia="Times New Roman"/>
+          <w:sz w:val="36"/>
+          <w:szCs w:val="36"/>
+          <w:bdr w:val="none" w:sz="0" w:space="0" w:color="auto"/>
+          <w:lang w:val="en-IN" w:eastAsia="en-GB"/>
+        </w:rPr>
+        <w:t>CheckingAccount</w:t>
+      </w:r>
+      <w:proofErr w:type="spellEnd"/>
+      <w:r>
+        <w:rPr>
+          <w:rFonts w:eastAsia="Times New Roman"/>
+          <w:sz w:val="36"/>
+          <w:szCs w:val="36"/>
+          <w:bdr w:val="none" w:sz="0" w:space="0" w:color="auto"/>
+          <w:lang w:val="en-IN" w:eastAsia="en-GB"/>
+        </w:rPr>
+        <w:t xml:space="preserve">, Client, </w:t>
+      </w:r>
+      <w:proofErr w:type="spellStart"/>
+      <w:r>
+        <w:rPr>
+          <w:rFonts w:eastAsia="Times New Roman"/>
+          <w:sz w:val="36"/>
+          <w:szCs w:val="36"/>
+          <w:bdr w:val="none" w:sz="0" w:space="0" w:color="auto"/>
+          <w:lang w:val="en-IN" w:eastAsia="en-GB"/>
+        </w:rPr>
+        <w:t>SavingAccount</w:t>
+      </w:r>
+      <w:proofErr w:type="spellEnd"/>
+      <w:r>
+        <w:rPr>
+          <w:rFonts w:eastAsia="Times New Roman"/>
+          <w:sz w:val="36"/>
+          <w:szCs w:val="36"/>
+          <w:bdr w:val="none" w:sz="0" w:space="0" w:color="auto"/>
+          <w:lang w:val="en-IN" w:eastAsia="en-GB"/>
+        </w:rPr>
+        <w:t>, Loan, Transaction)</w:t>
+      </w:r>
+      <w:r>
+        <w:rPr>
+          <w:rFonts w:eastAsia="Times New Roman"/>
+          <w:sz w:val="36"/>
+          <w:szCs w:val="36"/>
+          <w:bdr w:val="none" w:sz="0" w:space="0" w:color="auto"/>
+          <w:lang w:val="en-IN" w:eastAsia="en-GB"/>
+        </w:rPr>
+        <w:t xml:space="preserve"> </w:t>
+      </w:r>
+      <w:r>
+        <w:rPr>
+          <w:rFonts w:eastAsia="Times New Roman"/>
+          <w:sz w:val="36"/>
+          <w:szCs w:val="36"/>
+          <w:bdr w:val="none" w:sz="0" w:space="0" w:color="auto"/>
+          <w:lang w:val="en-IN" w:eastAsia="en-GB"/>
+        </w:rPr>
+        <w:t xml:space="preserve"> has 5 connected classes which represents list </w:t>
+      </w:r>
+      <w:r>
+        <w:rPr>
+          <w:rFonts w:eastAsia="Times New Roman"/>
+          <w:sz w:val="36"/>
+          <w:szCs w:val="36"/>
+          <w:bdr w:val="none" w:sz="0" w:space="0" w:color="auto"/>
+          <w:lang w:val="en-IN" w:eastAsia="en-GB"/>
+        </w:rPr>
+        <w:t xml:space="preserve"> </w:t>
+      </w:r>
+      <w:r>
+        <w:rPr>
+          <w:rFonts w:eastAsia="Times New Roman"/>
+          <w:sz w:val="36"/>
+          <w:szCs w:val="36"/>
+          <w:bdr w:val="none" w:sz="0" w:space="0" w:color="auto"/>
+          <w:lang w:val="en-IN" w:eastAsia="en-GB"/>
+        </w:rPr>
+        <w:t>of object of given</w:t>
+      </w:r>
+      <w:r>
+        <w:rPr>
+          <w:rFonts w:eastAsia="Times New Roman"/>
+          <w:sz w:val="36"/>
+          <w:szCs w:val="36"/>
+          <w:bdr w:val="none" w:sz="0" w:space="0" w:color="auto"/>
+          <w:lang w:val="en-IN" w:eastAsia="en-GB"/>
+        </w:rPr>
+        <w:t xml:space="preserve"> </w:t>
+      </w:r>
+      <w:r>
+        <w:rPr>
+          <w:rFonts w:eastAsia="Times New Roman"/>
+          <w:sz w:val="36"/>
+          <w:szCs w:val="36"/>
+          <w:bdr w:val="none" w:sz="0" w:space="0" w:color="auto"/>
+          <w:lang w:val="en-IN" w:eastAsia="en-GB"/>
+        </w:rPr>
+        <w:t>classes as a table. All these classes are</w:t>
+      </w:r>
+      <w:r>
+        <w:rPr>
+          <w:rFonts w:eastAsia="Times New Roman"/>
+          <w:sz w:val="36"/>
+          <w:szCs w:val="36"/>
+          <w:bdr w:val="none" w:sz="0" w:space="0" w:color="auto"/>
+          <w:lang w:val="en-IN" w:eastAsia="en-GB"/>
+        </w:rPr>
+        <w:t xml:space="preserve"> </w:t>
+      </w:r>
+      <w:r>
+        <w:rPr>
+          <w:rFonts w:eastAsia="Times New Roman"/>
+          <w:sz w:val="36"/>
+          <w:szCs w:val="36"/>
+          <w:bdr w:val="none" w:sz="0" w:space="0" w:color="auto"/>
+          <w:lang w:val="en-IN" w:eastAsia="en-GB"/>
+        </w:rPr>
+        <w:t xml:space="preserve">extended from </w:t>
+      </w:r>
+      <w:proofErr w:type="spellStart"/>
+      <w:r>
+        <w:rPr>
+          <w:rFonts w:eastAsia="Times New Roman"/>
+          <w:sz w:val="36"/>
+          <w:szCs w:val="36"/>
+          <w:bdr w:val="none" w:sz="0" w:space="0" w:color="auto"/>
+          <w:lang w:val="en-IN" w:eastAsia="en-GB"/>
+        </w:rPr>
+        <w:t>AbstractTableModel</w:t>
+      </w:r>
+      <w:proofErr w:type="spellEnd"/>
+      <w:r>
+        <w:rPr>
+          <w:rFonts w:eastAsia="Times New Roman"/>
+          <w:sz w:val="36"/>
+          <w:szCs w:val="36"/>
+          <w:bdr w:val="none" w:sz="0" w:space="0" w:color="auto"/>
+          <w:lang w:val="en-IN" w:eastAsia="en-GB"/>
+        </w:rPr>
+        <w:t xml:space="preserve"> class.</w:t>
+      </w:r>
+      <w:r>
+        <w:rPr>
+          <w:rFonts w:eastAsia="Times New Roman"/>
+          <w:sz w:val="36"/>
+          <w:szCs w:val="36"/>
+          <w:bdr w:val="none" w:sz="0" w:space="0" w:color="auto"/>
+          <w:lang w:val="en-IN" w:eastAsia="en-GB"/>
+        </w:rPr>
+        <w:t xml:space="preserve"> </w:t>
+      </w:r>
+      <w:r>
+        <w:rPr>
+          <w:rFonts w:eastAsia="Times New Roman"/>
+          <w:sz w:val="36"/>
+          <w:szCs w:val="36"/>
+          <w:bdr w:val="none" w:sz="0" w:space="0" w:color="auto"/>
+          <w:lang w:val="en-IN" w:eastAsia="en-GB"/>
+        </w:rPr>
+        <w:t xml:space="preserve">We have different types of fee for </w:t>
+      </w:r>
+      <w:r>
+        <w:rPr>
+          <w:rFonts w:eastAsia="Times New Roman"/>
+          <w:sz w:val="36"/>
+          <w:szCs w:val="36"/>
+          <w:bdr w:val="none" w:sz="0" w:space="0" w:color="auto"/>
+          <w:lang w:val="en-IN" w:eastAsia="en-GB"/>
+        </w:rPr>
+        <w:lastRenderedPageBreak/>
+        <w:t>different operations. All these fees are saved as static values in</w:t>
+      </w:r>
+      <w:r>
+        <w:rPr>
+          <w:rFonts w:eastAsia="Times New Roman"/>
+          <w:sz w:val="36"/>
+          <w:szCs w:val="36"/>
+          <w:bdr w:val="none" w:sz="0" w:space="0" w:color="auto"/>
+          <w:lang w:val="en-IN" w:eastAsia="en-GB"/>
+        </w:rPr>
+        <w:t xml:space="preserve"> </w:t>
+      </w:r>
+      <w:r>
+        <w:rPr>
+          <w:rFonts w:eastAsia="Times New Roman"/>
+          <w:sz w:val="36"/>
+          <w:szCs w:val="36"/>
+          <w:bdr w:val="none" w:sz="0" w:space="0" w:color="auto"/>
+          <w:lang w:val="en-IN" w:eastAsia="en-GB"/>
+        </w:rPr>
+        <w:t xml:space="preserve">Account class, when client do different action to account, it </w:t>
+      </w:r>
+      <w:r>
+        <w:rPr>
+          <w:rFonts w:eastAsia="Times New Roman"/>
+          <w:sz w:val="36"/>
+          <w:szCs w:val="36"/>
+          <w:bdr w:val="none" w:sz="0" w:space="0" w:color="auto"/>
+          <w:lang w:val="en-IN" w:eastAsia="en-GB"/>
+        </w:rPr>
+        <w:t xml:space="preserve"> </w:t>
+      </w:r>
+      <w:r>
+        <w:rPr>
+          <w:rFonts w:eastAsia="Times New Roman"/>
+          <w:sz w:val="36"/>
+          <w:szCs w:val="36"/>
+          <w:bdr w:val="none" w:sz="0" w:space="0" w:color="auto"/>
+          <w:lang w:val="en-IN" w:eastAsia="en-GB"/>
+        </w:rPr>
+        <w:t xml:space="preserve">will charge these </w:t>
+      </w:r>
+      <w:r>
+        <w:rPr>
+          <w:rFonts w:eastAsia="Times New Roman"/>
+          <w:sz w:val="36"/>
+          <w:szCs w:val="36"/>
+          <w:bdr w:val="none" w:sz="0" w:space="0" w:color="auto"/>
+          <w:lang w:val="en-IN" w:eastAsia="en-GB"/>
+        </w:rPr>
+        <w:t xml:space="preserve"> </w:t>
+      </w:r>
+      <w:r>
+        <w:rPr>
+          <w:rFonts w:eastAsia="Times New Roman"/>
+          <w:sz w:val="36"/>
+          <w:szCs w:val="36"/>
+          <w:bdr w:val="none" w:sz="0" w:space="0" w:color="auto"/>
+          <w:lang w:val="en-IN" w:eastAsia="en-GB"/>
+        </w:rPr>
+        <w:t>fees. The main problem for me was a fees for</w:t>
+      </w:r>
+      <w:r>
+        <w:rPr>
+          <w:rFonts w:eastAsia="Times New Roman"/>
+          <w:sz w:val="36"/>
+          <w:szCs w:val="36"/>
+          <w:bdr w:val="none" w:sz="0" w:space="0" w:color="auto"/>
+          <w:lang w:val="en-IN" w:eastAsia="en-GB"/>
+        </w:rPr>
+        <w:t xml:space="preserve"> </w:t>
+      </w:r>
+      <w:r>
+        <w:rPr>
+          <w:rFonts w:eastAsia="Times New Roman"/>
+          <w:sz w:val="36"/>
+          <w:szCs w:val="36"/>
+          <w:bdr w:val="none" w:sz="0" w:space="0" w:color="auto"/>
+          <w:lang w:val="en-IN" w:eastAsia="en-GB"/>
+        </w:rPr>
+        <w:t xml:space="preserve">account closing and opening. </w:t>
+      </w:r>
+      <w:r>
+        <w:rPr>
+          <w:rFonts w:eastAsia="Times New Roman"/>
+          <w:sz w:val="36"/>
+          <w:szCs w:val="36"/>
+          <w:bdr w:val="none" w:sz="0" w:space="0" w:color="auto"/>
+          <w:lang w:val="en-IN" w:eastAsia="en-GB"/>
+        </w:rPr>
+        <w:t xml:space="preserve"> </w:t>
+      </w:r>
+      <w:r>
+        <w:rPr>
+          <w:rFonts w:eastAsia="Times New Roman"/>
+          <w:sz w:val="36"/>
+          <w:szCs w:val="36"/>
+          <w:bdr w:val="none" w:sz="0" w:space="0" w:color="auto"/>
+          <w:lang w:val="en-IN" w:eastAsia="en-GB"/>
+        </w:rPr>
+        <w:t>This are one time</w:t>
+      </w:r>
+      <w:r>
+        <w:rPr>
+          <w:rFonts w:eastAsia="Times New Roman"/>
+          <w:sz w:val="36"/>
+          <w:szCs w:val="36"/>
+          <w:bdr w:val="none" w:sz="0" w:space="0" w:color="auto"/>
+          <w:lang w:val="en-IN" w:eastAsia="en-GB"/>
+        </w:rPr>
+        <w:t xml:space="preserve"> </w:t>
+      </w:r>
+      <w:r>
+        <w:rPr>
+          <w:rFonts w:eastAsia="Times New Roman"/>
+          <w:sz w:val="36"/>
+          <w:szCs w:val="36"/>
+          <w:bdr w:val="none" w:sz="0" w:space="0" w:color="auto"/>
+          <w:lang w:val="en-IN" w:eastAsia="en-GB"/>
+        </w:rPr>
+        <w:t xml:space="preserve">fees, but when client opens his first account, I did not understand how should pay Account opening fee. Because there is no account with money </w:t>
+      </w:r>
+      <w:r>
+        <w:rPr>
+          <w:rFonts w:eastAsia="Times New Roman"/>
+          <w:sz w:val="36"/>
+          <w:szCs w:val="36"/>
+          <w:bdr w:val="none" w:sz="0" w:space="0" w:color="auto"/>
+          <w:lang w:val="en-IN" w:eastAsia="en-GB"/>
+        </w:rPr>
+        <w:t xml:space="preserve"> </w:t>
+      </w:r>
+      <w:r>
+        <w:rPr>
+          <w:rFonts w:eastAsia="Times New Roman"/>
+          <w:sz w:val="36"/>
+          <w:szCs w:val="36"/>
+          <w:bdr w:val="none" w:sz="0" w:space="0" w:color="auto"/>
+          <w:lang w:val="en-IN" w:eastAsia="en-GB"/>
+        </w:rPr>
+        <w:t xml:space="preserve">in client profile. I chose to solve this problem by adding </w:t>
+      </w:r>
+      <w:proofErr w:type="spellStart"/>
+      <w:r>
+        <w:rPr>
+          <w:rFonts w:eastAsia="Times New Roman"/>
+          <w:sz w:val="36"/>
+          <w:szCs w:val="36"/>
+          <w:bdr w:val="none" w:sz="0" w:space="0" w:color="auto"/>
+          <w:lang w:val="en-IN" w:eastAsia="en-GB"/>
+        </w:rPr>
+        <w:t>otherFee</w:t>
+      </w:r>
+      <w:proofErr w:type="spellEnd"/>
+      <w:r>
+        <w:rPr>
+          <w:rFonts w:eastAsia="Times New Roman"/>
+          <w:sz w:val="36"/>
+          <w:szCs w:val="36"/>
+          <w:bdr w:val="none" w:sz="0" w:space="0" w:color="auto"/>
+          <w:lang w:val="en-IN" w:eastAsia="en-GB"/>
+        </w:rPr>
+        <w:t xml:space="preserve"> attribute in Client class. This attribute</w:t>
+      </w:r>
+      <w:r>
+        <w:rPr>
+          <w:rFonts w:eastAsia="Times New Roman"/>
+          <w:sz w:val="36"/>
+          <w:szCs w:val="36"/>
+          <w:bdr w:val="none" w:sz="0" w:space="0" w:color="auto"/>
+          <w:lang w:val="en-IN" w:eastAsia="en-GB"/>
+        </w:rPr>
+        <w:t xml:space="preserve"> </w:t>
+      </w:r>
+      <w:proofErr w:type="spellStart"/>
+      <w:r>
+        <w:rPr>
+          <w:rFonts w:eastAsia="Times New Roman"/>
+          <w:sz w:val="36"/>
+          <w:szCs w:val="36"/>
+          <w:bdr w:val="none" w:sz="0" w:space="0" w:color="auto"/>
+          <w:lang w:val="en-IN" w:eastAsia="en-GB"/>
+        </w:rPr>
+        <w:t>wi</w:t>
+      </w:r>
+      <w:proofErr w:type="spellEnd"/>
+      <w:r>
+        <w:rPr>
+          <w:rFonts w:eastAsia="Times New Roman"/>
+          <w:sz w:val="36"/>
+          <w:szCs w:val="36"/>
+          <w:bdr w:val="none" w:sz="0" w:space="0" w:color="auto"/>
+          <w:lang w:val="en-IN" w:eastAsia="en-GB"/>
+        </w:rPr>
+        <w:t xml:space="preserve"> </w:t>
+      </w:r>
+      <w:proofErr w:type="spellStart"/>
+      <w:r>
+        <w:rPr>
+          <w:rFonts w:eastAsia="Times New Roman"/>
+          <w:sz w:val="36"/>
+          <w:szCs w:val="36"/>
+          <w:bdr w:val="none" w:sz="0" w:space="0" w:color="auto"/>
+          <w:lang w:val="en-IN" w:eastAsia="en-GB"/>
+        </w:rPr>
+        <w:t>ll</w:t>
+      </w:r>
+      <w:proofErr w:type="spellEnd"/>
+      <w:r>
+        <w:rPr>
+          <w:rFonts w:eastAsia="Times New Roman"/>
+          <w:sz w:val="36"/>
+          <w:szCs w:val="36"/>
+          <w:bdr w:val="none" w:sz="0" w:space="0" w:color="auto"/>
+          <w:lang w:val="en-IN" w:eastAsia="en-GB"/>
+        </w:rPr>
+        <w:t xml:space="preserve"> show amount of </w:t>
+      </w:r>
+      <w:r>
+        <w:rPr>
+          <w:rFonts w:eastAsia="Times New Roman"/>
+          <w:sz w:val="36"/>
+          <w:szCs w:val="36"/>
+          <w:bdr w:val="none" w:sz="0" w:space="0" w:color="auto"/>
+          <w:lang w:val="en-IN" w:eastAsia="en-GB"/>
+        </w:rPr>
+        <w:t xml:space="preserve"> </w:t>
+      </w:r>
+      <w:r>
+        <w:rPr>
+          <w:rFonts w:eastAsia="Times New Roman"/>
+          <w:sz w:val="36"/>
+          <w:szCs w:val="36"/>
+          <w:bdr w:val="none" w:sz="0" w:space="0" w:color="auto"/>
+          <w:lang w:val="en-IN" w:eastAsia="en-GB"/>
+        </w:rPr>
+        <w:t>money which client should pay for account opening and closing operations. Client can</w:t>
+      </w:r>
+      <w:r>
+        <w:rPr>
+          <w:rFonts w:eastAsia="Times New Roman"/>
+          <w:sz w:val="36"/>
+          <w:szCs w:val="36"/>
+          <w:bdr w:val="none" w:sz="0" w:space="0" w:color="auto"/>
+          <w:lang w:val="en-IN" w:eastAsia="en-GB"/>
+        </w:rPr>
+        <w:t xml:space="preserve"> </w:t>
+      </w:r>
+      <w:r>
+        <w:rPr>
+          <w:rFonts w:eastAsia="Times New Roman"/>
+          <w:sz w:val="36"/>
+          <w:szCs w:val="36"/>
+          <w:bdr w:val="none" w:sz="0" w:space="0" w:color="auto"/>
+          <w:lang w:val="en-IN" w:eastAsia="en-GB"/>
+        </w:rPr>
+        <w:t xml:space="preserve">do it in page “Other fees” in his main </w:t>
+      </w:r>
+      <w:r>
+        <w:rPr>
+          <w:rFonts w:eastAsia="Times New Roman"/>
+          <w:sz w:val="36"/>
+          <w:szCs w:val="36"/>
+          <w:bdr w:val="none" w:sz="0" w:space="0" w:color="auto"/>
+          <w:lang w:val="en-IN" w:eastAsia="en-GB"/>
+        </w:rPr>
+        <w:t xml:space="preserve"> </w:t>
+      </w:r>
+      <w:r>
+        <w:rPr>
+          <w:rFonts w:eastAsia="Times New Roman"/>
+          <w:sz w:val="36"/>
+          <w:szCs w:val="36"/>
+          <w:bdr w:val="none" w:sz="0" w:space="0" w:color="auto"/>
+          <w:lang w:val="en-IN" w:eastAsia="en-GB"/>
+        </w:rPr>
+        <w:t>menu.</w:t>
+      </w:r>
+    </w:p>
+    <w:p>
+      <w:pPr>
+        <w:pBdr>
+          <w:top w:val="none" w:sz="0" w:space="0" w:color="auto"/>
+          <w:left w:val="none" w:sz="0" w:space="0" w:color="auto"/>
+          <w:bottom w:val="none" w:sz="0" w:space="0" w:color="auto"/>
+          <w:right w:val="none" w:sz="0" w:space="0" w:color="auto"/>
+          <w:between w:val="none" w:sz="0" w:space="0" w:color="auto"/>
+          <w:bar w:val="none" w:sz="0" w:color="auto"/>
+        </w:pBdr>
+        <w:jc w:val="both"/>
+        <w:rPr>
+          <w:rFonts w:eastAsia="Times New Roman"/>
+          <w:sz w:val="36"/>
+          <w:szCs w:val="36"/>
+          <w:bdr w:val="none" w:sz="0" w:space="0" w:color="auto"/>
+          <w:lang w:val="en-IN" w:eastAsia="en-GB"/>
+        </w:rPr>
+      </w:pPr>
+    </w:p>
+    <w:p>
+      <w:pPr>
+        <w:pBdr>
+          <w:top w:val="none" w:sz="0" w:space="0" w:color="auto"/>
+          <w:left w:val="none" w:sz="0" w:space="0" w:color="auto"/>
+          <w:bottom w:val="none" w:sz="0" w:space="0" w:color="auto"/>
+          <w:right w:val="none" w:sz="0" w:space="0" w:color="auto"/>
+          <w:between w:val="none" w:sz="0" w:space="0" w:color="auto"/>
+          <w:bar w:val="none" w:sz="0" w:color="auto"/>
+        </w:pBdr>
+        <w:jc w:val="both"/>
+        <w:rPr>
+          <w:rFonts w:eastAsia="Times New Roman"/>
+          <w:sz w:val="36"/>
+          <w:szCs w:val="36"/>
+          <w:bdr w:val="none" w:sz="0" w:space="0" w:color="auto"/>
+          <w:lang w:val="en-IN" w:eastAsia="en-GB"/>
+        </w:rPr>
+      </w:pPr>
+      <w:r>
+        <w:rPr>
+          <w:rFonts w:eastAsia="Times New Roman"/>
+          <w:b/>
+          <w:bCs/>
+          <w:sz w:val="36"/>
+          <w:szCs w:val="36"/>
+          <w:bdr w:val="none" w:sz="0" w:space="0" w:color="auto"/>
+          <w:lang w:val="en-IN" w:eastAsia="en-GB"/>
+        </w:rPr>
+        <w:t>TABLEMODEL</w:t>
+      </w:r>
+      <w:r>
+        <w:rPr>
+          <w:rFonts w:eastAsia="Times New Roman"/>
+          <w:b/>
+          <w:bCs/>
+          <w:sz w:val="36"/>
+          <w:szCs w:val="36"/>
+          <w:bdr w:val="none" w:sz="0" w:space="0" w:color="auto"/>
+          <w:lang w:val="en-IN" w:eastAsia="en-GB"/>
+        </w:rPr>
+        <w:t xml:space="preserve"> C</w:t>
+      </w:r>
+      <w:r>
+        <w:rPr>
+          <w:rFonts w:eastAsia="Times New Roman"/>
+          <w:b/>
+          <w:bCs/>
+          <w:sz w:val="36"/>
+          <w:szCs w:val="36"/>
+          <w:bdr w:val="none" w:sz="0" w:space="0" w:color="auto"/>
+          <w:lang w:val="en-IN" w:eastAsia="en-GB"/>
+        </w:rPr>
+        <w:t>LASSES</w:t>
+      </w:r>
+      <w:r>
+        <w:rPr>
+          <w:rFonts w:eastAsia="Times New Roman"/>
+          <w:sz w:val="36"/>
+          <w:szCs w:val="36"/>
+          <w:bdr w:val="none" w:sz="0" w:space="0" w:color="auto"/>
+          <w:lang w:val="en-IN" w:eastAsia="en-GB"/>
+        </w:rPr>
+        <w:t xml:space="preserve">: </w:t>
+      </w:r>
+    </w:p>
+    <w:p>
+      <w:pPr>
+        <w:pStyle w:val="ListParagraph"/>
+        <w:numPr>
+          <w:ilvl w:val="0"/>
+          <w:numId w:val="10"/>
+        </w:numPr>
+        <w:pBdr>
+          <w:top w:val="none" w:sz="0" w:space="0" w:color="auto"/>
+          <w:left w:val="none" w:sz="0" w:space="0" w:color="auto"/>
+          <w:bottom w:val="none" w:sz="0" w:space="0" w:color="auto"/>
+          <w:right w:val="none" w:sz="0" w:space="0" w:color="auto"/>
+          <w:between w:val="none" w:sz="0" w:space="0" w:color="auto"/>
+          <w:bar w:val="none" w:sz="0" w:color="auto"/>
+        </w:pBdr>
+        <w:jc w:val="both"/>
+        <w:rPr>
+          <w:rFonts w:eastAsia="Times New Roman"/>
+          <w:sz w:val="36"/>
+          <w:szCs w:val="36"/>
+          <w:bdr w:val="none" w:sz="0" w:space="0" w:color="auto"/>
+          <w:lang w:val="en-IN" w:eastAsia="en-GB"/>
+        </w:rPr>
+      </w:pPr>
+      <w:proofErr w:type="spellStart"/>
+      <w:r>
+        <w:rPr>
+          <w:rFonts w:eastAsia="Times New Roman"/>
+          <w:sz w:val="36"/>
+          <w:szCs w:val="36"/>
+          <w:bdr w:val="none" w:sz="0" w:space="0" w:color="auto"/>
+          <w:lang w:val="en-IN" w:eastAsia="en-GB"/>
+        </w:rPr>
+        <w:t>CheckingAccountTableModel</w:t>
+      </w:r>
+      <w:proofErr w:type="spellEnd"/>
+    </w:p>
+    <w:p>
+      <w:pPr>
+        <w:pStyle w:val="ListParagraph"/>
+        <w:numPr>
+          <w:ilvl w:val="0"/>
+          <w:numId w:val="10"/>
+        </w:numPr>
+        <w:pBdr>
+          <w:top w:val="none" w:sz="0" w:space="0" w:color="auto"/>
+          <w:left w:val="none" w:sz="0" w:space="0" w:color="auto"/>
+          <w:bottom w:val="none" w:sz="0" w:space="0" w:color="auto"/>
+          <w:right w:val="none" w:sz="0" w:space="0" w:color="auto"/>
+          <w:between w:val="none" w:sz="0" w:space="0" w:color="auto"/>
+          <w:bar w:val="none" w:sz="0" w:color="auto"/>
+        </w:pBdr>
+        <w:jc w:val="both"/>
+        <w:rPr>
+          <w:rFonts w:eastAsia="Times New Roman"/>
+          <w:sz w:val="36"/>
+          <w:szCs w:val="36"/>
+          <w:bdr w:val="none" w:sz="0" w:space="0" w:color="auto"/>
+          <w:lang w:val="en-IN" w:eastAsia="en-GB"/>
+        </w:rPr>
+      </w:pPr>
+      <w:proofErr w:type="spellStart"/>
+      <w:r>
+        <w:rPr>
+          <w:rFonts w:eastAsia="Times New Roman"/>
+          <w:sz w:val="36"/>
+          <w:szCs w:val="36"/>
+          <w:bdr w:val="none" w:sz="0" w:space="0" w:color="auto"/>
+          <w:lang w:val="en-IN" w:eastAsia="en-GB"/>
+        </w:rPr>
+        <w:t>ClientTableModel</w:t>
+      </w:r>
+      <w:proofErr w:type="spellEnd"/>
+    </w:p>
+    <w:p>
+      <w:pPr>
+        <w:pStyle w:val="ListParagraph"/>
+        <w:numPr>
+          <w:ilvl w:val="0"/>
+          <w:numId w:val="10"/>
+        </w:numPr>
+        <w:pBdr>
+          <w:top w:val="none" w:sz="0" w:space="0" w:color="auto"/>
+          <w:left w:val="none" w:sz="0" w:space="0" w:color="auto"/>
+          <w:bottom w:val="none" w:sz="0" w:space="0" w:color="auto"/>
+          <w:right w:val="none" w:sz="0" w:space="0" w:color="auto"/>
+          <w:between w:val="none" w:sz="0" w:space="0" w:color="auto"/>
+          <w:bar w:val="none" w:sz="0" w:color="auto"/>
+        </w:pBdr>
+        <w:jc w:val="both"/>
+        <w:rPr>
+          <w:rFonts w:eastAsia="Times New Roman"/>
+          <w:sz w:val="36"/>
+          <w:szCs w:val="36"/>
+          <w:bdr w:val="none" w:sz="0" w:space="0" w:color="auto"/>
+          <w:lang w:val="en-IN" w:eastAsia="en-GB"/>
+        </w:rPr>
+      </w:pPr>
+      <w:proofErr w:type="spellStart"/>
+      <w:r>
+        <w:rPr>
+          <w:rFonts w:eastAsia="Times New Roman"/>
+          <w:sz w:val="36"/>
+          <w:szCs w:val="36"/>
+          <w:bdr w:val="none" w:sz="0" w:space="0" w:color="auto"/>
+          <w:lang w:val="en-IN" w:eastAsia="en-GB"/>
+        </w:rPr>
+        <w:t>LoanTableModel</w:t>
+      </w:r>
+      <w:proofErr w:type="spellEnd"/>
+    </w:p>
+    <w:p>
+      <w:pPr>
+        <w:pStyle w:val="ListParagraph"/>
+        <w:numPr>
+          <w:ilvl w:val="0"/>
+          <w:numId w:val="10"/>
+        </w:numPr>
+        <w:pBdr>
+          <w:top w:val="none" w:sz="0" w:space="0" w:color="auto"/>
+          <w:left w:val="none" w:sz="0" w:space="0" w:color="auto"/>
+          <w:bottom w:val="none" w:sz="0" w:space="0" w:color="auto"/>
+          <w:right w:val="none" w:sz="0" w:space="0" w:color="auto"/>
+          <w:between w:val="none" w:sz="0" w:space="0" w:color="auto"/>
+          <w:bar w:val="none" w:sz="0" w:color="auto"/>
+        </w:pBdr>
+        <w:jc w:val="both"/>
+        <w:rPr>
+          <w:rFonts w:eastAsia="Times New Roman"/>
+          <w:sz w:val="36"/>
+          <w:szCs w:val="36"/>
+          <w:bdr w:val="none" w:sz="0" w:space="0" w:color="auto"/>
+          <w:lang w:val="en-IN" w:eastAsia="en-GB"/>
+        </w:rPr>
+      </w:pPr>
+      <w:proofErr w:type="spellStart"/>
+      <w:r>
+        <w:rPr>
+          <w:rFonts w:eastAsia="Times New Roman"/>
+          <w:sz w:val="36"/>
+          <w:szCs w:val="36"/>
+          <w:bdr w:val="none" w:sz="0" w:space="0" w:color="auto"/>
+          <w:lang w:val="en-IN" w:eastAsia="en-GB"/>
+        </w:rPr>
+        <w:t>SavingAccountTableModel</w:t>
+      </w:r>
+      <w:proofErr w:type="spellEnd"/>
+    </w:p>
+    <w:p>
+      <w:pPr>
+        <w:pStyle w:val="ListParagraph"/>
+        <w:numPr>
+          <w:ilvl w:val="0"/>
+          <w:numId w:val="10"/>
+        </w:numPr>
+        <w:pBdr>
+          <w:top w:val="none" w:sz="0" w:space="0" w:color="auto"/>
+          <w:left w:val="none" w:sz="0" w:space="0" w:color="auto"/>
+          <w:bottom w:val="none" w:sz="0" w:space="0" w:color="auto"/>
+          <w:right w:val="none" w:sz="0" w:space="0" w:color="auto"/>
+          <w:between w:val="none" w:sz="0" w:space="0" w:color="auto"/>
+          <w:bar w:val="none" w:sz="0" w:color="auto"/>
+        </w:pBdr>
+        <w:jc w:val="both"/>
+        <w:rPr>
+          <w:rFonts w:eastAsia="Times New Roman"/>
+          <w:sz w:val="36"/>
+          <w:szCs w:val="36"/>
+          <w:bdr w:val="none" w:sz="0" w:space="0" w:color="auto"/>
+          <w:lang w:val="en-IN" w:eastAsia="en-GB"/>
+        </w:rPr>
+      </w:pPr>
+      <w:proofErr w:type="spellStart"/>
+      <w:r>
+        <w:rPr>
+          <w:rFonts w:eastAsia="Times New Roman"/>
+          <w:sz w:val="36"/>
+          <w:szCs w:val="36"/>
+          <w:bdr w:val="none" w:sz="0" w:space="0" w:color="auto"/>
+          <w:lang w:val="en-IN" w:eastAsia="en-GB"/>
+        </w:rPr>
+        <w:t>TransactionTableModel</w:t>
+      </w:r>
+      <w:proofErr w:type="spellEnd"/>
+    </w:p>
+    <w:p>
+      <w:pPr>
+        <w:pStyle w:val="ListParagraph"/>
+        <w:pBdr>
+          <w:top w:val="none" w:sz="0" w:space="0" w:color="auto"/>
+          <w:left w:val="none" w:sz="0" w:space="0" w:color="auto"/>
+          <w:bottom w:val="none" w:sz="0" w:space="0" w:color="auto"/>
+          <w:right w:val="none" w:sz="0" w:space="0" w:color="auto"/>
+          <w:between w:val="none" w:sz="0" w:space="0" w:color="auto"/>
+          <w:bar w:val="none" w:sz="0" w:color="auto"/>
+        </w:pBdr>
+        <w:jc w:val="both"/>
+        <w:rPr>
+          <w:rFonts w:eastAsia="Times New Roman"/>
+          <w:sz w:val="36"/>
+          <w:szCs w:val="36"/>
+          <w:bdr w:val="none" w:sz="0" w:space="0" w:color="auto"/>
+          <w:lang w:val="en-IN" w:eastAsia="en-GB"/>
+        </w:rPr>
+      </w:pPr>
+      <w:bookmarkStart w:id="0" w:name="_GoBack"/>
+      <w:bookmarkEnd w:id="0"/>
+    </w:p>
+    <w:p>
+      <w:pPr>
         <w:pStyle w:val="Body"/>
         <w:spacing w:line="360" w:lineRule="auto"/>
         <w:jc w:val="both"/>
@@ -1261,7 +2791,7 @@
           <w:sz w:val="40"/>
           <w:szCs w:val="40"/>
         </w:rPr>
-        <w:t>A persistence entity</w:t>
+        <w:t xml:space="preserve">A persistence entity is a lightweight Java class whose state is typically persisted to a table in a relational database. Instances of such an entity correspond to individual rows in </w:t>
       </w:r>
       <w:r>
         <w:rPr>
@@ -1269,31 +2799,40 @@
           <w:sz w:val="40"/>
           <w:szCs w:val="40"/>
         </w:rPr>
-        <w:t> </w:t>
-      </w:r>
-      <w:r>
+        <w:lastRenderedPageBreak/>
+        <w:t>the table. Entities typically have relationships with other entities, and these relationships are expressed through object/relational metadata. Object/relational metadata can be specified directly in the entity class file by using annotations, or in a separate XML descriptor file distributed with the application.</w:t>
+      </w:r>
+    </w:p>
+    <w:p>
+      <w:pPr>
+        <w:pStyle w:val="Body"/>
+        <w:spacing w:line="360" w:lineRule="auto"/>
+        <w:jc w:val="both"/>
         <w:rPr>
           <w:rFonts w:ascii="Times New Roman" w:hAnsi="Times New Roman"/>
           <w:sz w:val="40"/>
           <w:szCs w:val="40"/>
         </w:rPr>
-        <w:t>is a lightweight Java class</w:t>
-      </w:r>
-      <w:r>
+      </w:pPr>
+    </w:p>
+    <w:p>
+      <w:pPr>
+        <w:pStyle w:val="Body"/>
+        <w:spacing w:line="360" w:lineRule="auto"/>
+        <w:jc w:val="both"/>
         <w:rPr>
           <w:rFonts w:ascii="Times New Roman" w:hAnsi="Times New Roman"/>
           <w:sz w:val="40"/>
           <w:szCs w:val="40"/>
         </w:rPr>
-        <w:t> </w:t>
-      </w:r>
+      </w:pPr>
       <w:r>
         <w:rPr>
           <w:rFonts w:ascii="Times New Roman" w:hAnsi="Times New Roman"/>
           <w:sz w:val="40"/>
           <w:szCs w:val="40"/>
         </w:rPr>
-        <w:t>whose state is typically persisted to a table</w:t>
+        <w:t xml:space="preserve">The primary reasons for </w:t>
       </w:r>
       <w:r>
         <w:rPr>
@@ -1301,7 +2840,7 @@
           <w:sz w:val="40"/>
           <w:szCs w:val="40"/>
         </w:rPr>
-        <w:t> </w:t>
+        <w:t xml:space="preserve">our </w:t>
       </w:r>
       <w:r>
         <w:rPr>
@@ -1309,7 +2848,7 @@
           <w:sz w:val="40"/>
           <w:szCs w:val="40"/>
         </w:rPr>
-        <w:t>in a relational database. Instances of such an entity correspond to individual rows</w:t>
+        <w:t>ch</w:t>
       </w:r>
       <w:r>
         <w:rPr>
@@ -1317,7 +2856,7 @@
           <w:sz w:val="40"/>
           <w:szCs w:val="40"/>
         </w:rPr>
-        <w:t> </w:t>
+        <w:t>oice</w:t>
       </w:r>
       <w:r>
         <w:rPr>
@@ -1325,7 +2864,7 @@
           <w:sz w:val="40"/>
           <w:szCs w:val="40"/>
         </w:rPr>
-        <w:t xml:space="preserve">in </w:t>
+        <w:t xml:space="preserve"> to </w:t>
       </w:r>
       <w:r>
         <w:rPr>
@@ -1333,114 +2872,281 @@
           <w:sz w:val="40"/>
           <w:szCs w:val="40"/>
         </w:rPr>
-        <w:t>the table. Entities typically have relationships with other entities, and these relationships are expressed through object/relational metadata. Object/relational metadata can be specified directly in the entity class file by using annotations, or in a sepa</w:t>
-      </w:r>
+        <w:t xml:space="preserve">utilize JPA for the database connectivity are described as </w:t>
+      </w:r>
+      <w:proofErr w:type="gramStart"/>
       <w:r>
         <w:rPr>
           <w:rFonts w:ascii="Times New Roman" w:hAnsi="Times New Roman"/>
           <w:sz w:val="40"/>
           <w:szCs w:val="40"/>
         </w:rPr>
-        <w:t>rate XML</w:t>
-      </w:r>
-      <w:r>
+        <w:t>follows:-</w:t>
+      </w:r>
+      <w:proofErr w:type="gramEnd"/>
+    </w:p>
+    <w:p>
+      <w:pPr>
+        <w:pStyle w:val="Body"/>
+        <w:numPr>
+          <w:ilvl w:val="2"/>
+          <w:numId w:val="7"/>
+        </w:numPr>
+        <w:spacing w:line="360" w:lineRule="auto"/>
+        <w:jc w:val="both"/>
+        <w:rPr>
+          <w:rFonts w:ascii="Times New Roman" w:hAnsi="Times New Roman"/>
+          <w:sz w:val="36"/>
+          <w:szCs w:val="36"/>
+        </w:rPr>
+      </w:pPr>
+      <w:r>
+        <w:rPr>
+          <w:rFonts w:ascii="Times New Roman" w:hAnsi="Times New Roman"/>
+          <w:sz w:val="36"/>
+          <w:szCs w:val="36"/>
+        </w:rPr>
+        <w:t>JPA is an entity-based database management platform. It presents us an advantageous opportunity</w:t>
+      </w:r>
+      <w:r>
+        <w:rPr>
+          <w:rFonts w:ascii="Times New Roman" w:hAnsi="Times New Roman"/>
+          <w:sz w:val="36"/>
+          <w:szCs w:val="36"/>
+        </w:rPr>
+        <w:t xml:space="preserve"> to not make significant changes to the existing the code for the addition of </w:t>
+      </w:r>
+      <w:r>
+        <w:rPr>
+          <w:rFonts w:ascii="Times New Roman" w:hAnsi="Times New Roman"/>
+          <w:sz w:val="36"/>
+          <w:szCs w:val="36"/>
+        </w:rPr>
+        <w:t>database</w:t>
+      </w:r>
+      <w:r>
+        <w:rPr>
+          <w:rFonts w:ascii="Times New Roman" w:hAnsi="Times New Roman"/>
+          <w:sz w:val="36"/>
+          <w:szCs w:val="36"/>
+        </w:rPr>
+        <w:t xml:space="preserve"> functionalities.</w:t>
+      </w:r>
+    </w:p>
+    <w:p>
+      <w:pPr>
+        <w:pStyle w:val="Body"/>
+        <w:numPr>
+          <w:ilvl w:val="2"/>
+          <w:numId w:val="7"/>
+        </w:numPr>
+        <w:spacing w:line="360" w:lineRule="auto"/>
+        <w:jc w:val="both"/>
+        <w:rPr>
+          <w:rFonts w:ascii="Times New Roman" w:hAnsi="Times New Roman"/>
+          <w:sz w:val="36"/>
+          <w:szCs w:val="36"/>
+        </w:rPr>
+      </w:pPr>
+      <w:r>
+        <w:rPr>
+          <w:rFonts w:ascii="Times New Roman" w:hAnsi="Times New Roman"/>
+          <w:sz w:val="36"/>
+          <w:szCs w:val="36"/>
+        </w:rPr>
+        <w:t>The only modifications that are to be done are alterations</w:t>
+      </w:r>
+      <w:r>
+        <w:rPr>
+          <w:rFonts w:ascii="Times New Roman" w:hAnsi="Times New Roman"/>
+          <w:sz w:val="36"/>
+          <w:szCs w:val="36"/>
+        </w:rPr>
+        <w:t xml:space="preserve"> of java entities into </w:t>
+      </w:r>
+      <w:r>
+        <w:rPr>
+          <w:rFonts w:ascii="Times New Roman" w:hAnsi="Times New Roman"/>
+          <w:sz w:val="36"/>
+          <w:szCs w:val="36"/>
+        </w:rPr>
+        <w:t>JPA entities and establish suitable connections between the respective entities.</w:t>
+      </w:r>
+    </w:p>
+    <w:p>
+      <w:pPr>
+        <w:pStyle w:val="Body"/>
+        <w:numPr>
+          <w:ilvl w:val="2"/>
+          <w:numId w:val="7"/>
+        </w:numPr>
+        <w:spacing w:line="360" w:lineRule="auto"/>
+        <w:jc w:val="both"/>
+        <w:rPr>
+          <w:rFonts w:ascii="Times New Roman" w:hAnsi="Times New Roman"/>
+          <w:sz w:val="36"/>
+          <w:szCs w:val="36"/>
+        </w:rPr>
+      </w:pPr>
+      <w:r>
+        <w:rPr>
+          <w:rFonts w:ascii="Times New Roman" w:hAnsi="Times New Roman"/>
+          <w:sz w:val="36"/>
+          <w:szCs w:val="36"/>
+        </w:rPr>
+        <w:t xml:space="preserve">The primary class for the database management functionality is provided through the </w:t>
+      </w:r>
+      <w:r>
+        <w:rPr>
+          <w:rFonts w:ascii="Times New Roman" w:hAnsi="Times New Roman"/>
+          <w:i/>
+          <w:iCs/>
+          <w:sz w:val="36"/>
+          <w:szCs w:val="36"/>
+        </w:rPr>
+        <w:t>DatabaseManager.java</w:t>
+      </w:r>
+      <w:r>
+        <w:rPr>
+          <w:rFonts w:ascii="Times New Roman" w:hAnsi="Times New Roman"/>
+          <w:sz w:val="36"/>
+          <w:szCs w:val="36"/>
+        </w:rPr>
+        <w:t xml:space="preserve"> class. It includes all the primary provisions for the project service and JPA’s connectivity.</w:t>
+      </w:r>
+    </w:p>
+    <w:p>
+      <w:pPr>
+        <w:pStyle w:val="Body"/>
+        <w:numPr>
+          <w:ilvl w:val="2"/>
+          <w:numId w:val="7"/>
+        </w:numPr>
+        <w:spacing w:line="360" w:lineRule="auto"/>
+        <w:jc w:val="both"/>
+        <w:rPr>
+          <w:rFonts w:ascii="Times New Roman" w:hAnsi="Times New Roman"/>
+          <w:sz w:val="36"/>
+          <w:szCs w:val="36"/>
+        </w:rPr>
+      </w:pPr>
+      <w:r>
+        <w:rPr>
+          <w:rFonts w:ascii="Times New Roman" w:hAnsi="Times New Roman"/>
+          <w:sz w:val="36"/>
+          <w:szCs w:val="36"/>
+        </w:rPr>
+        <w:t xml:space="preserve">The provision of JPA allowed us to code and add the functionalities of savings and related data items to be modified </w:t>
+      </w:r>
+      <w:r>
+        <w:rPr>
+          <w:rFonts w:ascii="Times New Roman" w:hAnsi="Times New Roman"/>
+          <w:sz w:val="36"/>
+          <w:szCs w:val="36"/>
+        </w:rPr>
+        <w:lastRenderedPageBreak/>
+        <w:t xml:space="preserve">and updated the </w:t>
+      </w:r>
+      <w:r>
+        <w:rPr>
+          <w:rFonts w:ascii="Times New Roman" w:hAnsi="Times New Roman"/>
+          <w:i/>
+          <w:iCs/>
+          <w:sz w:val="36"/>
+          <w:szCs w:val="36"/>
+        </w:rPr>
+        <w:t>DatabaseManager.java</w:t>
+      </w:r>
+      <w:r>
+        <w:rPr>
+          <w:rFonts w:ascii="Times New Roman" w:hAnsi="Times New Roman"/>
+          <w:sz w:val="36"/>
+          <w:szCs w:val="36"/>
+        </w:rPr>
+        <w:t xml:space="preserve"> class. There was no need for other significant individual additions of entity objects</w:t>
+      </w:r>
+      <w:r>
+        <w:rPr>
+          <w:rFonts w:ascii="Times New Roman" w:hAnsi="Times New Roman"/>
+          <w:sz w:val="36"/>
+          <w:szCs w:val="36"/>
+        </w:rPr>
+        <w:t>.</w:t>
+      </w:r>
+    </w:p>
+    <w:p>
+      <w:pPr>
+        <w:pStyle w:val="Body"/>
+        <w:spacing w:line="360" w:lineRule="auto"/>
+        <w:jc w:val="both"/>
         <w:rPr>
           <w:rFonts w:ascii="Times New Roman" w:hAnsi="Times New Roman"/>
           <w:sz w:val="40"/>
           <w:szCs w:val="40"/>
         </w:rPr>
-        <w:t> </w:t>
-      </w:r>
-      <w:r>
-        <w:rPr>
-          <w:rFonts w:ascii="Times New Roman" w:hAnsi="Times New Roman"/>
-          <w:sz w:val="40"/>
-          <w:szCs w:val="40"/>
-        </w:rPr>
-        <w:t>descriptor file distributed with the application.</w:t>
-      </w:r>
-    </w:p>
-    <w:p>
-      <w:pPr>
-        <w:pStyle w:val="Body"/>
-        <w:spacing w:line="360" w:lineRule="auto"/>
-        <w:jc w:val="both"/>
-        <w:rPr>
-          <w:rFonts w:ascii="Times New Roman" w:hAnsi="Times New Roman"/>
-          <w:sz w:val="40"/>
-          <w:szCs w:val="40"/>
-        </w:rPr>
-      </w:pPr>
-    </w:p>
-    <w:p>
-      <w:pPr>
-        <w:pStyle w:val="Body"/>
-        <w:spacing w:line="360" w:lineRule="auto"/>
-        <w:jc w:val="both"/>
-        <w:rPr>
-          <w:rFonts w:ascii="Times New Roman" w:hAnsi="Times New Roman"/>
-          <w:sz w:val="40"/>
-          <w:szCs w:val="40"/>
-        </w:rPr>
-      </w:pPr>
-      <w:r>
-        <w:rPr>
-          <w:rFonts w:ascii="Times New Roman" w:hAnsi="Times New Roman"/>
-          <w:sz w:val="40"/>
-          <w:szCs w:val="40"/>
-        </w:rPr>
-        <w:t xml:space="preserve">The primary reasons for </w:t>
-      </w:r>
-      <w:r>
-        <w:rPr>
-          <w:rFonts w:ascii="Times New Roman" w:hAnsi="Times New Roman"/>
-          <w:sz w:val="40"/>
-          <w:szCs w:val="40"/>
-        </w:rPr>
-        <w:t xml:space="preserve">our </w:t>
-      </w:r>
-      <w:r>
-        <w:rPr>
-          <w:rFonts w:ascii="Times New Roman" w:hAnsi="Times New Roman"/>
-          <w:sz w:val="40"/>
-          <w:szCs w:val="40"/>
-        </w:rPr>
-        <w:t>ch</w:t>
-      </w:r>
-      <w:r>
-        <w:rPr>
-          <w:rFonts w:ascii="Times New Roman" w:hAnsi="Times New Roman"/>
-          <w:sz w:val="40"/>
-          <w:szCs w:val="40"/>
-        </w:rPr>
-        <w:t>oice</w:t>
-      </w:r>
-      <w:r>
-        <w:rPr>
-          <w:rFonts w:ascii="Times New Roman" w:hAnsi="Times New Roman"/>
-          <w:sz w:val="40"/>
-          <w:szCs w:val="40"/>
-        </w:rPr>
-        <w:t xml:space="preserve"> to </w:t>
-      </w:r>
-      <w:r>
-        <w:rPr>
-          <w:rFonts w:ascii="Times New Roman" w:hAnsi="Times New Roman"/>
-          <w:sz w:val="40"/>
-          <w:szCs w:val="40"/>
-        </w:rPr>
-        <w:t xml:space="preserve">utilize JPA for the database connectivity are described as </w:t>
+      </w:pPr>
+    </w:p>
+    <w:p>
+      <w:pPr>
+        <w:pStyle w:val="Body"/>
+        <w:spacing w:line="360" w:lineRule="auto"/>
+        <w:jc w:val="both"/>
+        <w:rPr>
+          <w:rFonts w:ascii="Times New Roman" w:hAnsi="Times New Roman"/>
+          <w:b/>
+          <w:bCs/>
+          <w:sz w:val="36"/>
+          <w:szCs w:val="36"/>
+        </w:rPr>
+      </w:pPr>
+      <w:r>
+        <w:rPr>
+          <w:rFonts w:ascii="Times New Roman" w:hAnsi="Times New Roman"/>
+          <w:b/>
+          <w:bCs/>
+          <w:sz w:val="36"/>
+          <w:szCs w:val="36"/>
+        </w:rPr>
+        <w:t>EVALUATION OF STARTING DESIGN</w:t>
+      </w:r>
+    </w:p>
+    <w:p>
+      <w:pPr>
+        <w:pStyle w:val="Body"/>
+        <w:spacing w:line="360" w:lineRule="auto"/>
+        <w:jc w:val="both"/>
+        <w:rPr>
+          <w:rFonts w:ascii="Times New Roman" w:hAnsi="Times New Roman"/>
+          <w:sz w:val="36"/>
+          <w:szCs w:val="36"/>
+        </w:rPr>
+      </w:pPr>
+      <w:r>
+        <w:rPr>
+          <w:rFonts w:ascii="Times New Roman" w:hAnsi="Times New Roman"/>
+          <w:sz w:val="36"/>
+          <w:szCs w:val="36"/>
+        </w:rPr>
+        <w:t xml:space="preserve">The choice of the starting design was a successful one. In our opinion, the planning and execution of the subsequent programming design worked out pretty well. The reasons for validating this viewpoint are briefly described as </w:t>
       </w:r>
       <w:proofErr w:type="gramStart"/>
       <w:r>
         <w:rPr>
           <w:rFonts w:ascii="Times New Roman" w:hAnsi="Times New Roman"/>
-          <w:sz w:val="40"/>
-          <w:szCs w:val="40"/>
-        </w:rPr>
-        <w:t>follows:-</w:t>
+          <w:sz w:val="36"/>
+          <w:szCs w:val="36"/>
+        </w:rPr>
+        <w:t>follows :</w:t>
       </w:r>
       <w:proofErr w:type="gramEnd"/>
+      <w:r>
+        <w:rPr>
+          <w:rFonts w:ascii="Times New Roman" w:hAnsi="Times New Roman"/>
+          <w:sz w:val="36"/>
+          <w:szCs w:val="36"/>
+        </w:rPr>
+        <w:t>-</w:t>
+      </w:r>
     </w:p>
     <w:p>
       <w:pPr>
@@ -1463,31 +3169,7 @@
           <w:sz w:val="36"/>
           <w:szCs w:val="36"/>
         </w:rPr>
-        <w:t>JPA is an entity-based database management platform. It presents us an advantageous opportunity</w:t>
-      </w:r>
-      <w:r>
-        <w:rPr>
-          <w:rFonts w:ascii="Times New Roman" w:hAnsi="Times New Roman"/>
-          <w:sz w:val="36"/>
-          <w:szCs w:val="36"/>
-        </w:rPr>
-        <w:t xml:space="preserve"> to not make significant changes to the existing the code for the addition of </w:t>
-      </w:r>
-      <w:r>
-        <w:rPr>
-          <w:rFonts w:ascii="Times New Roman" w:hAnsi="Times New Roman"/>
-          <w:sz w:val="36"/>
-          <w:szCs w:val="36"/>
-        </w:rPr>
-        <w:t>database</w:t>
-      </w:r>
-      <w:r>
-        <w:rPr>
-          <w:rFonts w:ascii="Times New Roman" w:hAnsi="Times New Roman"/>
-          <w:sz w:val="36"/>
-          <w:szCs w:val="36"/>
-        </w:rPr>
-        <w:t xml:space="preserve"> functionalities.</w:t>
+        <w:t>Owing to the significant structured design of the code along with its prominent reusability, there were no drastic changes added to include the new functionality of the security account.</w:t>
       </w:r>
     </w:p>
     <w:p>
@@ -1511,66 +3193,223 @@
           <w:sz w:val="36"/>
           <w:szCs w:val="36"/>
         </w:rPr>
+        <w:t>A significant advantage in the new code was that there w</w:t>
+      </w:r>
+      <w:r>
+        <w:rPr>
+          <w:rFonts w:ascii="Times New Roman" w:hAnsi="Times New Roman"/>
+          <w:sz w:val="36"/>
+          <w:szCs w:val="36"/>
+        </w:rPr>
+        <w:t>as</w:t>
+      </w:r>
+      <w:r>
+        <w:rPr>
+          <w:rFonts w:ascii="Times New Roman" w:hAnsi="Times New Roman"/>
+          <w:sz w:val="36"/>
+          <w:szCs w:val="36"/>
+        </w:rPr>
+        <w:t xml:space="preserve"> no need of the enumerators (enums) that were previously programmed for the currency alteration features. Since, we incorporated a database using JPA, the data was fed through that instead of declaring new enums for the same purpose.</w:t>
+      </w:r>
+    </w:p>
+    <w:p>
+      <w:pPr>
+        <w:pStyle w:val="Body"/>
+        <w:spacing w:line="360" w:lineRule="auto"/>
+        <w:ind w:left="360"/>
+        <w:jc w:val="both"/>
+        <w:rPr>
+          <w:rFonts w:ascii="Times New Roman" w:hAnsi="Times New Roman"/>
+          <w:sz w:val="36"/>
+          <w:szCs w:val="36"/>
+        </w:rPr>
+      </w:pPr>
+    </w:p>
+    <w:p>
+      <w:pPr>
+        <w:pStyle w:val="Body"/>
+        <w:spacing w:line="360" w:lineRule="auto"/>
+        <w:jc w:val="both"/>
+        <w:rPr>
+          <w:rFonts w:ascii="Times New Roman" w:hAnsi="Times New Roman"/>
+          <w:b/>
+          <w:bCs/>
+          <w:sz w:val="36"/>
+          <w:szCs w:val="36"/>
+        </w:rPr>
+      </w:pPr>
+      <w:r>
+        <w:rPr>
+          <w:rFonts w:ascii="Times New Roman" w:hAnsi="Times New Roman"/>
+          <w:b/>
+          <w:bCs/>
+          <w:sz w:val="36"/>
+          <w:szCs w:val="36"/>
+        </w:rPr>
+        <w:t>DESCRIPTION</w:t>
+      </w:r>
+      <w:r>
+        <w:rPr>
+          <w:rFonts w:ascii="Times New Roman" w:hAnsi="Times New Roman"/>
+          <w:b/>
+          <w:bCs/>
+          <w:sz w:val="36"/>
+          <w:szCs w:val="36"/>
+        </w:rPr>
+        <w:t xml:space="preserve"> OF </w:t>
+      </w:r>
+      <w:r>
+        <w:rPr>
+          <w:rFonts w:ascii="Times New Roman" w:hAnsi="Times New Roman"/>
+          <w:b/>
+          <w:bCs/>
+          <w:sz w:val="36"/>
+          <w:szCs w:val="36"/>
+        </w:rPr>
+        <w:t>JAVA SWING CLASSES</w:t>
+      </w:r>
+    </w:p>
+    <w:p>
+      <w:pPr>
+        <w:pStyle w:val="Body"/>
+        <w:spacing w:line="360" w:lineRule="auto"/>
+        <w:jc w:val="both"/>
+        <w:rPr>
+          <w:rFonts w:ascii="Times New Roman" w:hAnsi="Times New Roman"/>
+          <w:sz w:val="36"/>
+          <w:szCs w:val="36"/>
+        </w:rPr>
+      </w:pPr>
+      <w:r>
+        <w:rPr>
+          <w:rFonts w:ascii="Times New Roman" w:hAnsi="Times New Roman"/>
+          <w:sz w:val="36"/>
+          <w:szCs w:val="36"/>
+        </w:rPr>
+        <w:t xml:space="preserve">The </w:t>
+      </w:r>
+      <w:r>
+        <w:rPr>
+          <w:rFonts w:ascii="Times New Roman" w:hAnsi="Times New Roman"/>
+          <w:sz w:val="36"/>
+          <w:szCs w:val="36"/>
+        </w:rPr>
+        <w:t xml:space="preserve">java swing classes can be classified into two categories, namely that of the Manager entity and the User entity. These are briefly described as </w:t>
+      </w:r>
+      <w:proofErr w:type="gramStart"/>
+      <w:r>
+        <w:rPr>
+          <w:rFonts w:ascii="Times New Roman" w:hAnsi="Times New Roman"/>
+          <w:sz w:val="36"/>
+          <w:szCs w:val="36"/>
+        </w:rPr>
+        <w:t>follows :</w:t>
+      </w:r>
+      <w:proofErr w:type="gramEnd"/>
+      <w:r>
+        <w:rPr>
+          <w:rFonts w:ascii="Times New Roman" w:hAnsi="Times New Roman"/>
+          <w:sz w:val="36"/>
+          <w:szCs w:val="36"/>
+        </w:rPr>
+        <w:t>-</w:t>
+      </w:r>
+    </w:p>
+    <w:p>
+      <w:pPr>
+        <w:pStyle w:val="Body"/>
+        <w:spacing w:line="360" w:lineRule="auto"/>
+        <w:jc w:val="both"/>
+        <w:rPr>
+          <w:rFonts w:ascii="Times New Roman" w:hAnsi="Times New Roman"/>
+          <w:sz w:val="36"/>
+          <w:szCs w:val="36"/>
+        </w:rPr>
+      </w:pPr>
+    </w:p>
+    <w:p>
+      <w:pPr>
+        <w:pStyle w:val="Body"/>
+        <w:numPr>
+          <w:ilvl w:val="0"/>
+          <w:numId w:val="8"/>
+        </w:numPr>
+        <w:spacing w:line="360" w:lineRule="auto"/>
+        <w:jc w:val="both"/>
+        <w:rPr>
+          <w:rFonts w:ascii="Times New Roman" w:hAnsi="Times New Roman"/>
+          <w:b/>
+          <w:bCs/>
+          <w:sz w:val="36"/>
+          <w:szCs w:val="36"/>
+        </w:rPr>
+      </w:pPr>
+      <w:r>
+        <w:rPr>
+          <w:rFonts w:ascii="Times New Roman" w:hAnsi="Times New Roman"/>
+          <w:b/>
+          <w:bCs/>
+          <w:sz w:val="36"/>
+          <w:szCs w:val="36"/>
+        </w:rPr>
+        <w:t>MANAGER ENTITY SWINGS</w:t>
+      </w:r>
+    </w:p>
+    <w:p>
+      <w:pPr>
+        <w:pStyle w:val="Body"/>
+        <w:numPr>
+          <w:ilvl w:val="1"/>
+          <w:numId w:val="8"/>
+        </w:numPr>
+        <w:spacing w:line="360" w:lineRule="auto"/>
+        <w:jc w:val="both"/>
+        <w:rPr>
+          <w:rFonts w:ascii="Times New Roman" w:hAnsi="Times New Roman"/>
+          <w:b/>
+          <w:bCs/>
+          <w:sz w:val="36"/>
+          <w:szCs w:val="36"/>
+        </w:rPr>
+      </w:pPr>
+      <w:proofErr w:type="spellStart"/>
+      <w:r>
+        <w:rPr>
+          <w:rFonts w:ascii="Times New Roman" w:hAnsi="Times New Roman"/>
+          <w:b/>
+          <w:bCs/>
+          <w:sz w:val="36"/>
+          <w:szCs w:val="36"/>
+        </w:rPr>
         <w:lastRenderedPageBreak/>
-        <w:t>The only modifications that are to be done are alterations</w:t>
-      </w:r>
-      <w:r>
-        <w:rPr>
-          <w:rFonts w:ascii="Times New Roman" w:hAnsi="Times New Roman"/>
-          <w:sz w:val="36"/>
-          <w:szCs w:val="36"/>
-        </w:rPr>
-        <w:t xml:space="preserve"> of java entities into </w:t>
-      </w:r>
-      <w:r>
-        <w:rPr>
-          <w:rFonts w:ascii="Times New Roman" w:hAnsi="Times New Roman"/>
-          <w:sz w:val="36"/>
-          <w:szCs w:val="36"/>
-        </w:rPr>
-        <w:t>JPA entities and establish suitable connections between the respective entities.</w:t>
-      </w:r>
+        <w:t>ManagerMenu</w:t>
+      </w:r>
+      <w:proofErr w:type="spellEnd"/>
     </w:p>
     <w:p>
       <w:pPr>
         <w:pStyle w:val="Body"/>
         <w:numPr>
           <w:ilvl w:val="2"/>
-          <w:numId w:val="7"/>
-        </w:numPr>
-        <w:spacing w:line="360" w:lineRule="auto"/>
-        <w:jc w:val="both"/>
-        <w:rPr>
-          <w:rFonts w:ascii="Times New Roman" w:hAnsi="Times New Roman"/>
-          <w:sz w:val="36"/>
-          <w:szCs w:val="36"/>
-        </w:rPr>
-      </w:pPr>
-      <w:r>
-        <w:rPr>
-          <w:rFonts w:ascii="Times New Roman" w:hAnsi="Times New Roman"/>
-          <w:sz w:val="36"/>
-          <w:szCs w:val="36"/>
-        </w:rPr>
-        <w:t xml:space="preserve">The primary class for the database management functionality is provided through the </w:t>
-      </w:r>
-      <w:r>
-        <w:rPr>
-          <w:rFonts w:ascii="Times New Roman" w:hAnsi="Times New Roman"/>
-          <w:i/>
-          <w:iCs/>
-          <w:sz w:val="36"/>
-          <w:szCs w:val="36"/>
-        </w:rPr>
-        <w:t>DatabaseManager.java</w:t>
-      </w:r>
-      <w:r>
-        <w:rPr>
-          <w:rFonts w:ascii="Times New Roman" w:hAnsi="Times New Roman"/>
-          <w:sz w:val="36"/>
-          <w:szCs w:val="36"/>
-        </w:rPr>
-        <w:t xml:space="preserve"> class. It includes all the primary provisions for the project service and JPA’s connectivity.</w:t>
+          <w:numId w:val="8"/>
+        </w:numPr>
+        <w:spacing w:line="360" w:lineRule="auto"/>
+        <w:jc w:val="both"/>
+        <w:rPr>
+          <w:rFonts w:ascii="Times New Roman" w:hAnsi="Times New Roman"/>
+          <w:b/>
+          <w:bCs/>
+          <w:sz w:val="36"/>
+          <w:szCs w:val="36"/>
+        </w:rPr>
+      </w:pPr>
+      <w:r>
+        <w:rPr>
+          <w:rFonts w:ascii="Times New Roman" w:hAnsi="Times New Roman"/>
+          <w:sz w:val="36"/>
+          <w:szCs w:val="36"/>
+        </w:rPr>
+        <w:t xml:space="preserve">This provides the main window/menu for the bank manager to view the respective account details. </w:t>
       </w:r>
     </w:p>
     <w:p>
@@ -1578,175 +3417,81 @@
         <w:pStyle w:val="Body"/>
         <w:numPr>
           <w:ilvl w:val="2"/>
-          <w:numId w:val="7"/>
-        </w:numPr>
-        <w:spacing w:line="360" w:lineRule="auto"/>
-        <w:jc w:val="both"/>
-        <w:rPr>
-          <w:rFonts w:ascii="Times New Roman" w:hAnsi="Times New Roman"/>
-          <w:sz w:val="36"/>
-          <w:szCs w:val="36"/>
-        </w:rPr>
-      </w:pPr>
-      <w:r>
-        <w:rPr>
-          <w:rFonts w:ascii="Times New Roman" w:hAnsi="Times New Roman"/>
-          <w:sz w:val="36"/>
-          <w:szCs w:val="36"/>
-        </w:rPr>
-        <w:t xml:space="preserve">The provision of JPA allowed us to code and add the functionalities of savings and related data items to be modified and updated the </w:t>
-      </w:r>
-      <w:r>
-        <w:rPr>
-          <w:rFonts w:ascii="Times New Roman" w:hAnsi="Times New Roman"/>
-          <w:i/>
-          <w:iCs/>
-          <w:sz w:val="36"/>
-          <w:szCs w:val="36"/>
-        </w:rPr>
-        <w:t>DatabaseManager.java</w:t>
-      </w:r>
-      <w:r>
-        <w:rPr>
-          <w:rFonts w:ascii="Times New Roman" w:hAnsi="Times New Roman"/>
-          <w:sz w:val="36"/>
-          <w:szCs w:val="36"/>
-        </w:rPr>
-        <w:t xml:space="preserve"> class</w:t>
-      </w:r>
-      <w:r>
-        <w:rPr>
-          <w:rFonts w:ascii="Times New Roman" w:hAnsi="Times New Roman"/>
-          <w:sz w:val="36"/>
-          <w:szCs w:val="36"/>
-        </w:rPr>
-        <w:t>. There was no need for other significant individual additions of entity objects</w:t>
-      </w:r>
-      <w:r>
-        <w:rPr>
-          <w:rFonts w:ascii="Times New Roman" w:hAnsi="Times New Roman"/>
-          <w:sz w:val="36"/>
-          <w:szCs w:val="36"/>
-        </w:rPr>
-        <w:t>.</w:t>
-      </w:r>
-    </w:p>
-    <w:p>
-      <w:pPr>
-        <w:pStyle w:val="Body"/>
-        <w:spacing w:line="360" w:lineRule="auto"/>
-        <w:jc w:val="both"/>
-        <w:rPr>
-          <w:rFonts w:ascii="Times New Roman" w:hAnsi="Times New Roman"/>
-          <w:sz w:val="40"/>
-          <w:szCs w:val="40"/>
-        </w:rPr>
-      </w:pPr>
-    </w:p>
-    <w:p>
-      <w:pPr>
-        <w:pStyle w:val="Body"/>
-        <w:spacing w:line="360" w:lineRule="auto"/>
-        <w:jc w:val="both"/>
-        <w:rPr>
-          <w:rFonts w:ascii="Times New Roman" w:hAnsi="Times New Roman"/>
-          <w:b/>
-          <w:bCs/>
-          <w:sz w:val="36"/>
-          <w:szCs w:val="36"/>
-        </w:rPr>
-      </w:pPr>
-      <w:r>
-        <w:rPr>
-          <w:rFonts w:ascii="Times New Roman" w:hAnsi="Times New Roman"/>
-          <w:b/>
-          <w:bCs/>
-          <w:sz w:val="36"/>
-          <w:szCs w:val="36"/>
-        </w:rPr>
-        <w:t>EVALUATION</w:t>
-      </w:r>
-      <w:r>
-        <w:rPr>
-          <w:rFonts w:ascii="Times New Roman" w:hAnsi="Times New Roman"/>
-          <w:b/>
-          <w:bCs/>
-          <w:sz w:val="36"/>
-          <w:szCs w:val="36"/>
-        </w:rPr>
-        <w:t xml:space="preserve"> </w:t>
-      </w:r>
-      <w:r>
-        <w:rPr>
-          <w:rFonts w:ascii="Times New Roman" w:hAnsi="Times New Roman"/>
-          <w:b/>
-          <w:bCs/>
-          <w:sz w:val="36"/>
-          <w:szCs w:val="36"/>
-        </w:rPr>
-        <w:t>OF STARTING DESIGN</w:t>
-      </w:r>
-    </w:p>
-    <w:p>
-      <w:pPr>
-        <w:pStyle w:val="Body"/>
-        <w:spacing w:line="360" w:lineRule="auto"/>
-        <w:jc w:val="both"/>
-        <w:rPr>
-          <w:rFonts w:ascii="Times New Roman" w:hAnsi="Times New Roman"/>
-          <w:sz w:val="36"/>
-          <w:szCs w:val="36"/>
-        </w:rPr>
-      </w:pPr>
-      <w:r>
-        <w:rPr>
-          <w:rFonts w:ascii="Times New Roman" w:hAnsi="Times New Roman"/>
-          <w:sz w:val="36"/>
-          <w:szCs w:val="36"/>
-        </w:rPr>
-        <w:t xml:space="preserve">The choice of the starting design was a successful one. In our opinion, the planning and execution of the subsequent programming design worked out pretty well. The reasons for validating this viewpoint are briefly described as </w:t>
-      </w:r>
-      <w:proofErr w:type="gramStart"/>
-      <w:r>
-        <w:rPr>
-          <w:rFonts w:ascii="Times New Roman" w:hAnsi="Times New Roman"/>
-          <w:sz w:val="36"/>
-          <w:szCs w:val="36"/>
-        </w:rPr>
-        <w:t>follows :</w:t>
-      </w:r>
-      <w:proofErr w:type="gramEnd"/>
-      <w:r>
-        <w:rPr>
-          <w:rFonts w:ascii="Times New Roman" w:hAnsi="Times New Roman"/>
-          <w:sz w:val="36"/>
-          <w:szCs w:val="36"/>
-        </w:rPr>
-        <w:t>-</w:t>
-      </w:r>
+          <w:numId w:val="8"/>
+        </w:numPr>
+        <w:spacing w:line="360" w:lineRule="auto"/>
+        <w:jc w:val="both"/>
+        <w:rPr>
+          <w:rFonts w:ascii="Times New Roman" w:hAnsi="Times New Roman"/>
+          <w:b/>
+          <w:bCs/>
+          <w:sz w:val="36"/>
+          <w:szCs w:val="36"/>
+        </w:rPr>
+      </w:pPr>
+      <w:r>
+        <w:rPr>
+          <w:rFonts w:ascii="Times New Roman" w:hAnsi="Times New Roman"/>
+          <w:sz w:val="36"/>
+          <w:szCs w:val="36"/>
+        </w:rPr>
+        <w:t>The manager can add stock shares and alter currency exchange rate.</w:t>
+      </w:r>
+    </w:p>
+    <w:p>
+      <w:pPr>
+        <w:pStyle w:val="Body"/>
+        <w:numPr>
+          <w:ilvl w:val="1"/>
+          <w:numId w:val="8"/>
+        </w:numPr>
+        <w:spacing w:line="360" w:lineRule="auto"/>
+        <w:jc w:val="both"/>
+        <w:rPr>
+          <w:rFonts w:ascii="Times New Roman" w:hAnsi="Times New Roman"/>
+          <w:b/>
+          <w:bCs/>
+          <w:sz w:val="36"/>
+          <w:szCs w:val="36"/>
+        </w:rPr>
+      </w:pPr>
+      <w:proofErr w:type="spellStart"/>
+      <w:r>
+        <w:rPr>
+          <w:rFonts w:ascii="Times New Roman" w:hAnsi="Times New Roman"/>
+          <w:b/>
+          <w:bCs/>
+          <w:sz w:val="36"/>
+          <w:szCs w:val="36"/>
+        </w:rPr>
+        <w:t>ManagerClientAccountsPage</w:t>
+      </w:r>
+      <w:proofErr w:type="spellEnd"/>
     </w:p>
     <w:p>
       <w:pPr>
         <w:pStyle w:val="Body"/>
         <w:numPr>
           <w:ilvl w:val="2"/>
-          <w:numId w:val="7"/>
-        </w:numPr>
-        <w:spacing w:line="360" w:lineRule="auto"/>
-        <w:jc w:val="both"/>
-        <w:rPr>
-          <w:rFonts w:ascii="Times New Roman" w:hAnsi="Times New Roman"/>
-          <w:sz w:val="36"/>
-          <w:szCs w:val="36"/>
-        </w:rPr>
-      </w:pPr>
-      <w:r>
-        <w:rPr>
-          <w:rFonts w:ascii="Times New Roman" w:hAnsi="Times New Roman"/>
-          <w:sz w:val="36"/>
-          <w:szCs w:val="36"/>
-        </w:rPr>
-        <w:t>Owing to the significant structured design of the code along with its prominent reusability, there were no drastic changes added to include the new functionality of the security account.</w:t>
+          <w:numId w:val="8"/>
+        </w:numPr>
+        <w:spacing w:line="360" w:lineRule="auto"/>
+        <w:jc w:val="both"/>
+        <w:rPr>
+          <w:rFonts w:ascii="Times New Roman" w:hAnsi="Times New Roman"/>
+          <w:b/>
+          <w:bCs/>
+          <w:sz w:val="36"/>
+          <w:szCs w:val="36"/>
+        </w:rPr>
+      </w:pPr>
+      <w:r>
+        <w:rPr>
+          <w:rFonts w:ascii="Times New Roman" w:hAnsi="Times New Roman"/>
+          <w:sz w:val="36"/>
+          <w:szCs w:val="36"/>
+        </w:rPr>
+        <w:t>This swing window gives the provision to view all the accounts of the respective clients who are selected.</w:t>
       </w:r>
     </w:p>
     <w:p>
@@ -1754,40 +3499,265 @@
         <w:pStyle w:val="Body"/>
         <w:numPr>
           <w:ilvl w:val="2"/>
-          <w:numId w:val="7"/>
-        </w:numPr>
-        <w:spacing w:line="360" w:lineRule="auto"/>
-        <w:jc w:val="both"/>
-        <w:rPr>
-          <w:rFonts w:ascii="Times New Roman" w:hAnsi="Times New Roman"/>
-          <w:sz w:val="36"/>
-          <w:szCs w:val="36"/>
-        </w:rPr>
-      </w:pPr>
-      <w:r>
-        <w:rPr>
-          <w:rFonts w:ascii="Times New Roman" w:hAnsi="Times New Roman"/>
-          <w:sz w:val="36"/>
-          <w:szCs w:val="36"/>
-        </w:rPr>
-        <w:t>A significant advantage in the new code was that there w</w:t>
-      </w:r>
-      <w:r>
-        <w:rPr>
-          <w:rFonts w:ascii="Times New Roman" w:hAnsi="Times New Roman"/>
-          <w:sz w:val="36"/>
-          <w:szCs w:val="36"/>
-        </w:rPr>
-        <w:t>as</w:t>
-      </w:r>
-      <w:r>
-        <w:rPr>
-          <w:rFonts w:ascii="Times New Roman" w:hAnsi="Times New Roman"/>
-          <w:sz w:val="36"/>
-          <w:szCs w:val="36"/>
-        </w:rPr>
-        <w:t xml:space="preserve"> no need of the enumerators (enums) that were previously </w:t>
-      </w:r>
+          <w:numId w:val="8"/>
+        </w:numPr>
+        <w:spacing w:line="360" w:lineRule="auto"/>
+        <w:jc w:val="both"/>
+        <w:rPr>
+          <w:rFonts w:ascii="Times New Roman" w:hAnsi="Times New Roman"/>
+          <w:b/>
+          <w:bCs/>
+          <w:sz w:val="36"/>
+          <w:szCs w:val="36"/>
+        </w:rPr>
+      </w:pPr>
+      <w:r>
+        <w:rPr>
+          <w:rFonts w:ascii="Times New Roman" w:hAnsi="Times New Roman"/>
+          <w:sz w:val="36"/>
+          <w:szCs w:val="36"/>
+        </w:rPr>
+        <w:t xml:space="preserve">Through this menu, the manager can </w:t>
+      </w:r>
+      <w:r>
+        <w:rPr>
+          <w:rFonts w:ascii="Times New Roman" w:hAnsi="Times New Roman"/>
+          <w:sz w:val="36"/>
+          <w:szCs w:val="36"/>
+        </w:rPr>
+        <w:t>change the savings account and alter the balance by its interest rate.</w:t>
+      </w:r>
+    </w:p>
+    <w:p>
+      <w:pPr>
+        <w:pStyle w:val="Body"/>
+        <w:spacing w:line="360" w:lineRule="auto"/>
+        <w:ind w:left="2160"/>
+        <w:jc w:val="both"/>
+        <w:rPr>
+          <w:rFonts w:ascii="Times New Roman" w:hAnsi="Times New Roman"/>
+          <w:b/>
+          <w:bCs/>
+          <w:sz w:val="36"/>
+          <w:szCs w:val="36"/>
+        </w:rPr>
+      </w:pPr>
+    </w:p>
+    <w:p>
+      <w:pPr>
+        <w:pStyle w:val="Body"/>
+        <w:numPr>
+          <w:ilvl w:val="1"/>
+          <w:numId w:val="8"/>
+        </w:numPr>
+        <w:spacing w:line="360" w:lineRule="auto"/>
+        <w:jc w:val="both"/>
+        <w:rPr>
+          <w:rFonts w:ascii="Times New Roman" w:hAnsi="Times New Roman"/>
+          <w:b/>
+          <w:bCs/>
+          <w:sz w:val="36"/>
+          <w:szCs w:val="36"/>
+        </w:rPr>
+      </w:pPr>
+      <w:proofErr w:type="spellStart"/>
+      <w:r>
+        <w:rPr>
+          <w:rFonts w:ascii="Times New Roman" w:hAnsi="Times New Roman"/>
+          <w:b/>
+          <w:bCs/>
+          <w:sz w:val="36"/>
+          <w:szCs w:val="36"/>
+        </w:rPr>
+        <w:t>ManagerClientLoanPage</w:t>
+      </w:r>
+      <w:proofErr w:type="spellEnd"/>
+    </w:p>
+    <w:p>
+      <w:pPr>
+        <w:pStyle w:val="Body"/>
+        <w:numPr>
+          <w:ilvl w:val="2"/>
+          <w:numId w:val="8"/>
+        </w:numPr>
+        <w:spacing w:line="360" w:lineRule="auto"/>
+        <w:jc w:val="both"/>
+        <w:rPr>
+          <w:rFonts w:ascii="Times New Roman" w:hAnsi="Times New Roman"/>
+          <w:b/>
+          <w:bCs/>
+          <w:sz w:val="36"/>
+          <w:szCs w:val="36"/>
+        </w:rPr>
+      </w:pPr>
+      <w:r>
+        <w:rPr>
+          <w:rFonts w:ascii="Times New Roman" w:hAnsi="Times New Roman"/>
+          <w:sz w:val="36"/>
+          <w:szCs w:val="36"/>
+        </w:rPr>
+        <w:t>This window is utilized by the manager to view all the active loans of the client.</w:t>
+      </w:r>
+    </w:p>
+    <w:p>
+      <w:pPr>
+        <w:pStyle w:val="Body"/>
+        <w:numPr>
+          <w:ilvl w:val="1"/>
+          <w:numId w:val="8"/>
+        </w:numPr>
+        <w:spacing w:line="360" w:lineRule="auto"/>
+        <w:jc w:val="both"/>
+        <w:rPr>
+          <w:rFonts w:ascii="Times New Roman" w:hAnsi="Times New Roman"/>
+          <w:b/>
+          <w:bCs/>
+          <w:sz w:val="36"/>
+          <w:szCs w:val="36"/>
+        </w:rPr>
+      </w:pPr>
+      <w:proofErr w:type="spellStart"/>
+      <w:r>
+        <w:rPr>
+          <w:rFonts w:ascii="Times New Roman" w:hAnsi="Times New Roman"/>
+          <w:b/>
+          <w:bCs/>
+          <w:sz w:val="36"/>
+          <w:szCs w:val="36"/>
+        </w:rPr>
+        <w:t>TransactionsListPage</w:t>
+      </w:r>
+      <w:proofErr w:type="spellEnd"/>
+    </w:p>
+    <w:p>
+      <w:pPr>
+        <w:pStyle w:val="Body"/>
+        <w:numPr>
+          <w:ilvl w:val="2"/>
+          <w:numId w:val="8"/>
+        </w:numPr>
+        <w:spacing w:line="360" w:lineRule="auto"/>
+        <w:jc w:val="both"/>
+        <w:rPr>
+          <w:rFonts w:ascii="Times New Roman" w:hAnsi="Times New Roman"/>
+          <w:b/>
+          <w:bCs/>
+          <w:sz w:val="36"/>
+          <w:szCs w:val="36"/>
+        </w:rPr>
+      </w:pPr>
+      <w:r>
+        <w:rPr>
+          <w:rFonts w:ascii="Times New Roman" w:hAnsi="Times New Roman"/>
+          <w:sz w:val="36"/>
+          <w:szCs w:val="36"/>
+        </w:rPr>
+        <w:t>This swing window provisions the display of the respective client’s undertaken transactions.</w:t>
+      </w:r>
+    </w:p>
+    <w:p>
+      <w:pPr>
+        <w:pStyle w:val="Body"/>
+        <w:numPr>
+          <w:ilvl w:val="1"/>
+          <w:numId w:val="8"/>
+        </w:numPr>
+        <w:spacing w:line="360" w:lineRule="auto"/>
+        <w:jc w:val="both"/>
+        <w:rPr>
+          <w:rFonts w:ascii="Times New Roman" w:hAnsi="Times New Roman"/>
+          <w:b/>
+          <w:bCs/>
+          <w:sz w:val="36"/>
+          <w:szCs w:val="36"/>
+        </w:rPr>
+      </w:pPr>
+      <w:proofErr w:type="spellStart"/>
+      <w:r>
+        <w:rPr>
+          <w:rFonts w:ascii="Times New Roman" w:hAnsi="Times New Roman"/>
+          <w:b/>
+          <w:bCs/>
+          <w:sz w:val="36"/>
+          <w:szCs w:val="36"/>
+        </w:rPr>
+        <w:t>ChangePricePage</w:t>
+      </w:r>
+      <w:proofErr w:type="spellEnd"/>
+    </w:p>
+    <w:p>
+      <w:pPr>
+        <w:pStyle w:val="Body"/>
+        <w:numPr>
+          <w:ilvl w:val="2"/>
+          <w:numId w:val="8"/>
+        </w:numPr>
+        <w:spacing w:line="360" w:lineRule="auto"/>
+        <w:jc w:val="both"/>
+        <w:rPr>
+          <w:rFonts w:ascii="Times New Roman" w:hAnsi="Times New Roman"/>
+          <w:b/>
+          <w:bCs/>
+          <w:sz w:val="36"/>
+          <w:szCs w:val="36"/>
+        </w:rPr>
+      </w:pPr>
+      <w:r>
+        <w:rPr>
+          <w:rFonts w:ascii="Times New Roman" w:hAnsi="Times New Roman"/>
+          <w:sz w:val="36"/>
+          <w:szCs w:val="36"/>
+        </w:rPr>
+        <w:t>The functionality of this swing window is utilized by the manager alter the share price.</w:t>
+      </w:r>
+    </w:p>
+    <w:p>
+      <w:pPr>
+        <w:pStyle w:val="Body"/>
+        <w:numPr>
+          <w:ilvl w:val="1"/>
+          <w:numId w:val="8"/>
+        </w:numPr>
+        <w:spacing w:line="360" w:lineRule="auto"/>
+        <w:jc w:val="both"/>
+        <w:rPr>
+          <w:rFonts w:ascii="Times New Roman" w:hAnsi="Times New Roman"/>
+          <w:b/>
+          <w:bCs/>
+          <w:sz w:val="36"/>
+          <w:szCs w:val="36"/>
+        </w:rPr>
+      </w:pPr>
+      <w:proofErr w:type="spellStart"/>
+      <w:r>
+        <w:rPr>
+          <w:rFonts w:ascii="Times New Roman" w:hAnsi="Times New Roman"/>
+          <w:b/>
+          <w:bCs/>
+          <w:sz w:val="36"/>
+          <w:szCs w:val="36"/>
+        </w:rPr>
+        <w:t>CurrenceyExchangePage</w:t>
+      </w:r>
+      <w:proofErr w:type="spellEnd"/>
+    </w:p>
+    <w:p>
+      <w:pPr>
+        <w:pStyle w:val="Body"/>
+        <w:numPr>
+          <w:ilvl w:val="2"/>
+          <w:numId w:val="8"/>
+        </w:numPr>
+        <w:spacing w:line="360" w:lineRule="auto"/>
+        <w:jc w:val="both"/>
+        <w:rPr>
+          <w:rFonts w:ascii="Times New Roman" w:hAnsi="Times New Roman"/>
+          <w:b/>
+          <w:bCs/>
+          <w:sz w:val="36"/>
+          <w:szCs w:val="36"/>
+        </w:rPr>
+      </w:pPr>
       <w:r>
         <w:rPr>
           <w:rFonts w:ascii="Times New Roman" w:hAnsi="Times New Roman"/>
@@ -1795,105 +3765,1039 @@
           <w:szCs w:val="36"/>
         </w:rPr>
         <w:lastRenderedPageBreak/>
-        <w:t>programmed for the currency alteration features. Since, we incorporated a database using JPA, the data was fed through that instead of declaring new enums for the same purpose.</w:t>
-      </w:r>
-    </w:p>
-    <w:p>
-      <w:pPr>
-        <w:pStyle w:val="Body"/>
-        <w:spacing w:line="360" w:lineRule="auto"/>
-        <w:ind w:left="360"/>
-        <w:jc w:val="both"/>
-        <w:rPr>
-          <w:rFonts w:ascii="Times New Roman" w:hAnsi="Times New Roman"/>
-          <w:sz w:val="36"/>
-          <w:szCs w:val="36"/>
-        </w:rPr>
-      </w:pPr>
-    </w:p>
-    <w:p>
-      <w:pPr>
-        <w:pStyle w:val="Body"/>
-        <w:spacing w:line="360" w:lineRule="auto"/>
-        <w:jc w:val="both"/>
-        <w:rPr>
-          <w:rFonts w:ascii="Times New Roman" w:eastAsia="Times New Roman" w:hAnsi="Times New Roman" w:cs="Times New Roman"/>
-          <w:b/>
-          <w:bCs/>
-          <w:sz w:val="36"/>
-          <w:szCs w:val="36"/>
-        </w:rPr>
-      </w:pPr>
-    </w:p>
-    <w:p>
-      <w:pPr>
-        <w:pStyle w:val="Body"/>
-        <w:spacing w:line="360" w:lineRule="auto"/>
-        <w:jc w:val="both"/>
-        <w:rPr>
-          <w:rFonts w:ascii="Times New Roman" w:hAnsi="Times New Roman"/>
-          <w:sz w:val="40"/>
-          <w:szCs w:val="40"/>
-        </w:rPr>
-      </w:pPr>
-    </w:p>
-    <w:p>
-      <w:pPr>
-        <w:pStyle w:val="Body"/>
-        <w:spacing w:line="360" w:lineRule="auto"/>
-        <w:jc w:val="both"/>
-        <w:rPr>
-          <w:rFonts w:ascii="Times New Roman" w:eastAsia="Times New Roman" w:hAnsi="Times New Roman" w:cs="Times New Roman"/>
-          <w:sz w:val="36"/>
-          <w:szCs w:val="36"/>
-        </w:rPr>
-      </w:pPr>
-    </w:p>
-    <w:p>
-      <w:pPr>
-        <w:pStyle w:val="Body"/>
-        <w:spacing w:line="360" w:lineRule="auto"/>
-        <w:jc w:val="both"/>
-        <w:rPr>
-          <w:rFonts w:ascii="Times New Roman" w:eastAsia="Times New Roman" w:hAnsi="Times New Roman" w:cs="Times New Roman"/>
-          <w:b/>
-          <w:bCs/>
-          <w:sz w:val="36"/>
-          <w:szCs w:val="36"/>
-        </w:rPr>
-      </w:pPr>
-    </w:p>
-    <w:p>
-      <w:pPr>
-        <w:pStyle w:val="Body"/>
-        <w:spacing w:line="360" w:lineRule="auto"/>
-        <w:jc w:val="both"/>
-        <w:rPr>
-          <w:rFonts w:ascii="Times New Roman" w:eastAsia="Times New Roman" w:hAnsi="Times New Roman" w:cs="Times New Roman"/>
-          <w:b/>
-          <w:bCs/>
-          <w:sz w:val="36"/>
-          <w:szCs w:val="36"/>
-        </w:rPr>
-      </w:pPr>
-    </w:p>
-    <w:p>
-      <w:pPr>
-        <w:pStyle w:val="Body"/>
-        <w:spacing w:line="360" w:lineRule="auto"/>
-        <w:jc w:val="both"/>
-        <w:rPr>
-          <w:rFonts w:ascii="Times New Roman" w:eastAsia="Times New Roman" w:hAnsi="Times New Roman" w:cs="Times New Roman"/>
-          <w:sz w:val="36"/>
-          <w:szCs w:val="36"/>
-        </w:rPr>
-      </w:pPr>
-    </w:p>
-    <w:p>
-      <w:pPr>
-        <w:pStyle w:val="Body"/>
-        <w:spacing w:line="360" w:lineRule="auto"/>
-        <w:jc w:val="both"/>
+        <w:t>This window provisions the functionality to alter the exchange rate with respect to individual currencies.</w:t>
+      </w:r>
+    </w:p>
+    <w:p>
+      <w:pPr>
+        <w:pStyle w:val="Body"/>
+        <w:numPr>
+          <w:ilvl w:val="1"/>
+          <w:numId w:val="8"/>
+        </w:numPr>
+        <w:spacing w:line="360" w:lineRule="auto"/>
+        <w:jc w:val="both"/>
+        <w:rPr>
+          <w:rFonts w:ascii="Times New Roman" w:hAnsi="Times New Roman"/>
+          <w:b/>
+          <w:bCs/>
+          <w:sz w:val="36"/>
+          <w:szCs w:val="36"/>
+        </w:rPr>
+      </w:pPr>
+      <w:proofErr w:type="spellStart"/>
+      <w:r>
+        <w:rPr>
+          <w:rFonts w:ascii="Times New Roman" w:hAnsi="Times New Roman"/>
+          <w:b/>
+          <w:bCs/>
+          <w:sz w:val="36"/>
+          <w:szCs w:val="36"/>
+        </w:rPr>
+        <w:t>CreateSharesPage</w:t>
+      </w:r>
+      <w:proofErr w:type="spellEnd"/>
+    </w:p>
+    <w:p>
+      <w:pPr>
+        <w:pStyle w:val="Body"/>
+        <w:numPr>
+          <w:ilvl w:val="2"/>
+          <w:numId w:val="8"/>
+        </w:numPr>
+        <w:spacing w:line="360" w:lineRule="auto"/>
+        <w:jc w:val="both"/>
+        <w:rPr>
+          <w:rFonts w:ascii="Times New Roman" w:hAnsi="Times New Roman"/>
+          <w:b/>
+          <w:bCs/>
+          <w:sz w:val="36"/>
+          <w:szCs w:val="36"/>
+        </w:rPr>
+      </w:pPr>
+      <w:r>
+        <w:rPr>
+          <w:rFonts w:ascii="Times New Roman" w:hAnsi="Times New Roman"/>
+          <w:sz w:val="36"/>
+          <w:szCs w:val="36"/>
+        </w:rPr>
+        <w:t>This window is utilized to create new shares of companies in the stock market.</w:t>
+      </w:r>
+    </w:p>
+    <w:p>
+      <w:pPr>
+        <w:pStyle w:val="Body"/>
+        <w:spacing w:line="360" w:lineRule="auto"/>
+        <w:jc w:val="both"/>
+        <w:rPr>
+          <w:rFonts w:ascii="Times New Roman" w:hAnsi="Times New Roman"/>
+          <w:b/>
+          <w:bCs/>
+          <w:sz w:val="36"/>
+          <w:szCs w:val="36"/>
+        </w:rPr>
+      </w:pPr>
+    </w:p>
+    <w:p>
+      <w:pPr>
+        <w:pStyle w:val="Body"/>
+        <w:numPr>
+          <w:ilvl w:val="0"/>
+          <w:numId w:val="8"/>
+        </w:numPr>
+        <w:spacing w:line="360" w:lineRule="auto"/>
+        <w:jc w:val="both"/>
+        <w:rPr>
+          <w:rFonts w:ascii="Times New Roman" w:hAnsi="Times New Roman"/>
+          <w:b/>
+          <w:bCs/>
+          <w:sz w:val="36"/>
+          <w:szCs w:val="36"/>
+        </w:rPr>
+      </w:pPr>
+      <w:r>
+        <w:rPr>
+          <w:rFonts w:ascii="Times New Roman" w:hAnsi="Times New Roman"/>
+          <w:b/>
+          <w:bCs/>
+          <w:sz w:val="36"/>
+          <w:szCs w:val="36"/>
+        </w:rPr>
+        <w:t>USER ENTITY SWINGS</w:t>
+      </w:r>
+    </w:p>
+    <w:p>
+      <w:pPr>
+        <w:pStyle w:val="Body"/>
+        <w:numPr>
+          <w:ilvl w:val="1"/>
+          <w:numId w:val="8"/>
+        </w:numPr>
+        <w:spacing w:line="360" w:lineRule="auto"/>
+        <w:jc w:val="both"/>
+        <w:rPr>
+          <w:rFonts w:ascii="Times New Roman" w:hAnsi="Times New Roman"/>
+          <w:b/>
+          <w:bCs/>
+          <w:sz w:val="36"/>
+          <w:szCs w:val="36"/>
+        </w:rPr>
+      </w:pPr>
+      <w:proofErr w:type="spellStart"/>
+      <w:r>
+        <w:rPr>
+          <w:rFonts w:ascii="Times New Roman" w:hAnsi="Times New Roman"/>
+          <w:b/>
+          <w:bCs/>
+          <w:sz w:val="36"/>
+          <w:szCs w:val="36"/>
+        </w:rPr>
+        <w:t>AccountListPage</w:t>
+      </w:r>
+      <w:proofErr w:type="spellEnd"/>
+    </w:p>
+    <w:p>
+      <w:pPr>
+        <w:pStyle w:val="Body"/>
+        <w:numPr>
+          <w:ilvl w:val="2"/>
+          <w:numId w:val="8"/>
+        </w:numPr>
+        <w:spacing w:line="360" w:lineRule="auto"/>
+        <w:jc w:val="both"/>
+        <w:rPr>
+          <w:rFonts w:ascii="Times New Roman" w:hAnsi="Times New Roman"/>
+          <w:b/>
+          <w:bCs/>
+          <w:sz w:val="36"/>
+          <w:szCs w:val="36"/>
+        </w:rPr>
+      </w:pPr>
+      <w:r>
+        <w:rPr>
+          <w:rFonts w:ascii="Times New Roman" w:hAnsi="Times New Roman"/>
+          <w:sz w:val="36"/>
+          <w:szCs w:val="36"/>
+        </w:rPr>
+        <w:t xml:space="preserve">This window presents the list of savings and </w:t>
+      </w:r>
+      <w:proofErr w:type="spellStart"/>
+      <w:r>
+        <w:rPr>
+          <w:rFonts w:ascii="Times New Roman" w:hAnsi="Times New Roman"/>
+          <w:sz w:val="36"/>
+          <w:szCs w:val="36"/>
+        </w:rPr>
+        <w:t>checkings</w:t>
+      </w:r>
+      <w:proofErr w:type="spellEnd"/>
+      <w:r>
+        <w:rPr>
+          <w:rFonts w:ascii="Times New Roman" w:hAnsi="Times New Roman"/>
+          <w:sz w:val="36"/>
+          <w:szCs w:val="36"/>
+        </w:rPr>
+        <w:t xml:space="preserve"> accounts of the client/user.</w:t>
+      </w:r>
+    </w:p>
+    <w:p>
+      <w:pPr>
+        <w:pStyle w:val="Body"/>
+        <w:numPr>
+          <w:ilvl w:val="1"/>
+          <w:numId w:val="8"/>
+        </w:numPr>
+        <w:spacing w:line="360" w:lineRule="auto"/>
+        <w:jc w:val="both"/>
+        <w:rPr>
+          <w:rFonts w:ascii="Times New Roman" w:hAnsi="Times New Roman"/>
+          <w:b/>
+          <w:bCs/>
+          <w:sz w:val="36"/>
+          <w:szCs w:val="36"/>
+        </w:rPr>
+      </w:pPr>
+      <w:proofErr w:type="spellStart"/>
+      <w:r>
+        <w:rPr>
+          <w:rFonts w:ascii="Times New Roman" w:hAnsi="Times New Roman"/>
+          <w:b/>
+          <w:bCs/>
+          <w:sz w:val="36"/>
+          <w:szCs w:val="36"/>
+        </w:rPr>
+        <w:t>AccountManagementPage</w:t>
+      </w:r>
+      <w:proofErr w:type="spellEnd"/>
+    </w:p>
+    <w:p>
+      <w:pPr>
+        <w:pStyle w:val="Body"/>
+        <w:numPr>
+          <w:ilvl w:val="2"/>
+          <w:numId w:val="8"/>
+        </w:numPr>
+        <w:spacing w:line="360" w:lineRule="auto"/>
+        <w:jc w:val="both"/>
+        <w:rPr>
+          <w:rFonts w:ascii="Times New Roman" w:hAnsi="Times New Roman"/>
+          <w:b/>
+          <w:bCs/>
+          <w:sz w:val="36"/>
+          <w:szCs w:val="36"/>
+        </w:rPr>
+      </w:pPr>
+      <w:r>
+        <w:rPr>
+          <w:rFonts w:ascii="Times New Roman" w:hAnsi="Times New Roman"/>
+          <w:sz w:val="36"/>
+          <w:szCs w:val="36"/>
+        </w:rPr>
+        <w:t>This swing page is utilized by the client to create new accounts and delete existing accounts.</w:t>
+      </w:r>
+    </w:p>
+    <w:p>
+      <w:pPr>
+        <w:pStyle w:val="Body"/>
+        <w:numPr>
+          <w:ilvl w:val="1"/>
+          <w:numId w:val="8"/>
+        </w:numPr>
+        <w:spacing w:line="360" w:lineRule="auto"/>
+        <w:jc w:val="both"/>
+        <w:rPr>
+          <w:rFonts w:ascii="Times New Roman" w:hAnsi="Times New Roman"/>
+          <w:b/>
+          <w:bCs/>
+          <w:sz w:val="36"/>
+          <w:szCs w:val="36"/>
+        </w:rPr>
+      </w:pPr>
+      <w:proofErr w:type="spellStart"/>
+      <w:r>
+        <w:rPr>
+          <w:rFonts w:ascii="Times New Roman" w:hAnsi="Times New Roman"/>
+          <w:b/>
+          <w:bCs/>
+          <w:sz w:val="36"/>
+          <w:szCs w:val="36"/>
+        </w:rPr>
+        <w:t>ClientConfirmationPage</w:t>
+      </w:r>
+      <w:proofErr w:type="spellEnd"/>
+    </w:p>
+    <w:p>
+      <w:pPr>
+        <w:pStyle w:val="Body"/>
+        <w:numPr>
+          <w:ilvl w:val="2"/>
+          <w:numId w:val="8"/>
+        </w:numPr>
+        <w:spacing w:line="360" w:lineRule="auto"/>
+        <w:jc w:val="both"/>
+        <w:rPr>
+          <w:rFonts w:ascii="Times New Roman" w:hAnsi="Times New Roman"/>
+          <w:b/>
+          <w:bCs/>
+          <w:sz w:val="36"/>
+          <w:szCs w:val="36"/>
+        </w:rPr>
+      </w:pPr>
+      <w:r>
+        <w:rPr>
+          <w:rFonts w:ascii="Times New Roman" w:hAnsi="Times New Roman"/>
+          <w:sz w:val="36"/>
+          <w:szCs w:val="36"/>
+        </w:rPr>
+        <w:t>This window is displayed for showing the necessary information during the client’s authorization process.</w:t>
+      </w:r>
+    </w:p>
+    <w:p>
+      <w:pPr>
+        <w:pStyle w:val="Body"/>
+        <w:numPr>
+          <w:ilvl w:val="1"/>
+          <w:numId w:val="8"/>
+        </w:numPr>
+        <w:spacing w:line="360" w:lineRule="auto"/>
+        <w:jc w:val="both"/>
+        <w:rPr>
+          <w:rFonts w:ascii="Times New Roman" w:hAnsi="Times New Roman"/>
+          <w:b/>
+          <w:bCs/>
+          <w:sz w:val="36"/>
+          <w:szCs w:val="36"/>
+        </w:rPr>
+      </w:pPr>
+      <w:proofErr w:type="spellStart"/>
+      <w:r>
+        <w:rPr>
+          <w:rFonts w:ascii="Times New Roman" w:hAnsi="Times New Roman"/>
+          <w:b/>
+          <w:bCs/>
+          <w:sz w:val="36"/>
+          <w:szCs w:val="36"/>
+        </w:rPr>
+        <w:t>ClientLoginPage</w:t>
+      </w:r>
+      <w:proofErr w:type="spellEnd"/>
+    </w:p>
+    <w:p>
+      <w:pPr>
+        <w:pStyle w:val="Body"/>
+        <w:numPr>
+          <w:ilvl w:val="2"/>
+          <w:numId w:val="8"/>
+        </w:numPr>
+        <w:spacing w:line="360" w:lineRule="auto"/>
+        <w:jc w:val="both"/>
+        <w:rPr>
+          <w:rFonts w:ascii="Times New Roman" w:hAnsi="Times New Roman"/>
+          <w:b/>
+          <w:bCs/>
+          <w:sz w:val="36"/>
+          <w:szCs w:val="36"/>
+        </w:rPr>
+      </w:pPr>
+      <w:r>
+        <w:rPr>
+          <w:rFonts w:ascii="Times New Roman" w:hAnsi="Times New Roman"/>
+          <w:sz w:val="36"/>
+          <w:szCs w:val="36"/>
+        </w:rPr>
+        <w:t>This window provides the functionality for the client to create a new client profile.</w:t>
+      </w:r>
+    </w:p>
+    <w:p>
+      <w:pPr>
+        <w:pStyle w:val="Body"/>
+        <w:numPr>
+          <w:ilvl w:val="1"/>
+          <w:numId w:val="8"/>
+        </w:numPr>
+        <w:spacing w:line="360" w:lineRule="auto"/>
+        <w:jc w:val="both"/>
+        <w:rPr>
+          <w:rFonts w:ascii="Times New Roman" w:hAnsi="Times New Roman"/>
+          <w:b/>
+          <w:bCs/>
+          <w:sz w:val="36"/>
+          <w:szCs w:val="36"/>
+        </w:rPr>
+      </w:pPr>
+      <w:proofErr w:type="spellStart"/>
+      <w:r>
+        <w:rPr>
+          <w:rFonts w:ascii="Times New Roman" w:hAnsi="Times New Roman"/>
+          <w:b/>
+          <w:bCs/>
+          <w:sz w:val="36"/>
+          <w:szCs w:val="36"/>
+        </w:rPr>
+        <w:t>ClientPersonalPage</w:t>
+      </w:r>
+      <w:proofErr w:type="spellEnd"/>
+    </w:p>
+    <w:p>
+      <w:pPr>
+        <w:pStyle w:val="Body"/>
+        <w:numPr>
+          <w:ilvl w:val="2"/>
+          <w:numId w:val="8"/>
+        </w:numPr>
+        <w:spacing w:line="360" w:lineRule="auto"/>
+        <w:jc w:val="both"/>
+        <w:rPr>
+          <w:rFonts w:ascii="Times New Roman" w:hAnsi="Times New Roman"/>
+          <w:b/>
+          <w:bCs/>
+          <w:sz w:val="36"/>
+          <w:szCs w:val="36"/>
+        </w:rPr>
+      </w:pPr>
+      <w:r>
+        <w:rPr>
+          <w:rFonts w:ascii="Times New Roman" w:hAnsi="Times New Roman"/>
+          <w:sz w:val="36"/>
+          <w:szCs w:val="36"/>
+        </w:rPr>
+        <w:t>This page displays all the possible actions of the ATM to the client.</w:t>
+      </w:r>
+    </w:p>
+    <w:p>
+      <w:pPr>
+        <w:pStyle w:val="Body"/>
+        <w:numPr>
+          <w:ilvl w:val="1"/>
+          <w:numId w:val="8"/>
+        </w:numPr>
+        <w:spacing w:line="360" w:lineRule="auto"/>
+        <w:jc w:val="both"/>
+        <w:rPr>
+          <w:rFonts w:ascii="Times New Roman" w:hAnsi="Times New Roman"/>
+          <w:b/>
+          <w:bCs/>
+          <w:sz w:val="36"/>
+          <w:szCs w:val="36"/>
+        </w:rPr>
+      </w:pPr>
+      <w:proofErr w:type="spellStart"/>
+      <w:r>
+        <w:rPr>
+          <w:rFonts w:ascii="Times New Roman" w:hAnsi="Times New Roman"/>
+          <w:b/>
+          <w:bCs/>
+          <w:sz w:val="36"/>
+          <w:szCs w:val="36"/>
+        </w:rPr>
+        <w:lastRenderedPageBreak/>
+        <w:t>DepositPage</w:t>
+      </w:r>
+      <w:proofErr w:type="spellEnd"/>
+    </w:p>
+    <w:p>
+      <w:pPr>
+        <w:pStyle w:val="Body"/>
+        <w:numPr>
+          <w:ilvl w:val="2"/>
+          <w:numId w:val="8"/>
+        </w:numPr>
+        <w:spacing w:line="360" w:lineRule="auto"/>
+        <w:jc w:val="both"/>
+        <w:rPr>
+          <w:rFonts w:ascii="Times New Roman" w:hAnsi="Times New Roman"/>
+          <w:b/>
+          <w:bCs/>
+          <w:sz w:val="36"/>
+          <w:szCs w:val="36"/>
+        </w:rPr>
+      </w:pPr>
+      <w:r>
+        <w:rPr>
+          <w:rFonts w:ascii="Times New Roman" w:hAnsi="Times New Roman"/>
+          <w:sz w:val="36"/>
+          <w:szCs w:val="36"/>
+        </w:rPr>
+        <w:t>Through the provisioning of this window, the user can deposit money into his/her account.</w:t>
+      </w:r>
+    </w:p>
+    <w:p>
+      <w:pPr>
+        <w:pStyle w:val="Body"/>
+        <w:numPr>
+          <w:ilvl w:val="1"/>
+          <w:numId w:val="8"/>
+        </w:numPr>
+        <w:spacing w:line="360" w:lineRule="auto"/>
+        <w:jc w:val="both"/>
+        <w:rPr>
+          <w:rFonts w:ascii="Times New Roman" w:hAnsi="Times New Roman"/>
+          <w:b/>
+          <w:bCs/>
+          <w:sz w:val="36"/>
+          <w:szCs w:val="36"/>
+        </w:rPr>
+      </w:pPr>
+      <w:proofErr w:type="spellStart"/>
+      <w:r>
+        <w:rPr>
+          <w:rFonts w:ascii="Times New Roman" w:hAnsi="Times New Roman"/>
+          <w:b/>
+          <w:bCs/>
+          <w:sz w:val="36"/>
+          <w:szCs w:val="36"/>
+        </w:rPr>
+        <w:t>LoanPage</w:t>
+      </w:r>
+      <w:proofErr w:type="spellEnd"/>
+    </w:p>
+    <w:p>
+      <w:pPr>
+        <w:pStyle w:val="Body"/>
+        <w:numPr>
+          <w:ilvl w:val="2"/>
+          <w:numId w:val="8"/>
+        </w:numPr>
+        <w:spacing w:line="360" w:lineRule="auto"/>
+        <w:jc w:val="both"/>
+        <w:rPr>
+          <w:rFonts w:ascii="Times New Roman" w:hAnsi="Times New Roman"/>
+          <w:b/>
+          <w:bCs/>
+          <w:sz w:val="36"/>
+          <w:szCs w:val="36"/>
+        </w:rPr>
+      </w:pPr>
+      <w:r>
+        <w:rPr>
+          <w:rFonts w:ascii="Times New Roman" w:hAnsi="Times New Roman"/>
+          <w:sz w:val="36"/>
+          <w:szCs w:val="36"/>
+        </w:rPr>
+        <w:t xml:space="preserve">This swing page can be utilized by the client to display all his/her loans. </w:t>
+      </w:r>
+    </w:p>
+    <w:p>
+      <w:pPr>
+        <w:pStyle w:val="Body"/>
+        <w:numPr>
+          <w:ilvl w:val="2"/>
+          <w:numId w:val="8"/>
+        </w:numPr>
+        <w:spacing w:line="360" w:lineRule="auto"/>
+        <w:jc w:val="both"/>
+        <w:rPr>
+          <w:rFonts w:ascii="Times New Roman" w:hAnsi="Times New Roman"/>
+          <w:b/>
+          <w:bCs/>
+          <w:sz w:val="36"/>
+          <w:szCs w:val="36"/>
+        </w:rPr>
+      </w:pPr>
+      <w:r>
+        <w:rPr>
+          <w:rFonts w:ascii="Times New Roman" w:hAnsi="Times New Roman"/>
+          <w:sz w:val="36"/>
+          <w:szCs w:val="36"/>
+        </w:rPr>
+        <w:t>The user can also make the provision of acquiring a new loan through this window.</w:t>
+      </w:r>
+    </w:p>
+    <w:p>
+      <w:pPr>
+        <w:pStyle w:val="Body"/>
+        <w:numPr>
+          <w:ilvl w:val="1"/>
+          <w:numId w:val="8"/>
+        </w:numPr>
+        <w:spacing w:line="360" w:lineRule="auto"/>
+        <w:jc w:val="both"/>
+        <w:rPr>
+          <w:rFonts w:ascii="Times New Roman" w:hAnsi="Times New Roman"/>
+          <w:b/>
+          <w:bCs/>
+          <w:sz w:val="36"/>
+          <w:szCs w:val="36"/>
+        </w:rPr>
+      </w:pPr>
+      <w:proofErr w:type="spellStart"/>
+      <w:r>
+        <w:rPr>
+          <w:rFonts w:ascii="Times New Roman" w:hAnsi="Times New Roman"/>
+          <w:b/>
+          <w:bCs/>
+          <w:sz w:val="36"/>
+          <w:szCs w:val="36"/>
+        </w:rPr>
+        <w:t>LoanPayingPage</w:t>
+      </w:r>
+      <w:proofErr w:type="spellEnd"/>
+    </w:p>
+    <w:p>
+      <w:pPr>
+        <w:pStyle w:val="Body"/>
+        <w:numPr>
+          <w:ilvl w:val="2"/>
+          <w:numId w:val="8"/>
+        </w:numPr>
+        <w:spacing w:line="360" w:lineRule="auto"/>
+        <w:jc w:val="both"/>
+        <w:rPr>
+          <w:rFonts w:ascii="Times New Roman" w:hAnsi="Times New Roman"/>
+          <w:b/>
+          <w:bCs/>
+          <w:sz w:val="36"/>
+          <w:szCs w:val="36"/>
+        </w:rPr>
+      </w:pPr>
+      <w:r>
+        <w:rPr>
+          <w:rFonts w:ascii="Times New Roman" w:hAnsi="Times New Roman"/>
+          <w:sz w:val="36"/>
+          <w:szCs w:val="36"/>
+        </w:rPr>
+        <w:t>To pay back the loan amount, the user does so by paying monthly installments. This is provisioned by this swing window.</w:t>
+      </w:r>
+    </w:p>
+    <w:p>
+      <w:pPr>
+        <w:pStyle w:val="Body"/>
+        <w:spacing w:line="360" w:lineRule="auto"/>
+        <w:jc w:val="both"/>
+        <w:rPr>
+          <w:rFonts w:ascii="Times New Roman" w:hAnsi="Times New Roman"/>
+          <w:b/>
+          <w:bCs/>
+          <w:sz w:val="36"/>
+          <w:szCs w:val="36"/>
+        </w:rPr>
+      </w:pPr>
+    </w:p>
+    <w:p>
+      <w:pPr>
+        <w:pStyle w:val="Body"/>
+        <w:numPr>
+          <w:ilvl w:val="1"/>
+          <w:numId w:val="8"/>
+        </w:numPr>
+        <w:spacing w:line="360" w:lineRule="auto"/>
+        <w:jc w:val="both"/>
+        <w:rPr>
+          <w:rFonts w:ascii="Times New Roman" w:hAnsi="Times New Roman"/>
+          <w:b/>
+          <w:bCs/>
+          <w:sz w:val="36"/>
+          <w:szCs w:val="36"/>
+        </w:rPr>
+      </w:pPr>
+      <w:proofErr w:type="spellStart"/>
+      <w:r>
+        <w:rPr>
+          <w:rFonts w:ascii="Times New Roman" w:hAnsi="Times New Roman"/>
+          <w:b/>
+          <w:bCs/>
+          <w:sz w:val="36"/>
+          <w:szCs w:val="36"/>
+        </w:rPr>
+        <w:t>OpeningMenu</w:t>
+      </w:r>
+      <w:proofErr w:type="spellEnd"/>
+    </w:p>
+    <w:p>
+      <w:pPr>
+        <w:pStyle w:val="Body"/>
+        <w:numPr>
+          <w:ilvl w:val="2"/>
+          <w:numId w:val="8"/>
+        </w:numPr>
+        <w:spacing w:line="360" w:lineRule="auto"/>
+        <w:jc w:val="both"/>
+        <w:rPr>
+          <w:rFonts w:ascii="Times New Roman" w:hAnsi="Times New Roman"/>
+          <w:b/>
+          <w:bCs/>
+          <w:sz w:val="36"/>
+          <w:szCs w:val="36"/>
+        </w:rPr>
+      </w:pPr>
+      <w:r>
+        <w:rPr>
+          <w:rFonts w:ascii="Times New Roman" w:hAnsi="Times New Roman"/>
+          <w:sz w:val="36"/>
+          <w:szCs w:val="36"/>
+        </w:rPr>
+        <w:t>This is the swing window where the user will choose what category/type of client will be used into consideration.</w:t>
+      </w:r>
+    </w:p>
+    <w:p>
+      <w:pPr>
+        <w:pStyle w:val="Body"/>
+        <w:numPr>
+          <w:ilvl w:val="1"/>
+          <w:numId w:val="8"/>
+        </w:numPr>
+        <w:spacing w:line="360" w:lineRule="auto"/>
+        <w:jc w:val="both"/>
+        <w:rPr>
+          <w:rFonts w:ascii="Times New Roman" w:hAnsi="Times New Roman"/>
+          <w:b/>
+          <w:bCs/>
+          <w:sz w:val="36"/>
+          <w:szCs w:val="36"/>
+        </w:rPr>
+      </w:pPr>
+      <w:proofErr w:type="spellStart"/>
+      <w:r>
+        <w:rPr>
+          <w:rFonts w:ascii="Times New Roman" w:hAnsi="Times New Roman"/>
+          <w:b/>
+          <w:bCs/>
+          <w:sz w:val="36"/>
+          <w:szCs w:val="36"/>
+        </w:rPr>
+        <w:t>OtherFeePage</w:t>
+      </w:r>
+      <w:proofErr w:type="spellEnd"/>
+    </w:p>
+    <w:p>
+      <w:pPr>
+        <w:pStyle w:val="Body"/>
+        <w:numPr>
+          <w:ilvl w:val="2"/>
+          <w:numId w:val="8"/>
+        </w:numPr>
+        <w:spacing w:line="360" w:lineRule="auto"/>
+        <w:jc w:val="both"/>
+        <w:rPr>
+          <w:rFonts w:ascii="Times New Roman" w:hAnsi="Times New Roman"/>
+          <w:b/>
+          <w:bCs/>
+          <w:sz w:val="36"/>
+          <w:szCs w:val="36"/>
+        </w:rPr>
+      </w:pPr>
+      <w:r>
+        <w:rPr>
+          <w:rFonts w:ascii="Times New Roman" w:hAnsi="Times New Roman"/>
+          <w:sz w:val="36"/>
+          <w:szCs w:val="36"/>
+        </w:rPr>
+        <w:t xml:space="preserve">This swing </w:t>
+      </w:r>
+      <w:r>
+        <w:rPr>
+          <w:rFonts w:ascii="Times New Roman" w:hAnsi="Times New Roman"/>
+          <w:sz w:val="36"/>
+          <w:szCs w:val="36"/>
+        </w:rPr>
+        <w:t>page</w:t>
+      </w:r>
+      <w:r>
+        <w:rPr>
+          <w:rFonts w:ascii="Times New Roman" w:hAnsi="Times New Roman"/>
+          <w:sz w:val="36"/>
+          <w:szCs w:val="36"/>
+        </w:rPr>
+        <w:t xml:space="preserve"> is utilized by the user to pay other miscellaneous fees.</w:t>
+      </w:r>
+    </w:p>
+    <w:p>
+      <w:pPr>
+        <w:pStyle w:val="Body"/>
+        <w:numPr>
+          <w:ilvl w:val="1"/>
+          <w:numId w:val="8"/>
+        </w:numPr>
+        <w:spacing w:line="360" w:lineRule="auto"/>
+        <w:jc w:val="both"/>
+        <w:rPr>
+          <w:rFonts w:ascii="Times New Roman" w:hAnsi="Times New Roman"/>
+          <w:b/>
+          <w:bCs/>
+          <w:sz w:val="36"/>
+          <w:szCs w:val="36"/>
+        </w:rPr>
+      </w:pPr>
+      <w:proofErr w:type="spellStart"/>
+      <w:r>
+        <w:rPr>
+          <w:rFonts w:ascii="Times New Roman" w:hAnsi="Times New Roman"/>
+          <w:b/>
+          <w:bCs/>
+          <w:sz w:val="36"/>
+          <w:szCs w:val="36"/>
+        </w:rPr>
+        <w:t>ReturningClientPage</w:t>
+      </w:r>
+      <w:proofErr w:type="spellEnd"/>
+    </w:p>
+    <w:p>
+      <w:pPr>
+        <w:pStyle w:val="Body"/>
+        <w:numPr>
+          <w:ilvl w:val="2"/>
+          <w:numId w:val="8"/>
+        </w:numPr>
+        <w:spacing w:line="360" w:lineRule="auto"/>
+        <w:jc w:val="both"/>
+        <w:rPr>
+          <w:rFonts w:ascii="Times New Roman" w:hAnsi="Times New Roman"/>
+          <w:b/>
+          <w:bCs/>
+          <w:sz w:val="36"/>
+          <w:szCs w:val="36"/>
+        </w:rPr>
+      </w:pPr>
+      <w:r>
+        <w:rPr>
+          <w:rFonts w:ascii="Times New Roman" w:hAnsi="Times New Roman"/>
+          <w:sz w:val="36"/>
+          <w:szCs w:val="36"/>
+        </w:rPr>
+        <w:t>This window provides the login access for returning clients.</w:t>
+      </w:r>
+    </w:p>
+    <w:p>
+      <w:pPr>
+        <w:pStyle w:val="Body"/>
+        <w:numPr>
+          <w:ilvl w:val="1"/>
+          <w:numId w:val="8"/>
+        </w:numPr>
+        <w:spacing w:line="360" w:lineRule="auto"/>
+        <w:jc w:val="both"/>
+        <w:rPr>
+          <w:rFonts w:ascii="Times New Roman" w:hAnsi="Times New Roman"/>
+          <w:b/>
+          <w:bCs/>
+          <w:sz w:val="36"/>
+          <w:szCs w:val="36"/>
+        </w:rPr>
+      </w:pPr>
+      <w:proofErr w:type="spellStart"/>
+      <w:r>
+        <w:rPr>
+          <w:rFonts w:ascii="Times New Roman" w:hAnsi="Times New Roman"/>
+          <w:b/>
+          <w:bCs/>
+          <w:sz w:val="36"/>
+          <w:szCs w:val="36"/>
+        </w:rPr>
+        <w:lastRenderedPageBreak/>
+        <w:t>SecurityAccountListPage</w:t>
+      </w:r>
+      <w:proofErr w:type="spellEnd"/>
+    </w:p>
+    <w:p>
+      <w:pPr>
+        <w:pStyle w:val="Body"/>
+        <w:numPr>
+          <w:ilvl w:val="2"/>
+          <w:numId w:val="8"/>
+        </w:numPr>
+        <w:spacing w:line="360" w:lineRule="auto"/>
+        <w:jc w:val="both"/>
+        <w:rPr>
+          <w:rFonts w:ascii="Times New Roman" w:hAnsi="Times New Roman"/>
+          <w:b/>
+          <w:bCs/>
+          <w:sz w:val="36"/>
+          <w:szCs w:val="36"/>
+        </w:rPr>
+      </w:pPr>
+      <w:r>
+        <w:rPr>
+          <w:rFonts w:ascii="Times New Roman" w:hAnsi="Times New Roman"/>
+          <w:sz w:val="36"/>
+          <w:szCs w:val="36"/>
+        </w:rPr>
+        <w:t>This window provisions the list of the respective security accounts.</w:t>
+      </w:r>
+    </w:p>
+    <w:p>
+      <w:pPr>
+        <w:pStyle w:val="Body"/>
+        <w:numPr>
+          <w:ilvl w:val="1"/>
+          <w:numId w:val="8"/>
+        </w:numPr>
+        <w:spacing w:line="360" w:lineRule="auto"/>
+        <w:jc w:val="both"/>
+        <w:rPr>
+          <w:rFonts w:ascii="Times New Roman" w:hAnsi="Times New Roman"/>
+          <w:b/>
+          <w:bCs/>
+          <w:sz w:val="36"/>
+          <w:szCs w:val="36"/>
+        </w:rPr>
+      </w:pPr>
+      <w:proofErr w:type="spellStart"/>
+      <w:r>
+        <w:rPr>
+          <w:rFonts w:ascii="Times New Roman" w:hAnsi="Times New Roman"/>
+          <w:b/>
+          <w:bCs/>
+          <w:sz w:val="36"/>
+          <w:szCs w:val="36"/>
+        </w:rPr>
+        <w:t>SecurityAccountPage</w:t>
+      </w:r>
+      <w:proofErr w:type="spellEnd"/>
+    </w:p>
+    <w:p>
+      <w:pPr>
+        <w:pStyle w:val="Body"/>
+        <w:numPr>
+          <w:ilvl w:val="2"/>
+          <w:numId w:val="8"/>
+        </w:numPr>
+        <w:spacing w:line="360" w:lineRule="auto"/>
+        <w:jc w:val="both"/>
+        <w:rPr>
+          <w:rFonts w:ascii="Times New Roman" w:hAnsi="Times New Roman"/>
+          <w:b/>
+          <w:bCs/>
+          <w:sz w:val="36"/>
+          <w:szCs w:val="36"/>
+        </w:rPr>
+      </w:pPr>
+      <w:r>
+        <w:rPr>
+          <w:rFonts w:ascii="Times New Roman" w:hAnsi="Times New Roman"/>
+          <w:sz w:val="36"/>
+          <w:szCs w:val="36"/>
+        </w:rPr>
+        <w:t>This is the main menu for displaying the details of the security account.</w:t>
+      </w:r>
+    </w:p>
+    <w:p>
+      <w:pPr>
+        <w:pStyle w:val="Body"/>
+        <w:numPr>
+          <w:ilvl w:val="1"/>
+          <w:numId w:val="8"/>
+        </w:numPr>
+        <w:spacing w:line="360" w:lineRule="auto"/>
+        <w:jc w:val="both"/>
+        <w:rPr>
+          <w:rFonts w:ascii="Times New Roman" w:hAnsi="Times New Roman"/>
+          <w:b/>
+          <w:bCs/>
+          <w:sz w:val="36"/>
+          <w:szCs w:val="36"/>
+        </w:rPr>
+      </w:pPr>
+      <w:proofErr w:type="spellStart"/>
+      <w:r>
+        <w:rPr>
+          <w:rFonts w:ascii="Times New Roman" w:hAnsi="Times New Roman"/>
+          <w:b/>
+          <w:bCs/>
+          <w:sz w:val="36"/>
+          <w:szCs w:val="36"/>
+        </w:rPr>
+        <w:t>TransferPage</w:t>
+      </w:r>
+      <w:proofErr w:type="spellEnd"/>
+    </w:p>
+    <w:p>
+      <w:pPr>
+        <w:pStyle w:val="Body"/>
+        <w:numPr>
+          <w:ilvl w:val="2"/>
+          <w:numId w:val="8"/>
+        </w:numPr>
+        <w:spacing w:line="360" w:lineRule="auto"/>
+        <w:jc w:val="both"/>
+        <w:rPr>
+          <w:rFonts w:ascii="Times New Roman" w:hAnsi="Times New Roman"/>
+          <w:b/>
+          <w:bCs/>
+          <w:sz w:val="36"/>
+          <w:szCs w:val="36"/>
+        </w:rPr>
+      </w:pPr>
+      <w:r>
+        <w:rPr>
+          <w:rFonts w:ascii="Times New Roman" w:hAnsi="Times New Roman"/>
+          <w:sz w:val="36"/>
+          <w:szCs w:val="36"/>
+        </w:rPr>
+        <w:t>This swing page provisions the user to transfer money from one account to the other.</w:t>
+      </w:r>
+    </w:p>
+    <w:p>
+      <w:pPr>
+        <w:pStyle w:val="Body"/>
+        <w:numPr>
+          <w:ilvl w:val="1"/>
+          <w:numId w:val="8"/>
+        </w:numPr>
+        <w:spacing w:line="360" w:lineRule="auto"/>
+        <w:jc w:val="both"/>
+        <w:rPr>
+          <w:rFonts w:ascii="Times New Roman" w:hAnsi="Times New Roman"/>
+          <w:b/>
+          <w:bCs/>
+          <w:sz w:val="36"/>
+          <w:szCs w:val="36"/>
+        </w:rPr>
+      </w:pPr>
+      <w:proofErr w:type="spellStart"/>
+      <w:r>
+        <w:rPr>
+          <w:rFonts w:ascii="Times New Roman" w:hAnsi="Times New Roman"/>
+          <w:b/>
+          <w:bCs/>
+          <w:sz w:val="36"/>
+          <w:szCs w:val="36"/>
+        </w:rPr>
+        <w:t>WithdrawPage</w:t>
+      </w:r>
+      <w:proofErr w:type="spellEnd"/>
+    </w:p>
+    <w:p>
+      <w:pPr>
+        <w:pStyle w:val="Body"/>
+        <w:numPr>
+          <w:ilvl w:val="2"/>
+          <w:numId w:val="8"/>
+        </w:numPr>
+        <w:spacing w:line="360" w:lineRule="auto"/>
+        <w:jc w:val="both"/>
+        <w:rPr>
+          <w:rFonts w:ascii="Times New Roman" w:hAnsi="Times New Roman"/>
+          <w:b/>
+          <w:bCs/>
+          <w:sz w:val="36"/>
+          <w:szCs w:val="36"/>
+        </w:rPr>
+      </w:pPr>
+      <w:r>
+        <w:rPr>
+          <w:rFonts w:ascii="Times New Roman" w:hAnsi="Times New Roman"/>
+          <w:sz w:val="36"/>
+          <w:szCs w:val="36"/>
+        </w:rPr>
+        <w:t>This swing page</w:t>
+      </w:r>
+      <w:r>
+        <w:rPr>
+          <w:rFonts w:ascii="Times New Roman" w:hAnsi="Times New Roman"/>
+          <w:sz w:val="36"/>
+          <w:szCs w:val="36"/>
+        </w:rPr>
+        <w:t xml:space="preserve"> is used to withdraw money from the respective account.</w:t>
+      </w:r>
+    </w:p>
+    <w:p>
+      <w:pPr>
+        <w:tabs>
+          <w:tab w:val="left" w:pos="4112"/>
+        </w:tabs>
+        <w:rPr>
+          <w:lang w:eastAsia="en-GB"/>
+        </w:rPr>
       </w:pPr>
     </w:p>
     <w:sectPr>
@@ -2197,6 +5101,119 @@
     <w:numStyleLink w:val="Bullet"/>
   </w:abstractNum>
   <w:abstractNum w:abstractNumId="2" w15:restartNumberingAfterBreak="0">
+    <w:nsid w:val="107A474A"/>
+    <w:multiLevelType w:val="hybridMultilevel"/>
+    <w:tmpl w:val="6BFAC14A"/>
+    <w:lvl w:ilvl="0" w:tplc="08090001">
+      <w:start w:val="1"/>
+      <w:numFmt w:val="bullet"/>
+      <w:lvlText w:val=""/>
+      <w:lvlJc w:val="left"/>
+      <w:pPr>
+        <w:ind w:left="720" w:hanging="360"/>
+      </w:pPr>
+      <w:rPr>
+        <w:rFonts w:ascii="Symbol" w:hAnsi="Symbol" w:hint="default"/>
+      </w:rPr>
+    </w:lvl>
+    <w:lvl w:ilvl="1" w:tplc="08090003">
+      <w:start w:val="1"/>
+      <w:numFmt w:val="bullet"/>
+      <w:lvlText w:val="o"/>
+      <w:lvlJc w:val="left"/>
+      <w:pPr>
+        <w:ind w:left="1440" w:hanging="360"/>
+      </w:pPr>
+      <w:rPr>
+        <w:rFonts w:ascii="Courier New" w:hAnsi="Courier New" w:hint="default"/>
+      </w:rPr>
+    </w:lvl>
+    <w:lvl w:ilvl="2" w:tplc="08090005">
+      <w:start w:val="1"/>
+      <w:numFmt w:val="bullet"/>
+      <w:lvlText w:val=""/>
+      <w:lvlJc w:val="left"/>
+      <w:pPr>
+        <w:ind w:left="2160" w:hanging="360"/>
+      </w:pPr>
+      <w:rPr>
+        <w:rFonts w:ascii="Wingdings" w:hAnsi="Wingdings" w:hint="default"/>
+      </w:rPr>
+    </w:lvl>
+    <w:lvl w:ilvl="3" w:tplc="08090001" w:tentative="1">
+      <w:start w:val="1"/>
+      <w:numFmt w:val="bullet"/>
+      <w:lvlText w:val=""/>
+      <w:lvlJc w:val="left"/>
+      <w:pPr>
+        <w:ind w:left="2880" w:hanging="360"/>
+      </w:pPr>
+      <w:rPr>
+        <w:rFonts w:ascii="Symbol" w:hAnsi="Symbol" w:hint="default"/>
+      </w:rPr>
+    </w:lvl>
+    <w:lvl w:ilvl="4" w:tplc="08090003" w:tentative="1">
+      <w:start w:val="1"/>
+      <w:numFmt w:val="bullet"/>
+      <w:lvlText w:val="o"/>
+      <w:lvlJc w:val="left"/>
+      <w:pPr>
+        <w:ind w:left="3600" w:hanging="360"/>
+      </w:pPr>
+      <w:rPr>
+        <w:rFonts w:ascii="Courier New" w:hAnsi="Courier New" w:hint="default"/>
+      </w:rPr>
+    </w:lvl>
+    <w:lvl w:ilvl="5" w:tplc="08090005" w:tentative="1">
+      <w:start w:val="1"/>
+      <w:numFmt w:val="bullet"/>
+      <w:lvlText w:val=""/>
+      <w:lvlJc w:val="left"/>
+      <w:pPr>
+        <w:ind w:left="4320" w:hanging="360"/>
+      </w:pPr>
+      <w:rPr>
+        <w:rFonts w:ascii="Wingdings" w:hAnsi="Wingdings" w:hint="default"/>
+      </w:rPr>
+    </w:lvl>
+    <w:lvl w:ilvl="6" w:tplc="08090001" w:tentative="1">
+      <w:start w:val="1"/>
+      <w:numFmt w:val="bullet"/>
+      <w:lvlText w:val=""/>
+      <w:lvlJc w:val="left"/>
+      <w:pPr>
+        <w:ind w:left="5040" w:hanging="360"/>
+      </w:pPr>
+      <w:rPr>
+        <w:rFonts w:ascii="Symbol" w:hAnsi="Symbol" w:hint="default"/>
+      </w:rPr>
+    </w:lvl>
+    <w:lvl w:ilvl="7" w:tplc="08090003" w:tentative="1">
+      <w:start w:val="1"/>
+      <w:numFmt w:val="bullet"/>
+      <w:lvlText w:val="o"/>
+      <w:lvlJc w:val="left"/>
+      <w:pPr>
+        <w:ind w:left="5760" w:hanging="360"/>
+      </w:pPr>
+      <w:rPr>
+        <w:rFonts w:ascii="Courier New" w:hAnsi="Courier New" w:hint="default"/>
+      </w:rPr>
+    </w:lvl>
+    <w:lvl w:ilvl="8" w:tplc="08090005" w:tentative="1">
+      <w:start w:val="1"/>
+      <w:numFmt w:val="bullet"/>
+      <w:lvlText w:val=""/>
+      <w:lvlJc w:val="left"/>
+      <w:pPr>
+        <w:ind w:left="6480" w:hanging="360"/>
+      </w:pPr>
+      <w:rPr>
+        <w:rFonts w:ascii="Wingdings" w:hAnsi="Wingdings" w:hint="default"/>
+      </w:rPr>
+    </w:lvl>
+  </w:abstractNum>
+  <w:abstractNum w:abstractNumId="3" w15:restartNumberingAfterBreak="0">
     <w:nsid w:val="244645D2"/>
     <w:multiLevelType w:val="hybridMultilevel"/>
     <w:tmpl w:val="93246E0C"/>
@@ -2427,7 +5444,7 @@
       </w:rPr>
     </w:lvl>
   </w:abstractNum>
-  <w:abstractNum w:abstractNumId="3" w15:restartNumberingAfterBreak="0">
+  <w:abstractNum w:abstractNumId="4" w15:restartNumberingAfterBreak="0">
     <w:nsid w:val="3B26669F"/>
     <w:multiLevelType w:val="hybridMultilevel"/>
     <w:tmpl w:val="3E187B3E"/>
@@ -2676,40 +5693,266 @@
       </w:rPr>
     </w:lvl>
   </w:abstractNum>
-  <w:abstractNum w:abstractNumId="4" w15:restartNumberingAfterBreak="0">
+  <w:abstractNum w:abstractNumId="5" w15:restartNumberingAfterBreak="0">
     <w:nsid w:val="3B403BDC"/>
     <w:multiLevelType w:val="hybridMultilevel"/>
     <w:tmpl w:val="3E187B3E"/>
     <w:numStyleLink w:val="Harvard"/>
   </w:abstractNum>
-  <w:abstractNum w:abstractNumId="5" w15:restartNumberingAfterBreak="0">
+  <w:abstractNum w:abstractNumId="6" w15:restartNumberingAfterBreak="0">
     <w:nsid w:val="59BE131E"/>
     <w:multiLevelType w:val="hybridMultilevel"/>
     <w:tmpl w:val="55309E2E"/>
     <w:numStyleLink w:val="Harvard0"/>
   </w:abstractNum>
+  <w:abstractNum w:abstractNumId="7" w15:restartNumberingAfterBreak="0">
+    <w:nsid w:val="65C03F31"/>
+    <w:multiLevelType w:val="hybridMultilevel"/>
+    <w:tmpl w:val="F8380E94"/>
+    <w:lvl w:ilvl="0" w:tplc="08090001">
+      <w:start w:val="1"/>
+      <w:numFmt w:val="bullet"/>
+      <w:lvlText w:val=""/>
+      <w:lvlJc w:val="left"/>
+      <w:pPr>
+        <w:ind w:left="720" w:hanging="360"/>
+      </w:pPr>
+      <w:rPr>
+        <w:rFonts w:ascii="Symbol" w:hAnsi="Symbol" w:hint="default"/>
+      </w:rPr>
+    </w:lvl>
+    <w:lvl w:ilvl="1" w:tplc="08090003" w:tentative="1">
+      <w:start w:val="1"/>
+      <w:numFmt w:val="bullet"/>
+      <w:lvlText w:val="o"/>
+      <w:lvlJc w:val="left"/>
+      <w:pPr>
+        <w:ind w:left="1440" w:hanging="360"/>
+      </w:pPr>
+      <w:rPr>
+        <w:rFonts w:ascii="Courier New" w:hAnsi="Courier New" w:hint="default"/>
+      </w:rPr>
+    </w:lvl>
+    <w:lvl w:ilvl="2" w:tplc="08090005" w:tentative="1">
+      <w:start w:val="1"/>
+      <w:numFmt w:val="bullet"/>
+      <w:lvlText w:val=""/>
+      <w:lvlJc w:val="left"/>
+      <w:pPr>
+        <w:ind w:left="2160" w:hanging="360"/>
+      </w:pPr>
+      <w:rPr>
+        <w:rFonts w:ascii="Wingdings" w:hAnsi="Wingdings" w:hint="default"/>
+      </w:rPr>
+    </w:lvl>
+    <w:lvl w:ilvl="3" w:tplc="08090001" w:tentative="1">
+      <w:start w:val="1"/>
+      <w:numFmt w:val="bullet"/>
+      <w:lvlText w:val=""/>
+      <w:lvlJc w:val="left"/>
+      <w:pPr>
+        <w:ind w:left="2880" w:hanging="360"/>
+      </w:pPr>
+      <w:rPr>
+        <w:rFonts w:ascii="Symbol" w:hAnsi="Symbol" w:hint="default"/>
+      </w:rPr>
+    </w:lvl>
+    <w:lvl w:ilvl="4" w:tplc="08090003" w:tentative="1">
+      <w:start w:val="1"/>
+      <w:numFmt w:val="bullet"/>
+      <w:lvlText w:val="o"/>
+      <w:lvlJc w:val="left"/>
+      <w:pPr>
+        <w:ind w:left="3600" w:hanging="360"/>
+      </w:pPr>
+      <w:rPr>
+        <w:rFonts w:ascii="Courier New" w:hAnsi="Courier New" w:hint="default"/>
+      </w:rPr>
+    </w:lvl>
+    <w:lvl w:ilvl="5" w:tplc="08090005" w:tentative="1">
+      <w:start w:val="1"/>
+      <w:numFmt w:val="bullet"/>
+      <w:lvlText w:val=""/>
+      <w:lvlJc w:val="left"/>
+      <w:pPr>
+        <w:ind w:left="4320" w:hanging="360"/>
+      </w:pPr>
+      <w:rPr>
+        <w:rFonts w:ascii="Wingdings" w:hAnsi="Wingdings" w:hint="default"/>
+      </w:rPr>
+    </w:lvl>
+    <w:lvl w:ilvl="6" w:tplc="08090001" w:tentative="1">
+      <w:start w:val="1"/>
+      <w:numFmt w:val="bullet"/>
+      <w:lvlText w:val=""/>
+      <w:lvlJc w:val="left"/>
+      <w:pPr>
+        <w:ind w:left="5040" w:hanging="360"/>
+      </w:pPr>
+      <w:rPr>
+        <w:rFonts w:ascii="Symbol" w:hAnsi="Symbol" w:hint="default"/>
+      </w:rPr>
+    </w:lvl>
+    <w:lvl w:ilvl="7" w:tplc="08090003" w:tentative="1">
+      <w:start w:val="1"/>
+      <w:numFmt w:val="bullet"/>
+      <w:lvlText w:val="o"/>
+      <w:lvlJc w:val="left"/>
+      <w:pPr>
+        <w:ind w:left="5760" w:hanging="360"/>
+      </w:pPr>
+      <w:rPr>
+        <w:rFonts w:ascii="Courier New" w:hAnsi="Courier New" w:hint="default"/>
+      </w:rPr>
+    </w:lvl>
+    <w:lvl w:ilvl="8" w:tplc="08090005" w:tentative="1">
+      <w:start w:val="1"/>
+      <w:numFmt w:val="bullet"/>
+      <w:lvlText w:val=""/>
+      <w:lvlJc w:val="left"/>
+      <w:pPr>
+        <w:ind w:left="6480" w:hanging="360"/>
+      </w:pPr>
+      <w:rPr>
+        <w:rFonts w:ascii="Wingdings" w:hAnsi="Wingdings" w:hint="default"/>
+      </w:rPr>
+    </w:lvl>
+  </w:abstractNum>
+  <w:abstractNum w:abstractNumId="8" w15:restartNumberingAfterBreak="0">
+    <w:nsid w:val="73C04E16"/>
+    <w:multiLevelType w:val="hybridMultilevel"/>
+    <w:tmpl w:val="CBAE4F1A"/>
+    <w:lvl w:ilvl="0" w:tplc="08090001">
+      <w:start w:val="1"/>
+      <w:numFmt w:val="bullet"/>
+      <w:lvlText w:val=""/>
+      <w:lvlJc w:val="left"/>
+      <w:pPr>
+        <w:ind w:left="720" w:hanging="360"/>
+      </w:pPr>
+      <w:rPr>
+        <w:rFonts w:ascii="Symbol" w:hAnsi="Symbol" w:hint="default"/>
+      </w:rPr>
+    </w:lvl>
+    <w:lvl w:ilvl="1" w:tplc="08090003" w:tentative="1">
+      <w:start w:val="1"/>
+      <w:numFmt w:val="bullet"/>
+      <w:lvlText w:val="o"/>
+      <w:lvlJc w:val="left"/>
+      <w:pPr>
+        <w:ind w:left="1440" w:hanging="360"/>
+      </w:pPr>
+      <w:rPr>
+        <w:rFonts w:ascii="Courier New" w:hAnsi="Courier New" w:hint="default"/>
+      </w:rPr>
+    </w:lvl>
+    <w:lvl w:ilvl="2" w:tplc="08090005" w:tentative="1">
+      <w:start w:val="1"/>
+      <w:numFmt w:val="bullet"/>
+      <w:lvlText w:val=""/>
+      <w:lvlJc w:val="left"/>
+      <w:pPr>
+        <w:ind w:left="2160" w:hanging="360"/>
+      </w:pPr>
+      <w:rPr>
+        <w:rFonts w:ascii="Wingdings" w:hAnsi="Wingdings" w:hint="default"/>
+      </w:rPr>
+    </w:lvl>
+    <w:lvl w:ilvl="3" w:tplc="08090001" w:tentative="1">
+      <w:start w:val="1"/>
+      <w:numFmt w:val="bullet"/>
+      <w:lvlText w:val=""/>
+      <w:lvlJc w:val="left"/>
+      <w:pPr>
+        <w:ind w:left="2880" w:hanging="360"/>
+      </w:pPr>
+      <w:rPr>
+        <w:rFonts w:ascii="Symbol" w:hAnsi="Symbol" w:hint="default"/>
+      </w:rPr>
+    </w:lvl>
+    <w:lvl w:ilvl="4" w:tplc="08090003" w:tentative="1">
+      <w:start w:val="1"/>
+      <w:numFmt w:val="bullet"/>
+      <w:lvlText w:val="o"/>
+      <w:lvlJc w:val="left"/>
+      <w:pPr>
+        <w:ind w:left="3600" w:hanging="360"/>
+      </w:pPr>
+      <w:rPr>
+        <w:rFonts w:ascii="Courier New" w:hAnsi="Courier New" w:hint="default"/>
+      </w:rPr>
+    </w:lvl>
+    <w:lvl w:ilvl="5" w:tplc="08090005" w:tentative="1">
+      <w:start w:val="1"/>
+      <w:numFmt w:val="bullet"/>
+      <w:lvlText w:val=""/>
+      <w:lvlJc w:val="left"/>
+      <w:pPr>
+        <w:ind w:left="4320" w:hanging="360"/>
+      </w:pPr>
+      <w:rPr>
+        <w:rFonts w:ascii="Wingdings" w:hAnsi="Wingdings" w:hint="default"/>
+      </w:rPr>
+    </w:lvl>
+    <w:lvl w:ilvl="6" w:tplc="08090001" w:tentative="1">
+      <w:start w:val="1"/>
+      <w:numFmt w:val="bullet"/>
+      <w:lvlText w:val=""/>
+      <w:lvlJc w:val="left"/>
+      <w:pPr>
+        <w:ind w:left="5040" w:hanging="360"/>
+      </w:pPr>
+      <w:rPr>
+        <w:rFonts w:ascii="Symbol" w:hAnsi="Symbol" w:hint="default"/>
+      </w:rPr>
+    </w:lvl>
+    <w:lvl w:ilvl="7" w:tplc="08090003" w:tentative="1">
+      <w:start w:val="1"/>
+      <w:numFmt w:val="bullet"/>
+      <w:lvlText w:val="o"/>
+      <w:lvlJc w:val="left"/>
+      <w:pPr>
+        <w:ind w:left="5760" w:hanging="360"/>
+      </w:pPr>
+      <w:rPr>
+        <w:rFonts w:ascii="Courier New" w:hAnsi="Courier New" w:hint="default"/>
+      </w:rPr>
+    </w:lvl>
+    <w:lvl w:ilvl="8" w:tplc="08090005" w:tentative="1">
+      <w:start w:val="1"/>
+      <w:numFmt w:val="bullet"/>
+      <w:lvlText w:val=""/>
+      <w:lvlJc w:val="left"/>
+      <w:pPr>
+        <w:ind w:left="6480" w:hanging="360"/>
+      </w:pPr>
+      <w:rPr>
+        <w:rFonts w:ascii="Wingdings" w:hAnsi="Wingdings" w:hint="default"/>
+      </w:rPr>
+    </w:lvl>
+  </w:abstractNum>
   <w:num w:numId="1">
-    <w:abstractNumId w:val="2"/>
+    <w:abstractNumId w:val="3"/>
   </w:num>
   <w:num w:numId="2">
     <w:abstractNumId w:val="1"/>
   </w:num>
   <w:num w:numId="3">
-    <w:abstractNumId w:val="3"/>
+    <w:abstractNumId w:val="4"/>
   </w:num>
   <w:num w:numId="4">
-    <w:abstractNumId w:val="4"/>
+    <w:abstractNumId w:val="5"/>
   </w:num>
   <w:num w:numId="5">
     <w:abstractNumId w:val="0"/>
   </w:num>
   <w:num w:numId="6">
-    <w:abstractNumId w:val="5"/>
+    <w:abstractNumId w:val="6"/>
   </w:num>
   <w:num w:numId="7">
     <w:abstractNumId w:val="1"/>
     <w:lvlOverride w:ilvl="0">
-      <w:lvl w:ilvl="0" w:tplc="C88AF54E">
+      <w:lvl w:ilvl="0" w:tplc="869A2C28">
         <w:start w:val="1"/>
         <w:numFmt w:val="bullet"/>
         <w:lvlText w:val="•"/>
@@ -2736,7 +5979,7 @@
       </w:lvl>
     </w:lvlOverride>
     <w:lvlOverride w:ilvl="1">
-      <w:lvl w:ilvl="1" w:tplc="40E4DF68">
+      <w:lvl w:ilvl="1" w:tplc="4ABA4EE6">
         <w:start w:val="1"/>
         <w:numFmt w:val="bullet"/>
         <w:lvlText w:val="•"/>
@@ -2763,7 +6006,7 @@
       </w:lvl>
     </w:lvlOverride>
     <w:lvlOverride w:ilvl="2">
-      <w:lvl w:ilvl="2" w:tplc="59D6BF8C">
+      <w:lvl w:ilvl="2" w:tplc="4CA23E0A">
         <w:start w:val="1"/>
         <w:numFmt w:val="bullet"/>
         <w:lvlText w:val="•"/>
@@ -2790,7 +6033,7 @@
       </w:lvl>
     </w:lvlOverride>
     <w:lvlOverride w:ilvl="3">
-      <w:lvl w:ilvl="3" w:tplc="12E2BBD8">
+      <w:lvl w:ilvl="3" w:tplc="92847074">
         <w:start w:val="1"/>
         <w:numFmt w:val="bullet"/>
         <w:lvlText w:val="•"/>
@@ -2817,7 +6060,7 @@
       </w:lvl>
     </w:lvlOverride>
     <w:lvlOverride w:ilvl="4">
-      <w:lvl w:ilvl="4" w:tplc="FA8ED6B2">
+      <w:lvl w:ilvl="4" w:tplc="71288BD0">
         <w:start w:val="1"/>
         <w:numFmt w:val="bullet"/>
         <w:lvlText w:val="•"/>
@@ -2844,7 +6087,7 @@
       </w:lvl>
     </w:lvlOverride>
     <w:lvlOverride w:ilvl="5">
-      <w:lvl w:ilvl="5" w:tplc="171045B2">
+      <w:lvl w:ilvl="5" w:tplc="42FC1FCC">
         <w:start w:val="1"/>
         <w:numFmt w:val="bullet"/>
         <w:lvlText w:val="•"/>
@@ -2871,7 +6114,7 @@
       </w:lvl>
     </w:lvlOverride>
     <w:lvlOverride w:ilvl="6">
-      <w:lvl w:ilvl="6" w:tplc="0C4E4BF4">
+      <w:lvl w:ilvl="6" w:tplc="5F1C081E">
         <w:start w:val="1"/>
         <w:numFmt w:val="bullet"/>
         <w:lvlText w:val="•"/>
@@ -2898,7 +6141,7 @@
       </w:lvl>
     </w:lvlOverride>
     <w:lvlOverride w:ilvl="7">
-      <w:lvl w:ilvl="7" w:tplc="3954C9BA">
+      <w:lvl w:ilvl="7" w:tplc="B9C8DDC8">
         <w:start w:val="1"/>
         <w:numFmt w:val="bullet"/>
         <w:lvlText w:val="•"/>
@@ -2925,7 +6168,7 @@
       </w:lvl>
     </w:lvlOverride>
     <w:lvlOverride w:ilvl="8">
-      <w:lvl w:ilvl="8" w:tplc="96D62FEE">
+      <w:lvl w:ilvl="8" w:tplc="BECC3CFA">
         <w:start w:val="1"/>
         <w:numFmt w:val="bullet"/>
         <w:lvlText w:val="•"/>
@@ -2951,6 +6194,15 @@
         </w:rPr>
       </w:lvl>
     </w:lvlOverride>
+  </w:num>
+  <w:num w:numId="8">
+    <w:abstractNumId w:val="2"/>
+  </w:num>
+  <w:num w:numId="9">
+    <w:abstractNumId w:val="7"/>
+  </w:num>
+  <w:num w:numId="10">
+    <w:abstractNumId w:val="8"/>
   </w:num>
 </w:numbering>
 </file>
@@ -3436,6 +6688,17 @@
       <w:numPr>
         <w:numId w:val="5"/>
       </w:numPr>
+    </w:pPr>
+  </w:style>
+  <w:style w:type="paragraph" w:styleId="ListParagraph">
+    <w:name w:val="List Paragraph"/>
+    <w:basedOn w:val="Normal"/>
+    <w:uiPriority w:val="34"/>
+    <w:qFormat/>
+    <w:rsid w:val="00424223"/>
+    <w:pPr>
+      <w:ind w:left="720"/>
+      <w:contextualSpacing/>
     </w:pPr>
   </w:style>
 </w:styles>

</xml_diff>

<commit_message>
Updated details in design doc
</commit_message>
<xml_diff>
--- a/Doc/Design Document.docx
+++ b/Doc/Design Document.docx
@@ -30,7 +30,7 @@
         <w:pStyle w:val="Body"/>
         <w:jc w:val="center"/>
         <w:rPr>
-          <w:rFonts w:ascii="Times New Roman" w:eastAsia="Times New Roman" w:hAnsi="Times New Roman" w:cs="Times New Roman"/>
+          <w:rFonts w:ascii="Times New Roman" w:hAnsi="Times New Roman"/>
           <w:b/>
           <w:bCs/>
           <w:i/>
@@ -70,28 +70,231 @@
     <w:p>
       <w:pPr>
         <w:pStyle w:val="Body"/>
-        <w:spacing w:line="360" w:lineRule="auto"/>
-        <w:jc w:val="both"/>
+        <w:jc w:val="center"/>
         <w:rPr>
           <w:rFonts w:ascii="Times New Roman" w:eastAsia="Times New Roman" w:hAnsi="Times New Roman" w:cs="Times New Roman"/>
-          <w:sz w:val="36"/>
-          <w:szCs w:val="36"/>
-        </w:rPr>
-      </w:pPr>
-      <w:r>
-        <w:rPr>
-          <w:rFonts w:ascii="Times New Roman" w:hAnsi="Times New Roman"/>
-          <w:sz w:val="36"/>
-          <w:szCs w:val="36"/>
-        </w:rPr>
-        <w:t>This document contains a brief description of the classes used to construct the updated program specification of the required assignment.</w:t>
-      </w:r>
-      <w:r>
-        <w:rPr>
-          <w:rFonts w:ascii="Times New Roman" w:hAnsi="Times New Roman"/>
+          <w:b/>
+          <w:bCs/>
+          <w:i/>
+          <w:iCs/>
           <w:sz w:val="40"/>
           <w:szCs w:val="40"/>
         </w:rPr>
+      </w:pPr>
+    </w:p>
+    <w:p>
+      <w:pPr>
+        <w:pStyle w:val="Body"/>
+        <w:spacing w:line="360" w:lineRule="auto"/>
+        <w:jc w:val="both"/>
+        <w:rPr>
+          <w:rFonts w:ascii="Times New Roman" w:hAnsi="Times New Roman"/>
+          <w:sz w:val="36"/>
+          <w:szCs w:val="36"/>
+        </w:rPr>
+      </w:pPr>
+      <w:r>
+        <w:rPr>
+          <w:rFonts w:ascii="Times New Roman" w:hAnsi="Times New Roman"/>
+          <w:sz w:val="36"/>
+          <w:szCs w:val="36"/>
+        </w:rPr>
+        <w:t>The group number associated with this project is 20 (</w:t>
+      </w:r>
+      <w:proofErr w:type="spellStart"/>
+      <w:r>
+        <w:rPr>
+          <w:rFonts w:ascii="Times New Roman" w:hAnsi="Times New Roman"/>
+          <w:sz w:val="36"/>
+          <w:szCs w:val="36"/>
+        </w:rPr>
+        <w:t>i.e</w:t>
+      </w:r>
+      <w:proofErr w:type="spellEnd"/>
+      <w:r>
+        <w:rPr>
+          <w:rFonts w:ascii="Times New Roman" w:hAnsi="Times New Roman"/>
+          <w:sz w:val="36"/>
+          <w:szCs w:val="36"/>
+        </w:rPr>
+        <w:t xml:space="preserve">, Group #20). The group members are mentioned as </w:t>
+      </w:r>
+      <w:proofErr w:type="gramStart"/>
+      <w:r>
+        <w:rPr>
+          <w:rFonts w:ascii="Times New Roman" w:hAnsi="Times New Roman"/>
+          <w:sz w:val="36"/>
+          <w:szCs w:val="36"/>
+        </w:rPr>
+        <w:t>follows:-</w:t>
+      </w:r>
+      <w:proofErr w:type="gramEnd"/>
+    </w:p>
+    <w:p>
+      <w:pPr>
+        <w:pStyle w:val="Body"/>
+        <w:numPr>
+          <w:ilvl w:val="0"/>
+          <w:numId w:val="11"/>
+        </w:numPr>
+        <w:spacing w:line="360" w:lineRule="auto"/>
+        <w:jc w:val="both"/>
+        <w:rPr>
+          <w:rFonts w:ascii="Times New Roman" w:hAnsi="Times New Roman"/>
+          <w:sz w:val="36"/>
+          <w:szCs w:val="36"/>
+        </w:rPr>
+      </w:pPr>
+      <w:proofErr w:type="spellStart"/>
+      <w:r>
+        <w:rPr>
+          <w:rFonts w:ascii="Times New Roman" w:hAnsi="Times New Roman"/>
+          <w:sz w:val="36"/>
+          <w:szCs w:val="36"/>
+        </w:rPr>
+        <w:t>Alimkhanov</w:t>
+      </w:r>
+      <w:proofErr w:type="spellEnd"/>
+      <w:r>
+        <w:rPr>
+          <w:rFonts w:ascii="Times New Roman" w:hAnsi="Times New Roman"/>
+          <w:sz w:val="36"/>
+          <w:szCs w:val="36"/>
+        </w:rPr>
+        <w:t xml:space="preserve">, </w:t>
+      </w:r>
+      <w:proofErr w:type="spellStart"/>
+      <w:r>
+        <w:rPr>
+          <w:rFonts w:ascii="Times New Roman" w:hAnsi="Times New Roman"/>
+          <w:sz w:val="36"/>
+          <w:szCs w:val="36"/>
+        </w:rPr>
+        <w:t>Yernur</w:t>
+      </w:r>
+      <w:proofErr w:type="spellEnd"/>
+    </w:p>
+    <w:p>
+      <w:pPr>
+        <w:pStyle w:val="Body"/>
+        <w:numPr>
+          <w:ilvl w:val="0"/>
+          <w:numId w:val="11"/>
+        </w:numPr>
+        <w:spacing w:line="360" w:lineRule="auto"/>
+        <w:jc w:val="both"/>
+        <w:rPr>
+          <w:rFonts w:ascii="Times New Roman" w:hAnsi="Times New Roman"/>
+          <w:sz w:val="36"/>
+          <w:szCs w:val="36"/>
+        </w:rPr>
+      </w:pPr>
+      <w:r>
+        <w:rPr>
+          <w:rFonts w:ascii="Times New Roman" w:hAnsi="Times New Roman"/>
+          <w:sz w:val="36"/>
+          <w:szCs w:val="36"/>
+        </w:rPr>
+        <w:t>Gao, Tian</w:t>
+      </w:r>
+    </w:p>
+    <w:p>
+      <w:pPr>
+        <w:pStyle w:val="Body"/>
+        <w:numPr>
+          <w:ilvl w:val="0"/>
+          <w:numId w:val="11"/>
+        </w:numPr>
+        <w:spacing w:line="360" w:lineRule="auto"/>
+        <w:jc w:val="both"/>
+        <w:rPr>
+          <w:rFonts w:ascii="Times New Roman" w:hAnsi="Times New Roman"/>
+          <w:sz w:val="36"/>
+          <w:szCs w:val="36"/>
+        </w:rPr>
+      </w:pPr>
+      <w:proofErr w:type="spellStart"/>
+      <w:r>
+        <w:rPr>
+          <w:rFonts w:ascii="Times New Roman" w:hAnsi="Times New Roman"/>
+          <w:sz w:val="36"/>
+          <w:szCs w:val="36"/>
+        </w:rPr>
+        <w:t>Duan</w:t>
+      </w:r>
+      <w:proofErr w:type="spellEnd"/>
+      <w:r>
+        <w:rPr>
+          <w:rFonts w:ascii="Times New Roman" w:hAnsi="Times New Roman"/>
+          <w:sz w:val="36"/>
+          <w:szCs w:val="36"/>
+        </w:rPr>
+        <w:t>, Lian</w:t>
+      </w:r>
+    </w:p>
+    <w:p>
+      <w:pPr>
+        <w:pStyle w:val="Body"/>
+        <w:numPr>
+          <w:ilvl w:val="0"/>
+          <w:numId w:val="11"/>
+        </w:numPr>
+        <w:spacing w:line="360" w:lineRule="auto"/>
+        <w:jc w:val="both"/>
+        <w:rPr>
+          <w:rFonts w:ascii="Times New Roman" w:hAnsi="Times New Roman"/>
+          <w:sz w:val="36"/>
+          <w:szCs w:val="36"/>
+        </w:rPr>
+      </w:pPr>
+      <w:r>
+        <w:rPr>
+          <w:rFonts w:ascii="Times New Roman" w:hAnsi="Times New Roman"/>
+          <w:sz w:val="36"/>
+          <w:szCs w:val="36"/>
+        </w:rPr>
+        <w:t>Das, Yashvardhan</w:t>
+      </w:r>
+      <w:bookmarkStart w:id="0" w:name="_GoBack"/>
+      <w:bookmarkEnd w:id="0"/>
+    </w:p>
+    <w:p>
+      <w:pPr>
+        <w:pStyle w:val="Body"/>
+        <w:spacing w:line="360" w:lineRule="auto"/>
+        <w:jc w:val="both"/>
+        <w:rPr>
+          <w:rFonts w:ascii="Times New Roman" w:hAnsi="Times New Roman"/>
+          <w:sz w:val="36"/>
+          <w:szCs w:val="36"/>
+        </w:rPr>
+      </w:pPr>
+    </w:p>
+    <w:p>
+      <w:pPr>
+        <w:pStyle w:val="Body"/>
+        <w:spacing w:line="360" w:lineRule="auto"/>
+        <w:jc w:val="both"/>
+        <w:rPr>
+          <w:rFonts w:ascii="Times New Roman" w:eastAsia="Times New Roman" w:hAnsi="Times New Roman" w:cs="Times New Roman"/>
+          <w:sz w:val="36"/>
+          <w:szCs w:val="36"/>
+        </w:rPr>
+      </w:pPr>
+      <w:r>
+        <w:rPr>
+          <w:rFonts w:ascii="Times New Roman" w:hAnsi="Times New Roman"/>
+          <w:sz w:val="36"/>
+          <w:szCs w:val="36"/>
+        </w:rPr>
+        <w:t>This document contains a brief description of the classes used to construct the updated program specification of the required assignment.</w:t>
+      </w:r>
+      <w:r>
+        <w:rPr>
+          <w:rFonts w:ascii="Times New Roman" w:hAnsi="Times New Roman"/>
+          <w:sz w:val="40"/>
+          <w:szCs w:val="40"/>
+        </w:rPr>
         <w:t xml:space="preserve"> </w:t>
       </w:r>
       <w:r>
@@ -336,6 +539,7 @@
           <w:sz w:val="36"/>
           <w:szCs w:val="36"/>
         </w:rPr>
+        <w:lastRenderedPageBreak/>
         <w:t>Easy recognition of classes and respective functionalities.</w:t>
       </w:r>
     </w:p>
@@ -458,7 +662,6 @@
           <w:sz w:val="36"/>
           <w:szCs w:val="36"/>
         </w:rPr>
-        <w:lastRenderedPageBreak/>
         <w:t xml:space="preserve">The following mentioned </w:t>
       </w:r>
       <w:r>
@@ -713,6 +916,7 @@
           <w:sz w:val="36"/>
           <w:szCs w:val="36"/>
         </w:rPr>
+        <w:lastRenderedPageBreak/>
         <w:t>PRIVATESHARES CLASS</w:t>
       </w:r>
     </w:p>
@@ -1045,6 +1249,7 @@
           <w:sz w:val="36"/>
           <w:szCs w:val="36"/>
         </w:rPr>
+        <w:lastRenderedPageBreak/>
         <w:t xml:space="preserve">The instance variable programmed in this class includes an array-list of the object of the </w:t>
       </w:r>
       <w:r>
@@ -1132,7 +1337,6 @@
           <w:sz w:val="36"/>
           <w:szCs w:val="36"/>
         </w:rPr>
-        <w:lastRenderedPageBreak/>
         <w:t xml:space="preserve">The following mentioned are </w:t>
       </w:r>
       <w:r>
@@ -1730,6 +1934,7 @@
           <w:bdr w:val="none" w:sz="0" w:space="0" w:color="auto"/>
           <w:lang w:val="en-IN" w:eastAsia="en-GB"/>
         </w:rPr>
+        <w:lastRenderedPageBreak/>
         <w:t xml:space="preserve">This classes is used to create </w:t>
       </w:r>
       <w:proofErr w:type="spellStart"/>
@@ -2102,18 +2307,7 @@
           <w:bdr w:val="none" w:sz="0" w:space="0" w:color="auto"/>
           <w:lang w:val="en-IN" w:eastAsia="en-GB"/>
         </w:rPr>
-        <w:t xml:space="preserve">We have different types of fee for </w:t>
-      </w:r>
-      <w:r>
-        <w:rPr>
-          <w:rFonts w:eastAsia="Times New Roman"/>
-          <w:sz w:val="36"/>
-          <w:szCs w:val="36"/>
-          <w:bdr w:val="none" w:sz="0" w:space="0" w:color="auto"/>
-          <w:lang w:val="en-IN" w:eastAsia="en-GB"/>
-        </w:rPr>
-        <w:lastRenderedPageBreak/>
-        <w:t>different operations. All these fees are saved as static values in</w:t>
+        <w:t>We have different types of fee for different operations. All these fees are saved as static values in</w:t>
       </w:r>
       <w:r>
         <w:rPr>
@@ -2683,8 +2877,6 @@
           <w:lang w:val="en-IN" w:eastAsia="en-GB"/>
         </w:rPr>
       </w:pPr>
-      <w:bookmarkStart w:id="0" w:name="_GoBack"/>
-      <w:bookmarkEnd w:id="0"/>
     </w:p>
     <w:p>
       <w:pPr>
@@ -2791,17 +2983,20 @@
           <w:sz w:val="40"/>
           <w:szCs w:val="40"/>
         </w:rPr>
-        <w:t xml:space="preserve">A persistence entity is a lightweight Java class whose state is typically persisted to a table in a relational database. Instances of such an entity correspond to individual rows in </w:t>
-      </w:r>
-      <w:r>
+        <w:t>A persistence entity is a lightweight Java class whose state is typically persisted to a table in a relational database. Instances of such an entity correspond to individual rows in the table. Entities typically have relationships with other entities, and these relationships are expressed through object/relational metadata. Object/relational metadata can be specified directly in the entity class file by using annotations, or in a separate XML descriptor file distributed with the application.</w:t>
+      </w:r>
+    </w:p>
+    <w:p>
+      <w:pPr>
+        <w:pStyle w:val="Body"/>
+        <w:spacing w:line="360" w:lineRule="auto"/>
+        <w:jc w:val="both"/>
         <w:rPr>
           <w:rFonts w:ascii="Times New Roman" w:hAnsi="Times New Roman"/>
           <w:sz w:val="40"/>
           <w:szCs w:val="40"/>
         </w:rPr>
-        <w:lastRenderedPageBreak/>
-        <w:t>the table. Entities typically have relationships with other entities, and these relationships are expressed through object/relational metadata. Object/relational metadata can be specified directly in the entity class file by using annotations, or in a separate XML descriptor file distributed with the application.</w:t>
-      </w:r>
+      </w:pPr>
     </w:p>
     <w:p>
       <w:pPr>
@@ -2814,25 +3009,21 @@
           <w:szCs w:val="40"/>
         </w:rPr>
       </w:pPr>
-    </w:p>
-    <w:p>
-      <w:pPr>
-        <w:pStyle w:val="Body"/>
-        <w:spacing w:line="360" w:lineRule="auto"/>
-        <w:jc w:val="both"/>
+      <w:r>
         <w:rPr>
           <w:rFonts w:ascii="Times New Roman" w:hAnsi="Times New Roman"/>
           <w:sz w:val="40"/>
           <w:szCs w:val="40"/>
         </w:rPr>
-      </w:pPr>
+        <w:t xml:space="preserve">The primary reasons for </w:t>
+      </w:r>
       <w:r>
         <w:rPr>
           <w:rFonts w:ascii="Times New Roman" w:hAnsi="Times New Roman"/>
           <w:sz w:val="40"/>
           <w:szCs w:val="40"/>
         </w:rPr>
-        <w:t xml:space="preserve">The primary reasons for </w:t>
+        <w:t xml:space="preserve">our </w:t>
       </w:r>
       <w:r>
         <w:rPr>
@@ -2840,7 +3031,7 @@
           <w:sz w:val="40"/>
           <w:szCs w:val="40"/>
         </w:rPr>
-        <w:t xml:space="preserve">our </w:t>
+        <w:t>ch</w:t>
       </w:r>
       <w:r>
         <w:rPr>
@@ -2848,7 +3039,7 @@
           <w:sz w:val="40"/>
           <w:szCs w:val="40"/>
         </w:rPr>
-        <w:t>ch</w:t>
+        <w:t>oice</w:t>
       </w:r>
       <w:r>
         <w:rPr>
@@ -2856,7 +3047,7 @@
           <w:sz w:val="40"/>
           <w:szCs w:val="40"/>
         </w:rPr>
-        <w:t>oice</w:t>
+        <w:t xml:space="preserve"> to </w:t>
       </w:r>
       <w:r>
         <w:rPr>
@@ -2864,26 +3055,273 @@
           <w:sz w:val="40"/>
           <w:szCs w:val="40"/>
         </w:rPr>
-        <w:t xml:space="preserve"> to </w:t>
-      </w:r>
+        <w:t xml:space="preserve">utilize JPA for the database connectivity are described as </w:t>
+      </w:r>
+      <w:proofErr w:type="gramStart"/>
       <w:r>
         <w:rPr>
           <w:rFonts w:ascii="Times New Roman" w:hAnsi="Times New Roman"/>
           <w:sz w:val="40"/>
           <w:szCs w:val="40"/>
         </w:rPr>
-        <w:t xml:space="preserve">utilize JPA for the database connectivity are described as </w:t>
-      </w:r>
-      <w:proofErr w:type="gramStart"/>
-      <w:r>
+        <w:t>follows:-</w:t>
+      </w:r>
+      <w:proofErr w:type="gramEnd"/>
+    </w:p>
+    <w:p>
+      <w:pPr>
+        <w:pStyle w:val="Body"/>
+        <w:numPr>
+          <w:ilvl w:val="2"/>
+          <w:numId w:val="7"/>
+        </w:numPr>
+        <w:spacing w:line="360" w:lineRule="auto"/>
+        <w:jc w:val="both"/>
+        <w:rPr>
+          <w:rFonts w:ascii="Times New Roman" w:hAnsi="Times New Roman"/>
+          <w:sz w:val="36"/>
+          <w:szCs w:val="36"/>
+        </w:rPr>
+      </w:pPr>
+      <w:r>
+        <w:rPr>
+          <w:rFonts w:ascii="Times New Roman" w:hAnsi="Times New Roman"/>
+          <w:sz w:val="36"/>
+          <w:szCs w:val="36"/>
+        </w:rPr>
+        <w:t>JPA is an entity-based database management platform. It presents us an advantageous opportunity</w:t>
+      </w:r>
+      <w:r>
+        <w:rPr>
+          <w:rFonts w:ascii="Times New Roman" w:hAnsi="Times New Roman"/>
+          <w:sz w:val="36"/>
+          <w:szCs w:val="36"/>
+        </w:rPr>
+        <w:t xml:space="preserve"> to not make significant changes to the existing the code for the addition of </w:t>
+      </w:r>
+      <w:r>
+        <w:rPr>
+          <w:rFonts w:ascii="Times New Roman" w:hAnsi="Times New Roman"/>
+          <w:sz w:val="36"/>
+          <w:szCs w:val="36"/>
+        </w:rPr>
+        <w:t>database</w:t>
+      </w:r>
+      <w:r>
+        <w:rPr>
+          <w:rFonts w:ascii="Times New Roman" w:hAnsi="Times New Roman"/>
+          <w:sz w:val="36"/>
+          <w:szCs w:val="36"/>
+        </w:rPr>
+        <w:t xml:space="preserve"> functionalities.</w:t>
+      </w:r>
+    </w:p>
+    <w:p>
+      <w:pPr>
+        <w:pStyle w:val="Body"/>
+        <w:numPr>
+          <w:ilvl w:val="2"/>
+          <w:numId w:val="7"/>
+        </w:numPr>
+        <w:spacing w:line="360" w:lineRule="auto"/>
+        <w:jc w:val="both"/>
+        <w:rPr>
+          <w:rFonts w:ascii="Times New Roman" w:hAnsi="Times New Roman"/>
+          <w:sz w:val="36"/>
+          <w:szCs w:val="36"/>
+        </w:rPr>
+      </w:pPr>
+      <w:r>
+        <w:rPr>
+          <w:rFonts w:ascii="Times New Roman" w:hAnsi="Times New Roman"/>
+          <w:sz w:val="36"/>
+          <w:szCs w:val="36"/>
+        </w:rPr>
+        <w:lastRenderedPageBreak/>
+        <w:t>The only modifications that are to be done are alterations</w:t>
+      </w:r>
+      <w:r>
+        <w:rPr>
+          <w:rFonts w:ascii="Times New Roman" w:hAnsi="Times New Roman"/>
+          <w:sz w:val="36"/>
+          <w:szCs w:val="36"/>
+        </w:rPr>
+        <w:t xml:space="preserve"> of java entities into </w:t>
+      </w:r>
+      <w:r>
+        <w:rPr>
+          <w:rFonts w:ascii="Times New Roman" w:hAnsi="Times New Roman"/>
+          <w:sz w:val="36"/>
+          <w:szCs w:val="36"/>
+        </w:rPr>
+        <w:t>JPA entities and establish suitable connections between the respective entities.</w:t>
+      </w:r>
+    </w:p>
+    <w:p>
+      <w:pPr>
+        <w:pStyle w:val="Body"/>
+        <w:numPr>
+          <w:ilvl w:val="2"/>
+          <w:numId w:val="7"/>
+        </w:numPr>
+        <w:spacing w:line="360" w:lineRule="auto"/>
+        <w:jc w:val="both"/>
+        <w:rPr>
+          <w:rFonts w:ascii="Times New Roman" w:hAnsi="Times New Roman"/>
+          <w:sz w:val="36"/>
+          <w:szCs w:val="36"/>
+        </w:rPr>
+      </w:pPr>
+      <w:r>
+        <w:rPr>
+          <w:rFonts w:ascii="Times New Roman" w:hAnsi="Times New Roman"/>
+          <w:sz w:val="36"/>
+          <w:szCs w:val="36"/>
+        </w:rPr>
+        <w:t xml:space="preserve">The primary class for the database management functionality is provided through the </w:t>
+      </w:r>
+      <w:r>
+        <w:rPr>
+          <w:rFonts w:ascii="Times New Roman" w:hAnsi="Times New Roman"/>
+          <w:i/>
+          <w:iCs/>
+          <w:sz w:val="36"/>
+          <w:szCs w:val="36"/>
+        </w:rPr>
+        <w:t>DatabaseManager.java</w:t>
+      </w:r>
+      <w:r>
+        <w:rPr>
+          <w:rFonts w:ascii="Times New Roman" w:hAnsi="Times New Roman"/>
+          <w:sz w:val="36"/>
+          <w:szCs w:val="36"/>
+        </w:rPr>
+        <w:t xml:space="preserve"> class. It includes all the primary provisions for the project service and JPA’s connectivity.</w:t>
+      </w:r>
+    </w:p>
+    <w:p>
+      <w:pPr>
+        <w:pStyle w:val="Body"/>
+        <w:numPr>
+          <w:ilvl w:val="2"/>
+          <w:numId w:val="7"/>
+        </w:numPr>
+        <w:spacing w:line="360" w:lineRule="auto"/>
+        <w:jc w:val="both"/>
+        <w:rPr>
+          <w:rFonts w:ascii="Times New Roman" w:hAnsi="Times New Roman"/>
+          <w:sz w:val="36"/>
+          <w:szCs w:val="36"/>
+        </w:rPr>
+      </w:pPr>
+      <w:r>
+        <w:rPr>
+          <w:rFonts w:ascii="Times New Roman" w:hAnsi="Times New Roman"/>
+          <w:sz w:val="36"/>
+          <w:szCs w:val="36"/>
+        </w:rPr>
+        <w:t xml:space="preserve">The provision of JPA allowed us to code and add the functionalities of savings and related data items to be modified and updated the </w:t>
+      </w:r>
+      <w:r>
+        <w:rPr>
+          <w:rFonts w:ascii="Times New Roman" w:hAnsi="Times New Roman"/>
+          <w:i/>
+          <w:iCs/>
+          <w:sz w:val="36"/>
+          <w:szCs w:val="36"/>
+        </w:rPr>
+        <w:t>DatabaseManager.java</w:t>
+      </w:r>
+      <w:r>
+        <w:rPr>
+          <w:rFonts w:ascii="Times New Roman" w:hAnsi="Times New Roman"/>
+          <w:sz w:val="36"/>
+          <w:szCs w:val="36"/>
+        </w:rPr>
+        <w:t xml:space="preserve"> class. There was no need for other significant individual additions of entity objects</w:t>
+      </w:r>
+      <w:r>
+        <w:rPr>
+          <w:rFonts w:ascii="Times New Roman" w:hAnsi="Times New Roman"/>
+          <w:sz w:val="36"/>
+          <w:szCs w:val="36"/>
+        </w:rPr>
+        <w:t>.</w:t>
+      </w:r>
+    </w:p>
+    <w:p>
+      <w:pPr>
+        <w:pStyle w:val="Body"/>
+        <w:spacing w:line="360" w:lineRule="auto"/>
+        <w:jc w:val="both"/>
         <w:rPr>
           <w:rFonts w:ascii="Times New Roman" w:hAnsi="Times New Roman"/>
           <w:sz w:val="40"/>
           <w:szCs w:val="40"/>
         </w:rPr>
-        <w:t>follows:-</w:t>
+      </w:pPr>
+    </w:p>
+    <w:p>
+      <w:pPr>
+        <w:pStyle w:val="Body"/>
+        <w:spacing w:line="360" w:lineRule="auto"/>
+        <w:jc w:val="both"/>
+        <w:rPr>
+          <w:rFonts w:ascii="Times New Roman" w:hAnsi="Times New Roman"/>
+          <w:b/>
+          <w:bCs/>
+          <w:sz w:val="36"/>
+          <w:szCs w:val="36"/>
+        </w:rPr>
+      </w:pPr>
+      <w:r>
+        <w:rPr>
+          <w:rFonts w:ascii="Times New Roman" w:hAnsi="Times New Roman"/>
+          <w:b/>
+          <w:bCs/>
+          <w:sz w:val="36"/>
+          <w:szCs w:val="36"/>
+        </w:rPr>
+        <w:t>EVALUATION OF STARTING DESIGN</w:t>
+      </w:r>
+    </w:p>
+    <w:p>
+      <w:pPr>
+        <w:pStyle w:val="Body"/>
+        <w:spacing w:line="360" w:lineRule="auto"/>
+        <w:jc w:val="both"/>
+        <w:rPr>
+          <w:rFonts w:ascii="Times New Roman" w:hAnsi="Times New Roman"/>
+          <w:sz w:val="36"/>
+          <w:szCs w:val="36"/>
+        </w:rPr>
+      </w:pPr>
+      <w:r>
+        <w:rPr>
+          <w:rFonts w:ascii="Times New Roman" w:hAnsi="Times New Roman"/>
+          <w:sz w:val="36"/>
+          <w:szCs w:val="36"/>
+        </w:rPr>
+        <w:t xml:space="preserve">The choice of the starting design was a successful one. In our opinion, the planning and execution of the subsequent programming design worked out pretty well. The reasons for validating this viewpoint are briefly described as </w:t>
+      </w:r>
+      <w:proofErr w:type="gramStart"/>
+      <w:r>
+        <w:rPr>
+          <w:rFonts w:ascii="Times New Roman" w:hAnsi="Times New Roman"/>
+          <w:sz w:val="36"/>
+          <w:szCs w:val="36"/>
+        </w:rPr>
+        <w:t>follows :</w:t>
       </w:r>
       <w:proofErr w:type="gramEnd"/>
+      <w:r>
+        <w:rPr>
+          <w:rFonts w:ascii="Times New Roman" w:hAnsi="Times New Roman"/>
+          <w:sz w:val="36"/>
+          <w:szCs w:val="36"/>
+        </w:rPr>
+        <w:t>-</w:t>
+      </w:r>
     </w:p>
     <w:p>
       <w:pPr>
@@ -2906,31 +3344,7 @@
           <w:sz w:val="36"/>
           <w:szCs w:val="36"/>
         </w:rPr>
-        <w:t>JPA is an entity-based database management platform. It presents us an advantageous opportunity</w:t>
-      </w:r>
-      <w:r>
-        <w:rPr>
-          <w:rFonts w:ascii="Times New Roman" w:hAnsi="Times New Roman"/>
-          <w:sz w:val="36"/>
-          <w:szCs w:val="36"/>
-        </w:rPr>
-        <w:t xml:space="preserve"> to not make significant changes to the existing the code for the addition of </w:t>
-      </w:r>
-      <w:r>
-        <w:rPr>
-          <w:rFonts w:ascii="Times New Roman" w:hAnsi="Times New Roman"/>
-          <w:sz w:val="36"/>
-          <w:szCs w:val="36"/>
-        </w:rPr>
-        <w:t>database</w:t>
-      </w:r>
-      <w:r>
-        <w:rPr>
-          <w:rFonts w:ascii="Times New Roman" w:hAnsi="Times New Roman"/>
-          <w:sz w:val="36"/>
-          <w:szCs w:val="36"/>
-        </w:rPr>
-        <w:t xml:space="preserve"> functionalities.</w:t>
+        <w:t>Owing to the significant structured design of the code along with its prominent reusability, there were no drastic changes added to include the new functionality of the security account.</w:t>
       </w:r>
     </w:p>
     <w:p>
@@ -2954,89 +3368,23 @@
           <w:sz w:val="36"/>
           <w:szCs w:val="36"/>
         </w:rPr>
-        <w:t>The only modifications that are to be done are alterations</w:t>
-      </w:r>
-      <w:r>
-        <w:rPr>
-          <w:rFonts w:ascii="Times New Roman" w:hAnsi="Times New Roman"/>
-          <w:sz w:val="36"/>
-          <w:szCs w:val="36"/>
-        </w:rPr>
-        <w:t xml:space="preserve"> of java entities into </w:t>
-      </w:r>
-      <w:r>
-        <w:rPr>
-          <w:rFonts w:ascii="Times New Roman" w:hAnsi="Times New Roman"/>
-          <w:sz w:val="36"/>
-          <w:szCs w:val="36"/>
-        </w:rPr>
-        <w:t>JPA entities and establish suitable connections between the respective entities.</w:t>
-      </w:r>
-    </w:p>
-    <w:p>
-      <w:pPr>
-        <w:pStyle w:val="Body"/>
-        <w:numPr>
-          <w:ilvl w:val="2"/>
-          <w:numId w:val="7"/>
-        </w:numPr>
-        <w:spacing w:line="360" w:lineRule="auto"/>
-        <w:jc w:val="both"/>
-        <w:rPr>
-          <w:rFonts w:ascii="Times New Roman" w:hAnsi="Times New Roman"/>
-          <w:sz w:val="36"/>
-          <w:szCs w:val="36"/>
-        </w:rPr>
-      </w:pPr>
-      <w:r>
-        <w:rPr>
-          <w:rFonts w:ascii="Times New Roman" w:hAnsi="Times New Roman"/>
-          <w:sz w:val="36"/>
-          <w:szCs w:val="36"/>
-        </w:rPr>
-        <w:t xml:space="preserve">The primary class for the database management functionality is provided through the </w:t>
-      </w:r>
-      <w:r>
-        <w:rPr>
-          <w:rFonts w:ascii="Times New Roman" w:hAnsi="Times New Roman"/>
-          <w:i/>
-          <w:iCs/>
-          <w:sz w:val="36"/>
-          <w:szCs w:val="36"/>
-        </w:rPr>
-        <w:t>DatabaseManager.java</w:t>
-      </w:r>
-      <w:r>
-        <w:rPr>
-          <w:rFonts w:ascii="Times New Roman" w:hAnsi="Times New Roman"/>
-          <w:sz w:val="36"/>
-          <w:szCs w:val="36"/>
-        </w:rPr>
-        <w:t xml:space="preserve"> class. It includes all the primary provisions for the project service and JPA’s connectivity.</w:t>
-      </w:r>
-    </w:p>
-    <w:p>
-      <w:pPr>
-        <w:pStyle w:val="Body"/>
-        <w:numPr>
-          <w:ilvl w:val="2"/>
-          <w:numId w:val="7"/>
-        </w:numPr>
-        <w:spacing w:line="360" w:lineRule="auto"/>
-        <w:jc w:val="both"/>
-        <w:rPr>
-          <w:rFonts w:ascii="Times New Roman" w:hAnsi="Times New Roman"/>
-          <w:sz w:val="36"/>
-          <w:szCs w:val="36"/>
-        </w:rPr>
-      </w:pPr>
-      <w:r>
-        <w:rPr>
-          <w:rFonts w:ascii="Times New Roman" w:hAnsi="Times New Roman"/>
-          <w:sz w:val="36"/>
-          <w:szCs w:val="36"/>
-        </w:rPr>
-        <w:t xml:space="preserve">The provision of JPA allowed us to code and add the functionalities of savings and related data items to be modified </w:t>
+        <w:t>A significant advantage in the new code was that there w</w:t>
+      </w:r>
+      <w:r>
+        <w:rPr>
+          <w:rFonts w:ascii="Times New Roman" w:hAnsi="Times New Roman"/>
+          <w:sz w:val="36"/>
+          <w:szCs w:val="36"/>
+        </w:rPr>
+        <w:t>as</w:t>
+      </w:r>
+      <w:r>
+        <w:rPr>
+          <w:rFonts w:ascii="Times New Roman" w:hAnsi="Times New Roman"/>
+          <w:sz w:val="36"/>
+          <w:szCs w:val="36"/>
+        </w:rPr>
+        <w:t xml:space="preserve"> no need of the enumerators (enums) that were previously </w:t>
       </w:r>
       <w:r>
         <w:rPr>
@@ -3045,171 +3393,7 @@
           <w:szCs w:val="36"/>
         </w:rPr>
         <w:lastRenderedPageBreak/>
-        <w:t xml:space="preserve">and updated the </w:t>
-      </w:r>
-      <w:r>
-        <w:rPr>
-          <w:rFonts w:ascii="Times New Roman" w:hAnsi="Times New Roman"/>
-          <w:i/>
-          <w:iCs/>
-          <w:sz w:val="36"/>
-          <w:szCs w:val="36"/>
-        </w:rPr>
-        <w:t>DatabaseManager.java</w:t>
-      </w:r>
-      <w:r>
-        <w:rPr>
-          <w:rFonts w:ascii="Times New Roman" w:hAnsi="Times New Roman"/>
-          <w:sz w:val="36"/>
-          <w:szCs w:val="36"/>
-        </w:rPr>
-        <w:t xml:space="preserve"> class. There was no need for other significant individual additions of entity objects</w:t>
-      </w:r>
-      <w:r>
-        <w:rPr>
-          <w:rFonts w:ascii="Times New Roman" w:hAnsi="Times New Roman"/>
-          <w:sz w:val="36"/>
-          <w:szCs w:val="36"/>
-        </w:rPr>
-        <w:t>.</w:t>
-      </w:r>
-    </w:p>
-    <w:p>
-      <w:pPr>
-        <w:pStyle w:val="Body"/>
-        <w:spacing w:line="360" w:lineRule="auto"/>
-        <w:jc w:val="both"/>
-        <w:rPr>
-          <w:rFonts w:ascii="Times New Roman" w:hAnsi="Times New Roman"/>
-          <w:sz w:val="40"/>
-          <w:szCs w:val="40"/>
-        </w:rPr>
-      </w:pPr>
-    </w:p>
-    <w:p>
-      <w:pPr>
-        <w:pStyle w:val="Body"/>
-        <w:spacing w:line="360" w:lineRule="auto"/>
-        <w:jc w:val="both"/>
-        <w:rPr>
-          <w:rFonts w:ascii="Times New Roman" w:hAnsi="Times New Roman"/>
-          <w:b/>
-          <w:bCs/>
-          <w:sz w:val="36"/>
-          <w:szCs w:val="36"/>
-        </w:rPr>
-      </w:pPr>
-      <w:r>
-        <w:rPr>
-          <w:rFonts w:ascii="Times New Roman" w:hAnsi="Times New Roman"/>
-          <w:b/>
-          <w:bCs/>
-          <w:sz w:val="36"/>
-          <w:szCs w:val="36"/>
-        </w:rPr>
-        <w:t>EVALUATION OF STARTING DESIGN</w:t>
-      </w:r>
-    </w:p>
-    <w:p>
-      <w:pPr>
-        <w:pStyle w:val="Body"/>
-        <w:spacing w:line="360" w:lineRule="auto"/>
-        <w:jc w:val="both"/>
-        <w:rPr>
-          <w:rFonts w:ascii="Times New Roman" w:hAnsi="Times New Roman"/>
-          <w:sz w:val="36"/>
-          <w:szCs w:val="36"/>
-        </w:rPr>
-      </w:pPr>
-      <w:r>
-        <w:rPr>
-          <w:rFonts w:ascii="Times New Roman" w:hAnsi="Times New Roman"/>
-          <w:sz w:val="36"/>
-          <w:szCs w:val="36"/>
-        </w:rPr>
-        <w:t xml:space="preserve">The choice of the starting design was a successful one. In our opinion, the planning and execution of the subsequent programming design worked out pretty well. The reasons for validating this viewpoint are briefly described as </w:t>
-      </w:r>
-      <w:proofErr w:type="gramStart"/>
-      <w:r>
-        <w:rPr>
-          <w:rFonts w:ascii="Times New Roman" w:hAnsi="Times New Roman"/>
-          <w:sz w:val="36"/>
-          <w:szCs w:val="36"/>
-        </w:rPr>
-        <w:t>follows :</w:t>
-      </w:r>
-      <w:proofErr w:type="gramEnd"/>
-      <w:r>
-        <w:rPr>
-          <w:rFonts w:ascii="Times New Roman" w:hAnsi="Times New Roman"/>
-          <w:sz w:val="36"/>
-          <w:szCs w:val="36"/>
-        </w:rPr>
-        <w:t>-</w:t>
-      </w:r>
-    </w:p>
-    <w:p>
-      <w:pPr>
-        <w:pStyle w:val="Body"/>
-        <w:numPr>
-          <w:ilvl w:val="2"/>
-          <w:numId w:val="7"/>
-        </w:numPr>
-        <w:spacing w:line="360" w:lineRule="auto"/>
-        <w:jc w:val="both"/>
-        <w:rPr>
-          <w:rFonts w:ascii="Times New Roman" w:hAnsi="Times New Roman"/>
-          <w:sz w:val="36"/>
-          <w:szCs w:val="36"/>
-        </w:rPr>
-      </w:pPr>
-      <w:r>
-        <w:rPr>
-          <w:rFonts w:ascii="Times New Roman" w:hAnsi="Times New Roman"/>
-          <w:sz w:val="36"/>
-          <w:szCs w:val="36"/>
-        </w:rPr>
-        <w:t>Owing to the significant structured design of the code along with its prominent reusability, there were no drastic changes added to include the new functionality of the security account.</w:t>
-      </w:r>
-    </w:p>
-    <w:p>
-      <w:pPr>
-        <w:pStyle w:val="Body"/>
-        <w:numPr>
-          <w:ilvl w:val="2"/>
-          <w:numId w:val="7"/>
-        </w:numPr>
-        <w:spacing w:line="360" w:lineRule="auto"/>
-        <w:jc w:val="both"/>
-        <w:rPr>
-          <w:rFonts w:ascii="Times New Roman" w:hAnsi="Times New Roman"/>
-          <w:sz w:val="36"/>
-          <w:szCs w:val="36"/>
-        </w:rPr>
-      </w:pPr>
-      <w:r>
-        <w:rPr>
-          <w:rFonts w:ascii="Times New Roman" w:hAnsi="Times New Roman"/>
-          <w:sz w:val="36"/>
-          <w:szCs w:val="36"/>
-        </w:rPr>
-        <w:t>A significant advantage in the new code was that there w</w:t>
-      </w:r>
-      <w:r>
-        <w:rPr>
-          <w:rFonts w:ascii="Times New Roman" w:hAnsi="Times New Roman"/>
-          <w:sz w:val="36"/>
-          <w:szCs w:val="36"/>
-        </w:rPr>
-        <w:t>as</w:t>
-      </w:r>
-      <w:r>
-        <w:rPr>
-          <w:rFonts w:ascii="Times New Roman" w:hAnsi="Times New Roman"/>
-          <w:sz w:val="36"/>
-          <w:szCs w:val="36"/>
-        </w:rPr>
-        <w:t xml:space="preserve"> no need of the enumerators (enums) that were previously programmed for the currency alteration features. Since, we incorporated a database using JPA, the data was fed through that instead of declaring new enums for the same purpose.</w:t>
+        <w:t>programmed for the currency alteration features. Since, we incorporated a database using JPA, the data was fed through that instead of declaring new enums for the same purpose.</w:t>
       </w:r>
     </w:p>
     <w:p>
@@ -3381,7 +3565,6 @@
           <w:sz w:val="36"/>
           <w:szCs w:val="36"/>
         </w:rPr>
-        <w:lastRenderedPageBreak/>
         <w:t>ManagerMenu</w:t>
       </w:r>
       <w:proofErr w:type="spellEnd"/>
@@ -3569,6 +3752,7 @@
           <w:sz w:val="36"/>
           <w:szCs w:val="36"/>
         </w:rPr>
+        <w:lastRenderedPageBreak/>
         <w:t>ManagerClientLoanPage</w:t>
       </w:r>
       <w:proofErr w:type="spellEnd"/>
@@ -3764,7 +3948,6 @@
           <w:sz w:val="36"/>
           <w:szCs w:val="36"/>
         </w:rPr>
-        <w:lastRenderedPageBreak/>
         <w:t>This window provisions the functionality to alter the exchange rate with respect to individual currencies.</w:t>
       </w:r>
     </w:p>
@@ -4022,6 +4205,7 @@
           <w:sz w:val="36"/>
           <w:szCs w:val="36"/>
         </w:rPr>
+        <w:lastRenderedPageBreak/>
         <w:t>ClientConfirmationPage</w:t>
       </w:r>
       <w:proofErr w:type="spellEnd"/>
@@ -4190,7 +4374,6 @@
           <w:sz w:val="36"/>
           <w:szCs w:val="36"/>
         </w:rPr>
-        <w:lastRenderedPageBreak/>
         <w:t>DepositPage</w:t>
       </w:r>
       <w:proofErr w:type="spellEnd"/>
@@ -4399,6 +4582,7 @@
           <w:sz w:val="36"/>
           <w:szCs w:val="36"/>
         </w:rPr>
+        <w:lastRenderedPageBreak/>
         <w:t>OpeningMenu</w:t>
       </w:r>
       <w:proofErr w:type="spellEnd"/>
@@ -4583,7 +4767,6 @@
           <w:sz w:val="36"/>
           <w:szCs w:val="36"/>
         </w:rPr>
-        <w:lastRenderedPageBreak/>
         <w:t>SecurityAccountListPage</w:t>
       </w:r>
       <w:proofErr w:type="spellEnd"/>
@@ -5214,6 +5397,119 @@
     </w:lvl>
   </w:abstractNum>
   <w:abstractNum w:abstractNumId="3" w15:restartNumberingAfterBreak="0">
+    <w:nsid w:val="1CAF2604"/>
+    <w:multiLevelType w:val="hybridMultilevel"/>
+    <w:tmpl w:val="3858E2F4"/>
+    <w:lvl w:ilvl="0" w:tplc="08090001">
+      <w:start w:val="1"/>
+      <w:numFmt w:val="bullet"/>
+      <w:lvlText w:val=""/>
+      <w:lvlJc w:val="left"/>
+      <w:pPr>
+        <w:ind w:left="720" w:hanging="360"/>
+      </w:pPr>
+      <w:rPr>
+        <w:rFonts w:ascii="Symbol" w:hAnsi="Symbol" w:hint="default"/>
+      </w:rPr>
+    </w:lvl>
+    <w:lvl w:ilvl="1" w:tplc="08090003" w:tentative="1">
+      <w:start w:val="1"/>
+      <w:numFmt w:val="bullet"/>
+      <w:lvlText w:val="o"/>
+      <w:lvlJc w:val="left"/>
+      <w:pPr>
+        <w:ind w:left="1440" w:hanging="360"/>
+      </w:pPr>
+      <w:rPr>
+        <w:rFonts w:ascii="Courier New" w:hAnsi="Courier New" w:hint="default"/>
+      </w:rPr>
+    </w:lvl>
+    <w:lvl w:ilvl="2" w:tplc="08090005" w:tentative="1">
+      <w:start w:val="1"/>
+      <w:numFmt w:val="bullet"/>
+      <w:lvlText w:val=""/>
+      <w:lvlJc w:val="left"/>
+      <w:pPr>
+        <w:ind w:left="2160" w:hanging="360"/>
+      </w:pPr>
+      <w:rPr>
+        <w:rFonts w:ascii="Wingdings" w:hAnsi="Wingdings" w:hint="default"/>
+      </w:rPr>
+    </w:lvl>
+    <w:lvl w:ilvl="3" w:tplc="08090001" w:tentative="1">
+      <w:start w:val="1"/>
+      <w:numFmt w:val="bullet"/>
+      <w:lvlText w:val=""/>
+      <w:lvlJc w:val="left"/>
+      <w:pPr>
+        <w:ind w:left="2880" w:hanging="360"/>
+      </w:pPr>
+      <w:rPr>
+        <w:rFonts w:ascii="Symbol" w:hAnsi="Symbol" w:hint="default"/>
+      </w:rPr>
+    </w:lvl>
+    <w:lvl w:ilvl="4" w:tplc="08090003" w:tentative="1">
+      <w:start w:val="1"/>
+      <w:numFmt w:val="bullet"/>
+      <w:lvlText w:val="o"/>
+      <w:lvlJc w:val="left"/>
+      <w:pPr>
+        <w:ind w:left="3600" w:hanging="360"/>
+      </w:pPr>
+      <w:rPr>
+        <w:rFonts w:ascii="Courier New" w:hAnsi="Courier New" w:hint="default"/>
+      </w:rPr>
+    </w:lvl>
+    <w:lvl w:ilvl="5" w:tplc="08090005" w:tentative="1">
+      <w:start w:val="1"/>
+      <w:numFmt w:val="bullet"/>
+      <w:lvlText w:val=""/>
+      <w:lvlJc w:val="left"/>
+      <w:pPr>
+        <w:ind w:left="4320" w:hanging="360"/>
+      </w:pPr>
+      <w:rPr>
+        <w:rFonts w:ascii="Wingdings" w:hAnsi="Wingdings" w:hint="default"/>
+      </w:rPr>
+    </w:lvl>
+    <w:lvl w:ilvl="6" w:tplc="08090001" w:tentative="1">
+      <w:start w:val="1"/>
+      <w:numFmt w:val="bullet"/>
+      <w:lvlText w:val=""/>
+      <w:lvlJc w:val="left"/>
+      <w:pPr>
+        <w:ind w:left="5040" w:hanging="360"/>
+      </w:pPr>
+      <w:rPr>
+        <w:rFonts w:ascii="Symbol" w:hAnsi="Symbol" w:hint="default"/>
+      </w:rPr>
+    </w:lvl>
+    <w:lvl w:ilvl="7" w:tplc="08090003" w:tentative="1">
+      <w:start w:val="1"/>
+      <w:numFmt w:val="bullet"/>
+      <w:lvlText w:val="o"/>
+      <w:lvlJc w:val="left"/>
+      <w:pPr>
+        <w:ind w:left="5760" w:hanging="360"/>
+      </w:pPr>
+      <w:rPr>
+        <w:rFonts w:ascii="Courier New" w:hAnsi="Courier New" w:hint="default"/>
+      </w:rPr>
+    </w:lvl>
+    <w:lvl w:ilvl="8" w:tplc="08090005" w:tentative="1">
+      <w:start w:val="1"/>
+      <w:numFmt w:val="bullet"/>
+      <w:lvlText w:val=""/>
+      <w:lvlJc w:val="left"/>
+      <w:pPr>
+        <w:ind w:left="6480" w:hanging="360"/>
+      </w:pPr>
+      <w:rPr>
+        <w:rFonts w:ascii="Wingdings" w:hAnsi="Wingdings" w:hint="default"/>
+      </w:rPr>
+    </w:lvl>
+  </w:abstractNum>
+  <w:abstractNum w:abstractNumId="4" w15:restartNumberingAfterBreak="0">
     <w:nsid w:val="244645D2"/>
     <w:multiLevelType w:val="hybridMultilevel"/>
     <w:tmpl w:val="93246E0C"/>
@@ -5444,7 +5740,7 @@
       </w:rPr>
     </w:lvl>
   </w:abstractNum>
-  <w:abstractNum w:abstractNumId="4" w15:restartNumberingAfterBreak="0">
+  <w:abstractNum w:abstractNumId="5" w15:restartNumberingAfterBreak="0">
     <w:nsid w:val="3B26669F"/>
     <w:multiLevelType w:val="hybridMultilevel"/>
     <w:tmpl w:val="3E187B3E"/>
@@ -5693,19 +5989,19 @@
       </w:rPr>
     </w:lvl>
   </w:abstractNum>
-  <w:abstractNum w:abstractNumId="5" w15:restartNumberingAfterBreak="0">
+  <w:abstractNum w:abstractNumId="6" w15:restartNumberingAfterBreak="0">
     <w:nsid w:val="3B403BDC"/>
     <w:multiLevelType w:val="hybridMultilevel"/>
     <w:tmpl w:val="3E187B3E"/>
     <w:numStyleLink w:val="Harvard"/>
   </w:abstractNum>
-  <w:abstractNum w:abstractNumId="6" w15:restartNumberingAfterBreak="0">
+  <w:abstractNum w:abstractNumId="7" w15:restartNumberingAfterBreak="0">
     <w:nsid w:val="59BE131E"/>
     <w:multiLevelType w:val="hybridMultilevel"/>
     <w:tmpl w:val="55309E2E"/>
     <w:numStyleLink w:val="Harvard0"/>
   </w:abstractNum>
-  <w:abstractNum w:abstractNumId="7" w15:restartNumberingAfterBreak="0">
+  <w:abstractNum w:abstractNumId="8" w15:restartNumberingAfterBreak="0">
     <w:nsid w:val="65C03F31"/>
     <w:multiLevelType w:val="hybridMultilevel"/>
     <w:tmpl w:val="F8380E94"/>
@@ -5818,7 +6114,7 @@
       </w:rPr>
     </w:lvl>
   </w:abstractNum>
-  <w:abstractNum w:abstractNumId="8" w15:restartNumberingAfterBreak="0">
+  <w:abstractNum w:abstractNumId="9" w15:restartNumberingAfterBreak="0">
     <w:nsid w:val="73C04E16"/>
     <w:multiLevelType w:val="hybridMultilevel"/>
     <w:tmpl w:val="CBAE4F1A"/>
@@ -5932,22 +6228,22 @@
     </w:lvl>
   </w:abstractNum>
   <w:num w:numId="1">
-    <w:abstractNumId w:val="3"/>
+    <w:abstractNumId w:val="4"/>
   </w:num>
   <w:num w:numId="2">
     <w:abstractNumId w:val="1"/>
   </w:num>
   <w:num w:numId="3">
-    <w:abstractNumId w:val="4"/>
+    <w:abstractNumId w:val="5"/>
   </w:num>
   <w:num w:numId="4">
-    <w:abstractNumId w:val="5"/>
+    <w:abstractNumId w:val="6"/>
   </w:num>
   <w:num w:numId="5">
     <w:abstractNumId w:val="0"/>
   </w:num>
   <w:num w:numId="6">
-    <w:abstractNumId w:val="6"/>
+    <w:abstractNumId w:val="7"/>
   </w:num>
   <w:num w:numId="7">
     <w:abstractNumId w:val="1"/>
@@ -6199,10 +6495,13 @@
     <w:abstractNumId w:val="2"/>
   </w:num>
   <w:num w:numId="9">
-    <w:abstractNumId w:val="7"/>
+    <w:abstractNumId w:val="8"/>
   </w:num>
   <w:num w:numId="10">
-    <w:abstractNumId w:val="8"/>
+    <w:abstractNumId w:val="9"/>
+  </w:num>
+  <w:num w:numId="11">
+    <w:abstractNumId w:val="3"/>
   </w:num>
 </w:numbering>
 </file>

</xml_diff>